<commit_message>
manual de usuario update de modulo del servidor
</commit_message>
<xml_diff>
--- a/Documentacion/Manual de usuario.docx
+++ b/Documentacion/Manual de usuario.docx
@@ -2451,22 +2451,7 @@
         <w:rPr>
           <w:rFonts w:ascii="Arial" w:hAnsi="Arial" w:cs="Arial"/>
         </w:rPr>
-        <w:t xml:space="preserve">  listo para imprimir. Todos los archivos a imprimir se guardan en la carpeta "</w:t>
-      </w:r>
-      <w:r>
-        <w:t xml:space="preserve"> </w:t>
-      </w:r>
-      <w:r>
-        <w:rPr>
-          <w:rFonts w:ascii="Arial" w:hAnsi="Arial" w:cs="Arial"/>
-        </w:rPr>
-        <w:t>C:\CharlottePedidos</w:t>
-      </w:r>
-      <w:r>
-        <w:rPr>
-          <w:rFonts w:ascii="Arial" w:hAnsi="Arial" w:cs="Arial"/>
-        </w:rPr>
-        <w:t>" por defecto.</w:t>
+        <w:t xml:space="preserve">  listo para imprimir. </w:t>
       </w:r>
     </w:p>
     <w:p>
@@ -2566,6 +2551,27 @@
           <w:rFonts w:ascii="Arial" w:hAnsi="Arial" w:cs="Arial"/>
         </w:rPr>
       </w:pPr>
+      <w:r>
+        <w:rPr>
+          <w:rFonts w:ascii="Arial" w:hAnsi="Arial" w:cs="Arial"/>
+        </w:rPr>
+        <w:t>Todos los archivos a imprimir se guardan en la carpeta "</w:t>
+      </w:r>
+      <w:r>
+        <w:t xml:space="preserve"> </w:t>
+      </w:r>
+      <w:r>
+        <w:rPr>
+          <w:rFonts w:ascii="Arial" w:hAnsi="Arial" w:cs="Arial"/>
+        </w:rPr>
+        <w:t>C:\CharlottePedidos</w:t>
+      </w:r>
+      <w:r>
+        <w:rPr>
+          <w:rFonts w:ascii="Arial" w:hAnsi="Arial" w:cs="Arial"/>
+        </w:rPr>
+        <w:t>" por defecto.</w:t>
+      </w:r>
     </w:p>
     <w:p>
       <w:pPr>
@@ -2606,6 +2612,528 @@
     <w:p>
       <w:pPr>
         <w:pStyle w:val="Prrafodelista"/>
+        <w:ind w:left="426"/>
+        <w:jc w:val="both"/>
+        <w:rPr>
+          <w:rFonts w:ascii="Arial" w:hAnsi="Arial" w:cs="Arial"/>
+        </w:rPr>
+      </w:pPr>
+    </w:p>
+    <w:p>
+      <w:pPr>
+        <w:pStyle w:val="Prrafodelista"/>
+        <w:ind w:left="426"/>
+        <w:jc w:val="both"/>
+        <w:rPr>
+          <w:rFonts w:ascii="Arial" w:hAnsi="Arial" w:cs="Arial"/>
+        </w:rPr>
+      </w:pPr>
+      <w:r>
+        <w:rPr>
+          <w:rFonts w:ascii="Arial" w:hAnsi="Arial" w:cs="Arial"/>
+        </w:rPr>
+        <w:t>En la pestaña de Videos permite la gestión de los videos definidos por el administrador. En la pantalla se observa una tabla con todos los videos que el administrador puede cargar. Además permite agregar y eliminar videos.</w:t>
+      </w:r>
+    </w:p>
+    <w:p>
+      <w:pPr>
+        <w:pStyle w:val="Prrafodelista"/>
+        <w:ind w:left="426"/>
+        <w:jc w:val="both"/>
+        <w:rPr>
+          <w:rFonts w:ascii="Arial" w:hAnsi="Arial" w:cs="Arial"/>
+        </w:rPr>
+      </w:pPr>
+      <w:r>
+        <w:rPr>
+          <w:rFonts w:ascii="Arial" w:hAnsi="Arial" w:cs="Arial"/>
+          <w:noProof/>
+          <w:lang w:eastAsia="es-ES"/>
+        </w:rPr>
+        <w:t xml:space="preserve"> </w:t>
+      </w:r>
+      <w:r>
+        <w:rPr>
+          <w:rFonts w:ascii="Arial" w:hAnsi="Arial" w:cs="Arial"/>
+          <w:noProof/>
+          <w:lang w:eastAsia="es-ES"/>
+        </w:rPr>
+        <w:drawing>
+          <wp:inline distT="0" distB="0" distL="0" distR="0">
+            <wp:extent cx="5400040" cy="3397885"/>
+            <wp:effectExtent l="19050" t="0" r="0" b="0"/>
+            <wp:docPr id="8" name="7 Imagen" descr="2014-11-13 19_23_45-Greenshot.jpg"/>
+            <wp:cNvGraphicFramePr>
+              <a:graphicFrameLocks xmlns:a="http://schemas.openxmlformats.org/drawingml/2006/main" noChangeAspect="1"/>
+            </wp:cNvGraphicFramePr>
+            <a:graphic xmlns:a="http://schemas.openxmlformats.org/drawingml/2006/main">
+              <a:graphicData uri="http://schemas.openxmlformats.org/drawingml/2006/picture">
+                <pic:pic xmlns:pic="http://schemas.openxmlformats.org/drawingml/2006/picture">
+                  <pic:nvPicPr>
+                    <pic:cNvPr id="0" name="2014-11-13 19_23_45-Greenshot.jpg"/>
+                    <pic:cNvPicPr/>
+                  </pic:nvPicPr>
+                  <pic:blipFill>
+                    <a:blip r:embed="rId12"/>
+                    <a:stretch>
+                      <a:fillRect/>
+                    </a:stretch>
+                  </pic:blipFill>
+                  <pic:spPr>
+                    <a:xfrm>
+                      <a:off x="0" y="0"/>
+                      <a:ext cx="5400040" cy="3397885"/>
+                    </a:xfrm>
+                    <a:prstGeom prst="rect">
+                      <a:avLst/>
+                    </a:prstGeom>
+                  </pic:spPr>
+                </pic:pic>
+              </a:graphicData>
+            </a:graphic>
+          </wp:inline>
+        </w:drawing>
+      </w:r>
+    </w:p>
+    <w:p>
+      <w:pPr>
+        <w:pStyle w:val="Sinespaciado"/>
+        <w:ind w:left="720"/>
+        <w:jc w:val="center"/>
+        <w:rPr>
+          <w:rFonts w:ascii="Arial" w:hAnsi="Arial" w:cs="Arial"/>
+        </w:rPr>
+      </w:pPr>
+      <w:r>
+        <w:rPr>
+          <w:rFonts w:ascii="Arial" w:hAnsi="Arial" w:cs="Arial"/>
+        </w:rPr>
+        <w:lastRenderedPageBreak/>
+        <w:t>Figura x. : Pantalla principal de videos recomendados.</w:t>
+      </w:r>
+    </w:p>
+    <w:p>
+      <w:pPr>
+        <w:pStyle w:val="Sinespaciado"/>
+        <w:ind w:left="720"/>
+        <w:jc w:val="center"/>
+        <w:rPr>
+          <w:rFonts w:ascii="Arial" w:hAnsi="Arial" w:cs="Arial"/>
+        </w:rPr>
+      </w:pPr>
+    </w:p>
+    <w:p>
+      <w:pPr>
+        <w:pStyle w:val="Sinespaciado"/>
+        <w:ind w:left="426"/>
+        <w:rPr>
+          <w:rFonts w:ascii="Arial" w:hAnsi="Arial" w:cs="Arial"/>
+        </w:rPr>
+      </w:pPr>
+      <w:r>
+        <w:rPr>
+          <w:rFonts w:ascii="Arial" w:hAnsi="Arial" w:cs="Arial"/>
+        </w:rPr>
+        <w:t xml:space="preserve">En la tabla principal de videos se puede observa el numero, el nombre descriptivo, la </w:t>
+      </w:r>
+      <w:proofErr w:type="spellStart"/>
+      <w:r>
+        <w:rPr>
+          <w:rFonts w:ascii="Arial" w:hAnsi="Arial" w:cs="Arial"/>
+        </w:rPr>
+        <w:t>url</w:t>
+      </w:r>
+      <w:proofErr w:type="spellEnd"/>
+      <w:r>
+        <w:rPr>
+          <w:rFonts w:ascii="Arial" w:hAnsi="Arial" w:cs="Arial"/>
+        </w:rPr>
+        <w:t>, y el estado de</w:t>
+      </w:r>
+      <w:r>
+        <w:rPr>
+          <w:rFonts w:ascii="Arial" w:hAnsi="Arial" w:cs="Arial"/>
+        </w:rPr>
+        <w:t xml:space="preserve"> </w:t>
+      </w:r>
+      <w:r>
+        <w:rPr>
+          <w:rFonts w:ascii="Arial" w:hAnsi="Arial" w:cs="Arial"/>
+        </w:rPr>
+        <w:t>l</w:t>
+      </w:r>
+      <w:r>
+        <w:rPr>
+          <w:rFonts w:ascii="Arial" w:hAnsi="Arial" w:cs="Arial"/>
+        </w:rPr>
+        <w:t>os</w:t>
+      </w:r>
+      <w:r>
+        <w:rPr>
+          <w:rFonts w:ascii="Arial" w:hAnsi="Arial" w:cs="Arial"/>
+        </w:rPr>
+        <w:t xml:space="preserve"> video</w:t>
+      </w:r>
+      <w:r>
+        <w:rPr>
+          <w:rFonts w:ascii="Arial" w:hAnsi="Arial" w:cs="Arial"/>
+        </w:rPr>
+        <w:t>s</w:t>
+      </w:r>
+      <w:r>
+        <w:rPr>
+          <w:rFonts w:ascii="Arial" w:hAnsi="Arial" w:cs="Arial"/>
+        </w:rPr>
+        <w:t xml:space="preserve">. Un estado activo indica que el video se reproducirá en la carta gourmet. Solo puede existir un video activo y este es resaltado con el color amarillo para ser diferenciado de los </w:t>
+      </w:r>
+      <w:r>
+        <w:rPr>
+          <w:rFonts w:ascii="Arial" w:hAnsi="Arial" w:cs="Arial"/>
+        </w:rPr>
+        <w:t>demás</w:t>
+      </w:r>
+      <w:r>
+        <w:rPr>
+          <w:rFonts w:ascii="Arial" w:hAnsi="Arial" w:cs="Arial"/>
+        </w:rPr>
+        <w:t>.</w:t>
+      </w:r>
+    </w:p>
+    <w:p>
+      <w:pPr>
+        <w:pStyle w:val="Sinespaciado"/>
+        <w:ind w:left="426"/>
+        <w:rPr>
+          <w:rFonts w:ascii="Arial" w:hAnsi="Arial" w:cs="Arial"/>
+        </w:rPr>
+      </w:pPr>
+    </w:p>
+    <w:p>
+      <w:pPr>
+        <w:pStyle w:val="Sinespaciado"/>
+        <w:ind w:left="426"/>
+        <w:jc w:val="center"/>
+        <w:rPr>
+          <w:rFonts w:ascii="Arial" w:hAnsi="Arial" w:cs="Arial"/>
+        </w:rPr>
+      </w:pPr>
+      <w:r>
+        <w:rPr>
+          <w:rFonts w:ascii="Arial" w:hAnsi="Arial" w:cs="Arial"/>
+          <w:noProof/>
+        </w:rPr>
+        <w:drawing>
+          <wp:inline distT="0" distB="0" distL="0" distR="0">
+            <wp:extent cx="3657339" cy="691987"/>
+            <wp:effectExtent l="19050" t="0" r="261" b="0"/>
+            <wp:docPr id="9" name="8 Imagen" descr="2014-11-13 19_23_45-Greenshot 2.jpg"/>
+            <wp:cNvGraphicFramePr>
+              <a:graphicFrameLocks xmlns:a="http://schemas.openxmlformats.org/drawingml/2006/main" noChangeAspect="1"/>
+            </wp:cNvGraphicFramePr>
+            <a:graphic xmlns:a="http://schemas.openxmlformats.org/drawingml/2006/main">
+              <a:graphicData uri="http://schemas.openxmlformats.org/drawingml/2006/picture">
+                <pic:pic xmlns:pic="http://schemas.openxmlformats.org/drawingml/2006/picture">
+                  <pic:nvPicPr>
+                    <pic:cNvPr id="0" name="2014-11-13 19_23_45-Greenshot 2.jpg"/>
+                    <pic:cNvPicPr/>
+                  </pic:nvPicPr>
+                  <pic:blipFill>
+                    <a:blip r:embed="rId13"/>
+                    <a:stretch>
+                      <a:fillRect/>
+                    </a:stretch>
+                  </pic:blipFill>
+                  <pic:spPr>
+                    <a:xfrm>
+                      <a:off x="0" y="0"/>
+                      <a:ext cx="3660363" cy="692559"/>
+                    </a:xfrm>
+                    <a:prstGeom prst="rect">
+                      <a:avLst/>
+                    </a:prstGeom>
+                  </pic:spPr>
+                </pic:pic>
+              </a:graphicData>
+            </a:graphic>
+          </wp:inline>
+        </w:drawing>
+      </w:r>
+    </w:p>
+    <w:p>
+      <w:pPr>
+        <w:pStyle w:val="Sinespaciado"/>
+        <w:ind w:left="720"/>
+        <w:jc w:val="center"/>
+        <w:rPr>
+          <w:rFonts w:ascii="Arial" w:hAnsi="Arial" w:cs="Arial"/>
+        </w:rPr>
+      </w:pPr>
+      <w:r>
+        <w:rPr>
+          <w:rFonts w:ascii="Arial" w:hAnsi="Arial" w:cs="Arial"/>
+        </w:rPr>
+        <w:t>Figura x. : Tabla principal de videos.</w:t>
+      </w:r>
+    </w:p>
+    <w:p>
+      <w:pPr>
+        <w:pStyle w:val="Sinespaciado"/>
+        <w:ind w:left="720"/>
+        <w:jc w:val="center"/>
+        <w:rPr>
+          <w:rFonts w:ascii="Arial" w:hAnsi="Arial" w:cs="Arial"/>
+        </w:rPr>
+      </w:pPr>
+    </w:p>
+    <w:p>
+      <w:pPr>
+        <w:pStyle w:val="Sinespaciado"/>
+        <w:ind w:left="426"/>
+        <w:jc w:val="both"/>
+        <w:rPr>
+          <w:rFonts w:ascii="Arial" w:hAnsi="Arial" w:cs="Arial"/>
+        </w:rPr>
+      </w:pPr>
+      <w:r>
+        <w:rPr>
+          <w:rFonts w:ascii="Arial" w:hAnsi="Arial" w:cs="Arial"/>
+          <w:u w:val="single"/>
+        </w:rPr>
+        <w:t>Cargar Video:</w:t>
+      </w:r>
+      <w:r>
+        <w:rPr>
+          <w:rFonts w:ascii="Arial" w:hAnsi="Arial" w:cs="Arial"/>
+        </w:rPr>
+        <w:t xml:space="preserve"> </w:t>
+      </w:r>
+      <w:r>
+        <w:rPr>
+          <w:rFonts w:ascii="Arial" w:hAnsi="Arial" w:cs="Arial"/>
+        </w:rPr>
+        <w:t>cuando el usuario quiere cambiar el estado de un video a</w:t>
+      </w:r>
+      <w:r>
+        <w:rPr>
+          <w:rFonts w:ascii="Arial" w:hAnsi="Arial" w:cs="Arial"/>
+        </w:rPr>
+        <w:t xml:space="preserve"> activo, primero debe seleccionarlo en la tabla de videos y luego presionar el botón "Cargar Video".</w:t>
+      </w:r>
+    </w:p>
+    <w:p>
+      <w:pPr>
+        <w:pStyle w:val="Sinespaciado"/>
+        <w:ind w:left="426"/>
+        <w:jc w:val="both"/>
+        <w:rPr>
+          <w:rFonts w:ascii="Arial" w:hAnsi="Arial" w:cs="Arial"/>
+        </w:rPr>
+      </w:pPr>
+    </w:p>
+    <w:p>
+      <w:pPr>
+        <w:pStyle w:val="Sinespaciado"/>
+        <w:ind w:left="426"/>
+        <w:jc w:val="both"/>
+        <w:rPr>
+          <w:rFonts w:ascii="Arial" w:hAnsi="Arial" w:cs="Arial"/>
+        </w:rPr>
+      </w:pPr>
+      <w:r>
+        <w:rPr>
+          <w:rFonts w:ascii="Arial" w:hAnsi="Arial" w:cs="Arial"/>
+          <w:u w:val="single"/>
+        </w:rPr>
+        <w:t>Agregar Video:</w:t>
+      </w:r>
+      <w:r>
+        <w:rPr>
+          <w:rFonts w:ascii="Arial" w:hAnsi="Arial" w:cs="Arial"/>
+        </w:rPr>
+        <w:t xml:space="preserve"> Si el usuario quiere agregar un nuevo video a la lista de videos existente, primero deberá presionar el botón "</w:t>
+      </w:r>
+      <w:r>
+        <w:rPr>
+          <w:rFonts w:ascii="Arial" w:hAnsi="Arial" w:cs="Arial"/>
+        </w:rPr>
+        <w:t>Agregar</w:t>
+      </w:r>
+      <w:r>
+        <w:rPr>
+          <w:rFonts w:ascii="Arial" w:hAnsi="Arial" w:cs="Arial"/>
+        </w:rPr>
+        <w:t xml:space="preserve">". A continuación aparecerá una pantalla para ingresar los datos del video. </w:t>
+      </w:r>
+    </w:p>
+    <w:p>
+      <w:pPr>
+        <w:pStyle w:val="Sinespaciado"/>
+        <w:ind w:left="426"/>
+        <w:jc w:val="both"/>
+        <w:rPr>
+          <w:rFonts w:ascii="Arial" w:hAnsi="Arial" w:cs="Arial"/>
+        </w:rPr>
+      </w:pPr>
+    </w:p>
+    <w:p>
+      <w:pPr>
+        <w:pStyle w:val="Sinespaciado"/>
+        <w:ind w:left="426"/>
+        <w:jc w:val="center"/>
+        <w:rPr>
+          <w:rFonts w:ascii="Arial" w:hAnsi="Arial" w:cs="Arial"/>
+        </w:rPr>
+      </w:pPr>
+      <w:r>
+        <w:rPr>
+          <w:rFonts w:ascii="Arial" w:hAnsi="Arial" w:cs="Arial"/>
+          <w:noProof/>
+        </w:rPr>
+        <w:drawing>
+          <wp:inline distT="0" distB="0" distL="0" distR="0">
+            <wp:extent cx="2054007" cy="1281743"/>
+            <wp:effectExtent l="19050" t="0" r="3393" b="0"/>
+            <wp:docPr id="10" name="9 Imagen" descr="2014-11-13 19_23_50-Greenshot.jpg"/>
+            <wp:cNvGraphicFramePr>
+              <a:graphicFrameLocks xmlns:a="http://schemas.openxmlformats.org/drawingml/2006/main" noChangeAspect="1"/>
+            </wp:cNvGraphicFramePr>
+            <a:graphic xmlns:a="http://schemas.openxmlformats.org/drawingml/2006/main">
+              <a:graphicData uri="http://schemas.openxmlformats.org/drawingml/2006/picture">
+                <pic:pic xmlns:pic="http://schemas.openxmlformats.org/drawingml/2006/picture">
+                  <pic:nvPicPr>
+                    <pic:cNvPr id="0" name="2014-11-13 19_23_50-Greenshot.jpg"/>
+                    <pic:cNvPicPr/>
+                  </pic:nvPicPr>
+                  <pic:blipFill>
+                    <a:blip r:embed="rId14"/>
+                    <a:stretch>
+                      <a:fillRect/>
+                    </a:stretch>
+                  </pic:blipFill>
+                  <pic:spPr>
+                    <a:xfrm>
+                      <a:off x="0" y="0"/>
+                      <a:ext cx="2056718" cy="1283435"/>
+                    </a:xfrm>
+                    <a:prstGeom prst="rect">
+                      <a:avLst/>
+                    </a:prstGeom>
+                  </pic:spPr>
+                </pic:pic>
+              </a:graphicData>
+            </a:graphic>
+          </wp:inline>
+        </w:drawing>
+      </w:r>
+    </w:p>
+    <w:p>
+      <w:pPr>
+        <w:pStyle w:val="Sinespaciado"/>
+        <w:ind w:left="426"/>
+        <w:jc w:val="center"/>
+        <w:rPr>
+          <w:rFonts w:ascii="Arial" w:hAnsi="Arial" w:cs="Arial"/>
+        </w:rPr>
+      </w:pPr>
+      <w:r>
+        <w:rPr>
+          <w:rFonts w:ascii="Arial" w:hAnsi="Arial" w:cs="Arial"/>
+        </w:rPr>
+        <w:t xml:space="preserve">Figura x. </w:t>
+      </w:r>
+      <w:r>
+        <w:rPr>
+          <w:rFonts w:ascii="Arial" w:hAnsi="Arial" w:cs="Arial"/>
+        </w:rPr>
+        <w:t>: Pantalla Agregar video.</w:t>
+      </w:r>
+    </w:p>
+    <w:p>
+      <w:pPr>
+        <w:pStyle w:val="Sinespaciado"/>
+        <w:ind w:left="426"/>
+        <w:jc w:val="both"/>
+        <w:rPr>
+          <w:rFonts w:ascii="Arial" w:hAnsi="Arial" w:cs="Arial"/>
+        </w:rPr>
+      </w:pPr>
+    </w:p>
+    <w:p>
+      <w:pPr>
+        <w:pStyle w:val="Sinespaciado"/>
+        <w:ind w:left="426"/>
+        <w:jc w:val="both"/>
+        <w:rPr>
+          <w:rFonts w:ascii="Arial" w:hAnsi="Arial" w:cs="Arial"/>
+        </w:rPr>
+      </w:pPr>
+      <w:r>
+        <w:rPr>
+          <w:rFonts w:ascii="Arial" w:hAnsi="Arial" w:cs="Arial"/>
+        </w:rPr>
+        <w:t>Una vez completado los campos de "Nombre" y "</w:t>
+      </w:r>
+      <w:proofErr w:type="spellStart"/>
+      <w:r>
+        <w:rPr>
+          <w:rFonts w:ascii="Arial" w:hAnsi="Arial" w:cs="Arial"/>
+        </w:rPr>
+        <w:t>Url</w:t>
+      </w:r>
+      <w:proofErr w:type="spellEnd"/>
+      <w:r>
+        <w:rPr>
+          <w:rFonts w:ascii="Arial" w:hAnsi="Arial" w:cs="Arial"/>
+        </w:rPr>
+        <w:t>" se presiona el botón "Aceptar" para guardar la información en la base de datos. En caso contrario se debe seleccionar el botón "Cancelar" que cancelara la operación.</w:t>
+      </w:r>
+    </w:p>
+    <w:p>
+      <w:pPr>
+        <w:pStyle w:val="Sinespaciado"/>
+        <w:ind w:left="426"/>
+        <w:jc w:val="both"/>
+        <w:rPr>
+          <w:rFonts w:ascii="Arial" w:hAnsi="Arial" w:cs="Arial"/>
+        </w:rPr>
+      </w:pPr>
+    </w:p>
+    <w:p>
+      <w:pPr>
+        <w:pStyle w:val="Sinespaciado"/>
+        <w:ind w:left="426"/>
+        <w:jc w:val="both"/>
+        <w:rPr>
+          <w:rFonts w:ascii="Arial" w:hAnsi="Arial" w:cs="Arial"/>
+        </w:rPr>
+      </w:pPr>
+      <w:r>
+        <w:rPr>
+          <w:rFonts w:ascii="Arial" w:hAnsi="Arial" w:cs="Arial"/>
+          <w:u w:val="single"/>
+        </w:rPr>
+        <w:t>Eliminar Video:</w:t>
+      </w:r>
+      <w:r>
+        <w:rPr>
+          <w:rFonts w:ascii="Arial" w:hAnsi="Arial" w:cs="Arial"/>
+        </w:rPr>
+        <w:t xml:space="preserve"> Si el usuario quiere eliminar un video de la tabla, primero se debe seleccionar el video y luego se debe presionar el botón "Eliminar".</w:t>
+      </w:r>
+    </w:p>
+    <w:p>
+      <w:pPr>
+        <w:pStyle w:val="Prrafodelista"/>
+        <w:ind w:left="426"/>
+        <w:jc w:val="both"/>
+        <w:rPr>
+          <w:rFonts w:ascii="Arial" w:hAnsi="Arial" w:cs="Arial"/>
+        </w:rPr>
+      </w:pPr>
+    </w:p>
+    <w:p>
+      <w:pPr>
+        <w:pStyle w:val="Prrafodelista"/>
         <w:numPr>
           <w:ilvl w:val="0"/>
           <w:numId w:val="14"/>
@@ -2626,6 +3154,444 @@
     <w:p>
       <w:pPr>
         <w:pStyle w:val="Prrafodelista"/>
+        <w:ind w:left="426"/>
+        <w:jc w:val="both"/>
+        <w:rPr>
+          <w:rFonts w:ascii="Arial" w:hAnsi="Arial" w:cs="Arial"/>
+        </w:rPr>
+      </w:pPr>
+      <w:r>
+        <w:rPr>
+          <w:rFonts w:ascii="Arial" w:hAnsi="Arial" w:cs="Arial"/>
+        </w:rPr>
+        <w:t>La pestaña de Diarios permite la gestión de los diarios digitales que se</w:t>
+      </w:r>
+      <w:r>
+        <w:rPr>
+          <w:rFonts w:ascii="Arial" w:hAnsi="Arial" w:cs="Arial"/>
+        </w:rPr>
+        <w:t xml:space="preserve"> muestran en la carta gourmet.</w:t>
+      </w:r>
+      <w:r>
+        <w:rPr>
+          <w:rFonts w:ascii="Arial" w:hAnsi="Arial" w:cs="Arial"/>
+        </w:rPr>
+        <w:t xml:space="preserve"> </w:t>
+      </w:r>
+      <w:r>
+        <w:rPr>
+          <w:rFonts w:ascii="Arial" w:hAnsi="Arial" w:cs="Arial"/>
+        </w:rPr>
+        <w:t>La pantalla muestra una tabla con los diarios definidos por el administrador. Además permite al usuario agregar y eliminar videos.</w:t>
+      </w:r>
+    </w:p>
+    <w:p>
+      <w:pPr>
+        <w:pStyle w:val="Prrafodelista"/>
+        <w:ind w:left="426"/>
+        <w:jc w:val="both"/>
+        <w:rPr>
+          <w:rFonts w:ascii="Arial" w:hAnsi="Arial" w:cs="Arial"/>
+        </w:rPr>
+      </w:pPr>
+    </w:p>
+    <w:p>
+      <w:pPr>
+        <w:pStyle w:val="Prrafodelista"/>
+        <w:ind w:left="426"/>
+        <w:jc w:val="both"/>
+        <w:rPr>
+          <w:rFonts w:ascii="Arial" w:hAnsi="Arial" w:cs="Arial"/>
+        </w:rPr>
+      </w:pPr>
+      <w:r>
+        <w:rPr>
+          <w:rFonts w:ascii="Arial" w:hAnsi="Arial" w:cs="Arial"/>
+          <w:noProof/>
+          <w:lang w:eastAsia="es-ES"/>
+        </w:rPr>
+        <w:lastRenderedPageBreak/>
+        <w:drawing>
+          <wp:inline distT="0" distB="0" distL="0" distR="0">
+            <wp:extent cx="5400040" cy="3397885"/>
+            <wp:effectExtent l="19050" t="0" r="0" b="0"/>
+            <wp:docPr id="11" name="10 Imagen" descr="2014-11-13 19_23_56-Greenshot.jpg"/>
+            <wp:cNvGraphicFramePr>
+              <a:graphicFrameLocks xmlns:a="http://schemas.openxmlformats.org/drawingml/2006/main" noChangeAspect="1"/>
+            </wp:cNvGraphicFramePr>
+            <a:graphic xmlns:a="http://schemas.openxmlformats.org/drawingml/2006/main">
+              <a:graphicData uri="http://schemas.openxmlformats.org/drawingml/2006/picture">
+                <pic:pic xmlns:pic="http://schemas.openxmlformats.org/drawingml/2006/picture">
+                  <pic:nvPicPr>
+                    <pic:cNvPr id="0" name="2014-11-13 19_23_56-Greenshot.jpg"/>
+                    <pic:cNvPicPr/>
+                  </pic:nvPicPr>
+                  <pic:blipFill>
+                    <a:blip r:embed="rId15"/>
+                    <a:stretch>
+                      <a:fillRect/>
+                    </a:stretch>
+                  </pic:blipFill>
+                  <pic:spPr>
+                    <a:xfrm>
+                      <a:off x="0" y="0"/>
+                      <a:ext cx="5400040" cy="3397885"/>
+                    </a:xfrm>
+                    <a:prstGeom prst="rect">
+                      <a:avLst/>
+                    </a:prstGeom>
+                  </pic:spPr>
+                </pic:pic>
+              </a:graphicData>
+            </a:graphic>
+          </wp:inline>
+        </w:drawing>
+      </w:r>
+    </w:p>
+    <w:p>
+      <w:pPr>
+        <w:pStyle w:val="Sinespaciado"/>
+        <w:jc w:val="center"/>
+        <w:rPr>
+          <w:rFonts w:ascii="Arial" w:hAnsi="Arial" w:cs="Arial"/>
+        </w:rPr>
+      </w:pPr>
+      <w:r>
+        <w:rPr>
+          <w:rFonts w:ascii="Arial" w:hAnsi="Arial" w:cs="Arial"/>
+        </w:rPr>
+        <w:t>Figura x. : Pantalla principal de Diario.</w:t>
+      </w:r>
+    </w:p>
+    <w:p>
+      <w:pPr>
+        <w:pStyle w:val="Prrafodelista"/>
+        <w:ind w:left="426"/>
+        <w:jc w:val="both"/>
+        <w:rPr>
+          <w:rFonts w:ascii="Arial" w:hAnsi="Arial" w:cs="Arial"/>
+        </w:rPr>
+      </w:pPr>
+    </w:p>
+    <w:p>
+      <w:pPr>
+        <w:pStyle w:val="Prrafodelista"/>
+        <w:ind w:left="426"/>
+        <w:jc w:val="both"/>
+        <w:rPr>
+          <w:rFonts w:ascii="Arial" w:hAnsi="Arial" w:cs="Arial"/>
+        </w:rPr>
+      </w:pPr>
+      <w:r>
+        <w:rPr>
+          <w:rFonts w:ascii="Arial" w:hAnsi="Arial" w:cs="Arial"/>
+        </w:rPr>
+        <w:t xml:space="preserve">La tabla principal de Diarios muestra el numero, el nombre y la </w:t>
+      </w:r>
+      <w:proofErr w:type="spellStart"/>
+      <w:r>
+        <w:rPr>
+          <w:rFonts w:ascii="Arial" w:hAnsi="Arial" w:cs="Arial"/>
+        </w:rPr>
+        <w:t>url</w:t>
+      </w:r>
+      <w:proofErr w:type="spellEnd"/>
+      <w:r>
+        <w:rPr>
+          <w:rFonts w:ascii="Arial" w:hAnsi="Arial" w:cs="Arial"/>
+        </w:rPr>
+        <w:t xml:space="preserve"> de los diarios.</w:t>
+      </w:r>
+    </w:p>
+    <w:p>
+      <w:pPr>
+        <w:pStyle w:val="Prrafodelista"/>
+        <w:ind w:left="426"/>
+        <w:jc w:val="both"/>
+        <w:rPr>
+          <w:rFonts w:ascii="Arial" w:hAnsi="Arial" w:cs="Arial"/>
+        </w:rPr>
+      </w:pPr>
+    </w:p>
+    <w:p>
+      <w:pPr>
+        <w:pStyle w:val="Prrafodelista"/>
+        <w:ind w:left="426"/>
+        <w:jc w:val="center"/>
+        <w:rPr>
+          <w:rFonts w:ascii="Arial" w:hAnsi="Arial" w:cs="Arial"/>
+        </w:rPr>
+      </w:pPr>
+      <w:r>
+        <w:rPr>
+          <w:rFonts w:ascii="Arial" w:hAnsi="Arial" w:cs="Arial"/>
+          <w:noProof/>
+          <w:lang w:eastAsia="es-ES"/>
+        </w:rPr>
+        <w:drawing>
+          <wp:inline distT="0" distB="0" distL="0" distR="0">
+            <wp:extent cx="2960971" cy="594336"/>
+            <wp:effectExtent l="19050" t="0" r="0" b="0"/>
+            <wp:docPr id="12" name="11 Imagen" descr="2014-11-13 19_23_56-Greenshot 2.jpg"/>
+            <wp:cNvGraphicFramePr>
+              <a:graphicFrameLocks xmlns:a="http://schemas.openxmlformats.org/drawingml/2006/main" noChangeAspect="1"/>
+            </wp:cNvGraphicFramePr>
+            <a:graphic xmlns:a="http://schemas.openxmlformats.org/drawingml/2006/main">
+              <a:graphicData uri="http://schemas.openxmlformats.org/drawingml/2006/picture">
+                <pic:pic xmlns:pic="http://schemas.openxmlformats.org/drawingml/2006/picture">
+                  <pic:nvPicPr>
+                    <pic:cNvPr id="0" name="2014-11-13 19_23_56-Greenshot 2.jpg"/>
+                    <pic:cNvPicPr/>
+                  </pic:nvPicPr>
+                  <pic:blipFill>
+                    <a:blip r:embed="rId16"/>
+                    <a:stretch>
+                      <a:fillRect/>
+                    </a:stretch>
+                  </pic:blipFill>
+                  <pic:spPr>
+                    <a:xfrm>
+                      <a:off x="0" y="0"/>
+                      <a:ext cx="2959505" cy="594042"/>
+                    </a:xfrm>
+                    <a:prstGeom prst="rect">
+                      <a:avLst/>
+                    </a:prstGeom>
+                  </pic:spPr>
+                </pic:pic>
+              </a:graphicData>
+            </a:graphic>
+          </wp:inline>
+        </w:drawing>
+      </w:r>
+    </w:p>
+    <w:p>
+      <w:pPr>
+        <w:pStyle w:val="Sinespaciado"/>
+        <w:jc w:val="center"/>
+        <w:rPr>
+          <w:rFonts w:ascii="Arial" w:hAnsi="Arial" w:cs="Arial"/>
+        </w:rPr>
+      </w:pPr>
+      <w:r>
+        <w:rPr>
+          <w:rFonts w:ascii="Arial" w:hAnsi="Arial" w:cs="Arial"/>
+        </w:rPr>
+        <w:t>Figura x. : Tabla principal de Diario.</w:t>
+      </w:r>
+    </w:p>
+    <w:p>
+      <w:pPr>
+        <w:pStyle w:val="Sinespaciado"/>
+        <w:jc w:val="center"/>
+        <w:rPr>
+          <w:rFonts w:ascii="Arial" w:hAnsi="Arial" w:cs="Arial"/>
+        </w:rPr>
+      </w:pPr>
+    </w:p>
+    <w:p>
+      <w:pPr>
+        <w:pStyle w:val="Sinespaciado"/>
+        <w:ind w:left="426"/>
+        <w:jc w:val="both"/>
+        <w:rPr>
+          <w:rFonts w:ascii="Arial" w:hAnsi="Arial" w:cs="Arial"/>
+        </w:rPr>
+      </w:pPr>
+      <w:r>
+        <w:rPr>
+          <w:rFonts w:ascii="Arial" w:hAnsi="Arial" w:cs="Arial"/>
+          <w:u w:val="single"/>
+        </w:rPr>
+        <w:t>Agregar Diario:</w:t>
+      </w:r>
+      <w:r>
+        <w:rPr>
+          <w:rFonts w:ascii="Arial" w:hAnsi="Arial" w:cs="Arial"/>
+        </w:rPr>
+        <w:t xml:space="preserve"> Si el usuario quiere agregar un nuevo diario a la lista de diarios, primero deberá presionar el botón "Agregar". A continuación aparecerá una pantalla para ingresar los datos del diario. </w:t>
+      </w:r>
+    </w:p>
+    <w:p>
+      <w:pPr>
+        <w:pStyle w:val="Prrafodelista"/>
+        <w:ind w:left="426"/>
+        <w:jc w:val="both"/>
+        <w:rPr>
+          <w:rFonts w:ascii="Arial" w:hAnsi="Arial" w:cs="Arial"/>
+        </w:rPr>
+      </w:pPr>
+    </w:p>
+    <w:p>
+      <w:pPr>
+        <w:pStyle w:val="Prrafodelista"/>
+        <w:ind w:left="426"/>
+        <w:jc w:val="center"/>
+        <w:rPr>
+          <w:rFonts w:ascii="Arial" w:hAnsi="Arial" w:cs="Arial"/>
+        </w:rPr>
+      </w:pPr>
+      <w:r>
+        <w:rPr>
+          <w:rFonts w:ascii="Arial" w:hAnsi="Arial" w:cs="Arial"/>
+          <w:noProof/>
+          <w:lang w:eastAsia="es-ES"/>
+        </w:rPr>
+        <w:drawing>
+          <wp:inline distT="0" distB="0" distL="0" distR="0">
+            <wp:extent cx="2027155" cy="1264987"/>
+            <wp:effectExtent l="19050" t="0" r="0" b="0"/>
+            <wp:docPr id="13" name="12 Imagen" descr="2014-11-13 19_24_03-Greenshot.jpg"/>
+            <wp:cNvGraphicFramePr>
+              <a:graphicFrameLocks xmlns:a="http://schemas.openxmlformats.org/drawingml/2006/main" noChangeAspect="1"/>
+            </wp:cNvGraphicFramePr>
+            <a:graphic xmlns:a="http://schemas.openxmlformats.org/drawingml/2006/main">
+              <a:graphicData uri="http://schemas.openxmlformats.org/drawingml/2006/picture">
+                <pic:pic xmlns:pic="http://schemas.openxmlformats.org/drawingml/2006/picture">
+                  <pic:nvPicPr>
+                    <pic:cNvPr id="0" name="2014-11-13 19_24_03-Greenshot.jpg"/>
+                    <pic:cNvPicPr/>
+                  </pic:nvPicPr>
+                  <pic:blipFill>
+                    <a:blip r:embed="rId17"/>
+                    <a:stretch>
+                      <a:fillRect/>
+                    </a:stretch>
+                  </pic:blipFill>
+                  <pic:spPr>
+                    <a:xfrm>
+                      <a:off x="0" y="0"/>
+                      <a:ext cx="2029998" cy="1266761"/>
+                    </a:xfrm>
+                    <a:prstGeom prst="rect">
+                      <a:avLst/>
+                    </a:prstGeom>
+                  </pic:spPr>
+                </pic:pic>
+              </a:graphicData>
+            </a:graphic>
+          </wp:inline>
+        </w:drawing>
+      </w:r>
+    </w:p>
+    <w:p>
+      <w:pPr>
+        <w:pStyle w:val="Sinespaciado"/>
+        <w:ind w:left="426"/>
+        <w:jc w:val="center"/>
+        <w:rPr>
+          <w:rFonts w:ascii="Arial" w:hAnsi="Arial" w:cs="Arial"/>
+        </w:rPr>
+      </w:pPr>
+      <w:r>
+        <w:rPr>
+          <w:rFonts w:ascii="Arial" w:hAnsi="Arial" w:cs="Arial"/>
+        </w:rPr>
+        <w:t xml:space="preserve">Figura x. </w:t>
+      </w:r>
+      <w:r>
+        <w:rPr>
+          <w:rFonts w:ascii="Arial" w:hAnsi="Arial" w:cs="Arial"/>
+        </w:rPr>
+        <w:t>: Pantalla Agregar diario.</w:t>
+      </w:r>
+    </w:p>
+    <w:p>
+      <w:pPr>
+        <w:pStyle w:val="Sinespaciado"/>
+        <w:ind w:left="426"/>
+        <w:jc w:val="both"/>
+        <w:rPr>
+          <w:rFonts w:ascii="Arial" w:hAnsi="Arial" w:cs="Arial"/>
+        </w:rPr>
+      </w:pPr>
+    </w:p>
+    <w:p>
+      <w:pPr>
+        <w:pStyle w:val="Sinespaciado"/>
+        <w:ind w:left="426"/>
+        <w:jc w:val="both"/>
+        <w:rPr>
+          <w:rFonts w:ascii="Arial" w:hAnsi="Arial" w:cs="Arial"/>
+        </w:rPr>
+      </w:pPr>
+      <w:r>
+        <w:rPr>
+          <w:rFonts w:ascii="Arial" w:hAnsi="Arial" w:cs="Arial"/>
+        </w:rPr>
+        <w:t>Una vez completado los campos de "Nombre" y "</w:t>
+      </w:r>
+      <w:proofErr w:type="spellStart"/>
+      <w:r>
+        <w:rPr>
+          <w:rFonts w:ascii="Arial" w:hAnsi="Arial" w:cs="Arial"/>
+        </w:rPr>
+        <w:t>Url</w:t>
+      </w:r>
+      <w:proofErr w:type="spellEnd"/>
+      <w:r>
+        <w:rPr>
+          <w:rFonts w:ascii="Arial" w:hAnsi="Arial" w:cs="Arial"/>
+        </w:rPr>
+        <w:t>" se presiona el botón "Aceptar" para guardar la información en la base de datos. En caso contrario se debe seleccionar el botón "Cancelar" que cancelara la operación.</w:t>
+      </w:r>
+    </w:p>
+    <w:p>
+      <w:pPr>
+        <w:pStyle w:val="Sinespaciado"/>
+        <w:ind w:left="426"/>
+        <w:jc w:val="center"/>
+        <w:rPr>
+          <w:rFonts w:ascii="Arial" w:hAnsi="Arial" w:cs="Arial"/>
+        </w:rPr>
+      </w:pPr>
+    </w:p>
+    <w:p>
+      <w:pPr>
+        <w:pStyle w:val="Sinespaciado"/>
+        <w:ind w:left="426"/>
+        <w:jc w:val="both"/>
+        <w:rPr>
+          <w:rFonts w:ascii="Arial" w:hAnsi="Arial" w:cs="Arial"/>
+        </w:rPr>
+      </w:pPr>
+      <w:r>
+        <w:rPr>
+          <w:rFonts w:ascii="Arial" w:hAnsi="Arial" w:cs="Arial"/>
+          <w:u w:val="single"/>
+        </w:rPr>
+        <w:t>Eliminar Diario:</w:t>
+      </w:r>
+      <w:r>
+        <w:rPr>
+          <w:rFonts w:ascii="Arial" w:hAnsi="Arial" w:cs="Arial"/>
+        </w:rPr>
+        <w:t xml:space="preserve"> Si el usuario quiere eliminar un diario de la tabla, primero se debe seleccionar el diario y luego se debe presionar el botón "Eliminar".</w:t>
+      </w:r>
+    </w:p>
+    <w:p>
+      <w:pPr>
+        <w:pStyle w:val="Prrafodelista"/>
+        <w:ind w:left="426"/>
+        <w:jc w:val="both"/>
+        <w:rPr>
+          <w:rFonts w:ascii="Arial" w:hAnsi="Arial" w:cs="Arial"/>
+        </w:rPr>
+      </w:pPr>
+    </w:p>
+    <w:p>
+      <w:pPr>
+        <w:pStyle w:val="Prrafodelista"/>
+        <w:ind w:left="426"/>
+        <w:jc w:val="both"/>
+        <w:rPr>
+          <w:rFonts w:ascii="Arial" w:hAnsi="Arial" w:cs="Arial"/>
+        </w:rPr>
+      </w:pPr>
+    </w:p>
+    <w:p>
+      <w:pPr>
+        <w:pStyle w:val="Prrafodelista"/>
         <w:numPr>
           <w:ilvl w:val="0"/>
           <w:numId w:val="14"/>
@@ -2640,8 +3606,308 @@
         <w:rPr>
           <w:rFonts w:ascii="Arial" w:hAnsi="Arial" w:cs="Arial"/>
         </w:rPr>
-        <w:t>Modificar precio de plato.</w:t>
-      </w:r>
+        <w:t>Modificar precio de plato</w:t>
+      </w:r>
+      <w:r>
+        <w:rPr>
+          <w:rFonts w:ascii="Arial" w:hAnsi="Arial" w:cs="Arial"/>
+        </w:rPr>
+        <w:t>/bebidas</w:t>
+      </w:r>
+      <w:r>
+        <w:rPr>
+          <w:rFonts w:ascii="Arial" w:hAnsi="Arial" w:cs="Arial"/>
+        </w:rPr>
+        <w:t>.</w:t>
+      </w:r>
+    </w:p>
+    <w:p>
+      <w:pPr>
+        <w:pStyle w:val="Prrafodelista"/>
+        <w:ind w:left="426"/>
+        <w:jc w:val="both"/>
+        <w:rPr>
+          <w:rFonts w:ascii="Arial" w:hAnsi="Arial" w:cs="Arial"/>
+        </w:rPr>
+      </w:pPr>
+      <w:r>
+        <w:rPr>
+          <w:rFonts w:ascii="Arial" w:hAnsi="Arial" w:cs="Arial"/>
+        </w:rPr>
+        <w:t>La pestaña de Menú permite la gestión de los platos y bebidas de la carta gourmet.</w:t>
+      </w:r>
+      <w:r>
+        <w:rPr>
+          <w:rFonts w:ascii="Arial" w:hAnsi="Arial" w:cs="Arial"/>
+        </w:rPr>
+        <w:t xml:space="preserve"> </w:t>
+      </w:r>
+      <w:r>
+        <w:rPr>
+          <w:rFonts w:ascii="Arial" w:hAnsi="Arial" w:cs="Arial"/>
+        </w:rPr>
+        <w:t>La pantalla muestra una tabla con los platos definidos por el administrador. Además permite al usuario modificar el precio de un plato o bebida.</w:t>
+      </w:r>
+    </w:p>
+    <w:p>
+      <w:pPr>
+        <w:pStyle w:val="Prrafodelista"/>
+        <w:ind w:left="426"/>
+        <w:jc w:val="both"/>
+        <w:rPr>
+          <w:rFonts w:ascii="Arial" w:hAnsi="Arial" w:cs="Arial"/>
+        </w:rPr>
+      </w:pPr>
+    </w:p>
+    <w:p>
+      <w:pPr>
+        <w:pStyle w:val="Prrafodelista"/>
+        <w:ind w:left="426"/>
+        <w:jc w:val="both"/>
+        <w:rPr>
+          <w:rFonts w:ascii="Arial" w:hAnsi="Arial" w:cs="Arial"/>
+        </w:rPr>
+      </w:pPr>
+      <w:r>
+        <w:rPr>
+          <w:rFonts w:ascii="Arial" w:hAnsi="Arial" w:cs="Arial"/>
+          <w:noProof/>
+          <w:lang w:eastAsia="es-ES"/>
+        </w:rPr>
+        <w:drawing>
+          <wp:inline distT="0" distB="0" distL="0" distR="0">
+            <wp:extent cx="5400040" cy="3397885"/>
+            <wp:effectExtent l="19050" t="0" r="0" b="0"/>
+            <wp:docPr id="14" name="13 Imagen" descr="2014-11-13 19_26_04-Greenshot.jpg"/>
+            <wp:cNvGraphicFramePr>
+              <a:graphicFrameLocks xmlns:a="http://schemas.openxmlformats.org/drawingml/2006/main" noChangeAspect="1"/>
+            </wp:cNvGraphicFramePr>
+            <a:graphic xmlns:a="http://schemas.openxmlformats.org/drawingml/2006/main">
+              <a:graphicData uri="http://schemas.openxmlformats.org/drawingml/2006/picture">
+                <pic:pic xmlns:pic="http://schemas.openxmlformats.org/drawingml/2006/picture">
+                  <pic:nvPicPr>
+                    <pic:cNvPr id="0" name="2014-11-13 19_26_04-Greenshot.jpg"/>
+                    <pic:cNvPicPr/>
+                  </pic:nvPicPr>
+                  <pic:blipFill>
+                    <a:blip r:embed="rId18"/>
+                    <a:stretch>
+                      <a:fillRect/>
+                    </a:stretch>
+                  </pic:blipFill>
+                  <pic:spPr>
+                    <a:xfrm>
+                      <a:off x="0" y="0"/>
+                      <a:ext cx="5400040" cy="3397885"/>
+                    </a:xfrm>
+                    <a:prstGeom prst="rect">
+                      <a:avLst/>
+                    </a:prstGeom>
+                  </pic:spPr>
+                </pic:pic>
+              </a:graphicData>
+            </a:graphic>
+          </wp:inline>
+        </w:drawing>
+      </w:r>
+    </w:p>
+    <w:p>
+      <w:pPr>
+        <w:pStyle w:val="Sinespaciado"/>
+        <w:ind w:left="720"/>
+        <w:jc w:val="center"/>
+        <w:rPr>
+          <w:rFonts w:ascii="Arial" w:hAnsi="Arial" w:cs="Arial"/>
+        </w:rPr>
+      </w:pPr>
+      <w:r>
+        <w:rPr>
+          <w:rFonts w:ascii="Arial" w:hAnsi="Arial" w:cs="Arial"/>
+        </w:rPr>
+        <w:t>Figura x. : Pantalla principal Menú.</w:t>
+      </w:r>
+    </w:p>
+    <w:p>
+      <w:pPr>
+        <w:pStyle w:val="Sinespaciado"/>
+        <w:ind w:left="720"/>
+        <w:jc w:val="center"/>
+        <w:rPr>
+          <w:rFonts w:ascii="Arial" w:hAnsi="Arial" w:cs="Arial"/>
+        </w:rPr>
+      </w:pPr>
+    </w:p>
+    <w:p>
+      <w:pPr>
+        <w:pStyle w:val="Sinespaciado"/>
+        <w:ind w:left="426"/>
+        <w:jc w:val="both"/>
+        <w:rPr>
+          <w:rFonts w:ascii="Arial" w:hAnsi="Arial" w:cs="Arial"/>
+        </w:rPr>
+      </w:pPr>
+      <w:r>
+        <w:rPr>
+          <w:rFonts w:ascii="Arial" w:hAnsi="Arial" w:cs="Arial"/>
+        </w:rPr>
+        <w:t>Se puede observar en la tabla de Menú: el numero, el nombre, el precio, la descripción y la categoría de cada producto que sirve el restaurant.</w:t>
+      </w:r>
+    </w:p>
+    <w:p>
+      <w:pPr>
+        <w:pStyle w:val="Sinespaciado"/>
+        <w:ind w:left="426"/>
+        <w:rPr>
+          <w:rFonts w:ascii="Arial" w:hAnsi="Arial" w:cs="Arial"/>
+        </w:rPr>
+      </w:pPr>
+    </w:p>
+    <w:p>
+      <w:pPr>
+        <w:pStyle w:val="Sinespaciado"/>
+        <w:ind w:left="426"/>
+        <w:jc w:val="both"/>
+        <w:rPr>
+          <w:rFonts w:ascii="Arial" w:hAnsi="Arial" w:cs="Arial"/>
+        </w:rPr>
+      </w:pPr>
+      <w:r>
+        <w:rPr>
+          <w:rFonts w:ascii="Arial" w:hAnsi="Arial" w:cs="Arial"/>
+          <w:u w:val="single"/>
+        </w:rPr>
+        <w:t>Modificar Precio:</w:t>
+      </w:r>
+      <w:r>
+        <w:rPr>
+          <w:rFonts w:ascii="Arial" w:hAnsi="Arial" w:cs="Arial"/>
+        </w:rPr>
+        <w:t xml:space="preserve">  El sistema cuenta con la posibilidad de modificar el precio de algunos de los productos que el negocio sirve. Para ello el usuario debe seleccionar el plato o bebida que quiere modificar y a continuación presionar el botón "Modificar precio".</w:t>
+      </w:r>
+      <w:r>
+        <w:rPr>
+          <w:rFonts w:ascii="Arial" w:hAnsi="Arial" w:cs="Arial"/>
+        </w:rPr>
+        <w:t xml:space="preserve"> Esta acción mostrara una pantalla para modificar el precio del producto.</w:t>
+      </w:r>
+    </w:p>
+    <w:p>
+      <w:pPr>
+        <w:pStyle w:val="Sinespaciado"/>
+        <w:ind w:left="426"/>
+        <w:rPr>
+          <w:rFonts w:ascii="Arial" w:hAnsi="Arial" w:cs="Arial"/>
+        </w:rPr>
+      </w:pPr>
+    </w:p>
+    <w:p>
+      <w:pPr>
+        <w:pStyle w:val="Sinespaciado"/>
+        <w:ind w:left="720"/>
+        <w:jc w:val="center"/>
+        <w:rPr>
+          <w:rFonts w:ascii="Arial" w:hAnsi="Arial" w:cs="Arial"/>
+        </w:rPr>
+      </w:pPr>
+      <w:r>
+        <w:rPr>
+          <w:rFonts w:ascii="Arial" w:hAnsi="Arial" w:cs="Arial"/>
+          <w:noProof/>
+        </w:rPr>
+        <w:drawing>
+          <wp:inline distT="0" distB="0" distL="0" distR="0">
+            <wp:extent cx="2003904" cy="2176114"/>
+            <wp:effectExtent l="19050" t="0" r="0" b="0"/>
+            <wp:docPr id="15" name="14 Imagen" descr="2014-11-13 19_26_09-Greenshot.jpg"/>
+            <wp:cNvGraphicFramePr>
+              <a:graphicFrameLocks xmlns:a="http://schemas.openxmlformats.org/drawingml/2006/main" noChangeAspect="1"/>
+            </wp:cNvGraphicFramePr>
+            <a:graphic xmlns:a="http://schemas.openxmlformats.org/drawingml/2006/main">
+              <a:graphicData uri="http://schemas.openxmlformats.org/drawingml/2006/picture">
+                <pic:pic xmlns:pic="http://schemas.openxmlformats.org/drawingml/2006/picture">
+                  <pic:nvPicPr>
+                    <pic:cNvPr id="0" name="2014-11-13 19_26_09-Greenshot.jpg"/>
+                    <pic:cNvPicPr/>
+                  </pic:nvPicPr>
+                  <pic:blipFill>
+                    <a:blip r:embed="rId19"/>
+                    <a:stretch>
+                      <a:fillRect/>
+                    </a:stretch>
+                  </pic:blipFill>
+                  <pic:spPr>
+                    <a:xfrm>
+                      <a:off x="0" y="0"/>
+                      <a:ext cx="2005045" cy="2177353"/>
+                    </a:xfrm>
+                    <a:prstGeom prst="rect">
+                      <a:avLst/>
+                    </a:prstGeom>
+                  </pic:spPr>
+                </pic:pic>
+              </a:graphicData>
+            </a:graphic>
+          </wp:inline>
+        </w:drawing>
+      </w:r>
+    </w:p>
+    <w:p>
+      <w:pPr>
+        <w:pStyle w:val="Sinespaciado"/>
+        <w:ind w:left="720"/>
+        <w:jc w:val="center"/>
+        <w:rPr>
+          <w:rFonts w:ascii="Arial" w:hAnsi="Arial" w:cs="Arial"/>
+        </w:rPr>
+      </w:pPr>
+      <w:r>
+        <w:rPr>
+          <w:rFonts w:ascii="Arial" w:hAnsi="Arial" w:cs="Arial"/>
+        </w:rPr>
+        <w:t xml:space="preserve">Figura x. </w:t>
+      </w:r>
+      <w:r>
+        <w:rPr>
+          <w:rFonts w:ascii="Arial" w:hAnsi="Arial" w:cs="Arial"/>
+        </w:rPr>
+        <w:t>: Pantalla Modificar Precio.</w:t>
+      </w:r>
+    </w:p>
+    <w:p>
+      <w:pPr>
+        <w:pStyle w:val="Sinespaciado"/>
+        <w:ind w:left="720"/>
+        <w:jc w:val="center"/>
+        <w:rPr>
+          <w:rFonts w:ascii="Arial" w:hAnsi="Arial" w:cs="Arial"/>
+        </w:rPr>
+      </w:pPr>
+    </w:p>
+    <w:p>
+      <w:pPr>
+        <w:pStyle w:val="Sinespaciado"/>
+        <w:ind w:left="426"/>
+        <w:jc w:val="both"/>
+        <w:rPr>
+          <w:rFonts w:ascii="Arial" w:hAnsi="Arial" w:cs="Arial"/>
+        </w:rPr>
+      </w:pPr>
+      <w:r>
+        <w:rPr>
+          <w:rFonts w:ascii="Arial" w:hAnsi="Arial" w:cs="Arial"/>
+        </w:rPr>
+        <w:t>Una vez modificado el campo "Precio" se presiona el botón "Aceptar" para guardar la información en la base de datos. En caso contrario se debe seleccionar el botón "Cancelar" para cancelar la operación.</w:t>
+      </w:r>
+    </w:p>
+    <w:p>
+      <w:pPr>
+        <w:pStyle w:val="Prrafodelista"/>
+        <w:ind w:left="426"/>
+        <w:jc w:val="both"/>
+        <w:rPr>
+          <w:rFonts w:ascii="Arial" w:hAnsi="Arial" w:cs="Arial"/>
+        </w:rPr>
+      </w:pPr>
     </w:p>
     <w:p>
       <w:pPr>

</xml_diff>

<commit_message>
update de manual de usuario
</commit_message>
<xml_diff>
--- a/Documentacion/Manual de usuario.docx
+++ b/Documentacion/Manual de usuario.docx
@@ -29,24 +29,6 @@
       </w:pPr>
       <w:r>
         <w:t>Requerimientos</w:t>
-      </w:r>
-    </w:p>
-    <w:p>
-      <w:pPr>
-        <w:pStyle w:val="Prrafodelista"/>
-        <w:numPr>
-          <w:ilvl w:val="0"/>
-          <w:numId w:val="2"/>
-        </w:numPr>
-        <w:rPr>
-          <w:color w:val="FF0000"/>
-        </w:rPr>
-      </w:pPr>
-      <w:r>
-        <w:rPr>
-          <w:color w:val="FF0000"/>
-        </w:rPr>
-        <w:t>Instalación</w:t>
       </w:r>
     </w:p>
     <w:p>
@@ -423,13 +405,19 @@
         <w:rPr>
           <w:rFonts w:ascii="Arial" w:hAnsi="Arial" w:cs="Arial"/>
         </w:rPr>
-        <w:t xml:space="preserve"> modificar </w:t>
-      </w:r>
-      <w:r>
-        <w:rPr>
-          <w:rFonts w:ascii="Arial" w:hAnsi="Arial" w:cs="Arial"/>
-        </w:rPr>
-        <w:t xml:space="preserve">y consultar </w:t>
+        <w:t xml:space="preserve"> modificar,</w:t>
+      </w:r>
+      <w:r>
+        <w:rPr>
+          <w:rFonts w:ascii="Arial" w:hAnsi="Arial" w:cs="Arial"/>
+        </w:rPr>
+        <w:t xml:space="preserve"> consultar </w:t>
+      </w:r>
+      <w:r>
+        <w:rPr>
+          <w:rFonts w:ascii="Arial" w:hAnsi="Arial" w:cs="Arial"/>
+        </w:rPr>
+        <w:t xml:space="preserve">y enviar </w:t>
       </w:r>
       <w:r>
         <w:rPr>
@@ -1560,7 +1548,7 @@
       <w:pPr>
         <w:pStyle w:val="Prrafodelista"/>
         <w:ind w:left="426"/>
-        <w:jc w:val="both"/>
+        <w:jc w:val="center"/>
         <w:rPr>
           <w:rFonts w:ascii="Arial" w:hAnsi="Arial" w:cs="Arial"/>
         </w:rPr>
@@ -1573,8 +1561,8 @@
         </w:rPr>
         <w:drawing>
           <wp:inline distT="0" distB="0" distL="0" distR="0">
-            <wp:extent cx="5400040" cy="3397885"/>
-            <wp:effectExtent l="19050" t="0" r="0" b="0"/>
+            <wp:extent cx="4624388" cy="2909819"/>
+            <wp:effectExtent l="19050" t="0" r="4762" b="0"/>
             <wp:docPr id="1" name="0 Imagen" descr="2014-11-13 19_23_19-Greenshot.jpg"/>
             <wp:cNvGraphicFramePr>
               <a:graphicFrameLocks xmlns:a="http://schemas.openxmlformats.org/drawingml/2006/main" noChangeAspect="1"/>
@@ -1587,7 +1575,7 @@
                     <pic:cNvPicPr/>
                   </pic:nvPicPr>
                   <pic:blipFill>
-                    <a:blip r:embed="rId5"/>
+                    <a:blip r:embed="rId6"/>
                     <a:stretch>
                       <a:fillRect/>
                     </a:stretch>
@@ -1595,7 +1583,7 @@
                   <pic:spPr>
                     <a:xfrm>
                       <a:off x="0" y="0"/>
-                      <a:ext cx="5400040" cy="3397885"/>
+                      <a:ext cx="4621806" cy="2908195"/>
                     </a:xfrm>
                     <a:prstGeom prst="rect">
                       <a:avLst/>
@@ -1611,6 +1599,7 @@
     <w:p>
       <w:pPr>
         <w:pStyle w:val="Sinespaciado"/>
+        <w:ind w:left="426"/>
         <w:jc w:val="center"/>
         <w:rPr>
           <w:rFonts w:ascii="Arial" w:hAnsi="Arial" w:cs="Arial"/>
@@ -1674,31 +1663,24 @@
         <w:rPr>
           <w:rFonts w:ascii="Arial" w:hAnsi="Arial" w:cs="Arial"/>
         </w:rPr>
-        <w:t xml:space="preserve">". Si los datos ingresados son correctos el sistema se </w:t>
-      </w:r>
-      <w:r>
-        <w:rPr>
-          <w:rFonts w:ascii="Arial" w:hAnsi="Arial" w:cs="Arial"/>
-        </w:rPr>
-        <w:lastRenderedPageBreak/>
-        <w:t>direccionara a la pantalla de pedidos, En caso contrario aparecerá un mensaje de "Usuario o contraseña incorrecto".</w:t>
-      </w:r>
-    </w:p>
-    <w:p>
-      <w:pPr>
-        <w:pStyle w:val="Prrafodelista"/>
-        <w:ind w:left="426"/>
-        <w:jc w:val="both"/>
-        <w:rPr>
-          <w:rFonts w:ascii="Arial" w:hAnsi="Arial" w:cs="Arial"/>
-        </w:rPr>
-      </w:pPr>
-    </w:p>
-    <w:p>
-      <w:pPr>
-        <w:pStyle w:val="Prrafodelista"/>
-        <w:ind w:left="426"/>
-        <w:jc w:val="both"/>
+        <w:t>". Si los datos ingresados son correctos el sistema se direccionara a la pantalla de pedidos, En caso contrario aparecerá un mensaje de "Usuario o contraseña incorrecto".</w:t>
+      </w:r>
+    </w:p>
+    <w:p>
+      <w:pPr>
+        <w:pStyle w:val="Prrafodelista"/>
+        <w:ind w:left="426"/>
+        <w:jc w:val="both"/>
+        <w:rPr>
+          <w:rFonts w:ascii="Arial" w:hAnsi="Arial" w:cs="Arial"/>
+        </w:rPr>
+      </w:pPr>
+    </w:p>
+    <w:p>
+      <w:pPr>
+        <w:pStyle w:val="Prrafodelista"/>
+        <w:ind w:left="426"/>
+        <w:jc w:val="center"/>
         <w:rPr>
           <w:rFonts w:ascii="Arial" w:hAnsi="Arial" w:cs="Arial"/>
         </w:rPr>
@@ -1709,9 +1691,10 @@
           <w:noProof/>
           <w:lang w:eastAsia="es-ES"/>
         </w:rPr>
+        <w:lastRenderedPageBreak/>
         <w:drawing>
           <wp:inline distT="0" distB="0" distL="0" distR="0">
-            <wp:extent cx="5400040" cy="3397885"/>
+            <wp:extent cx="4574381" cy="2878353"/>
             <wp:effectExtent l="19050" t="0" r="0" b="0"/>
             <wp:docPr id="2" name="1 Imagen" descr="2014-11-13 19_25_13-Greenshot.jpg"/>
             <wp:cNvGraphicFramePr>
@@ -1725,7 +1708,7 @@
                     <pic:cNvPicPr/>
                   </pic:nvPicPr>
                   <pic:blipFill>
-                    <a:blip r:embed="rId6"/>
+                    <a:blip r:embed="rId7"/>
                     <a:stretch>
                       <a:fillRect/>
                     </a:stretch>
@@ -1733,7 +1716,7 @@
                   <pic:spPr>
                     <a:xfrm>
                       <a:off x="0" y="0"/>
-                      <a:ext cx="5400040" cy="3397885"/>
+                      <a:ext cx="4574316" cy="2878312"/>
                     </a:xfrm>
                     <a:prstGeom prst="rect">
                       <a:avLst/>
@@ -1749,6 +1732,7 @@
     <w:p>
       <w:pPr>
         <w:pStyle w:val="Sinespaciado"/>
+        <w:ind w:left="426"/>
         <w:jc w:val="center"/>
         <w:rPr>
           <w:rFonts w:ascii="Arial" w:hAnsi="Arial" w:cs="Arial"/>
@@ -1849,7 +1833,7 @@
       <w:pPr>
         <w:pStyle w:val="Prrafodelista"/>
         <w:ind w:left="426"/>
-        <w:jc w:val="both"/>
+        <w:jc w:val="center"/>
         <w:rPr>
           <w:rFonts w:ascii="Arial" w:hAnsi="Arial" w:cs="Arial"/>
         </w:rPr>
@@ -1862,114 +1846,9 @@
         </w:rPr>
         <w:drawing>
           <wp:inline distT="0" distB="0" distL="0" distR="0">
-            <wp:extent cx="5400040" cy="3409950"/>
-            <wp:effectExtent l="19050" t="0" r="0" b="0"/>
+            <wp:extent cx="4738688" cy="2992328"/>
+            <wp:effectExtent l="19050" t="0" r="4762" b="0"/>
             <wp:docPr id="4" name="3 Imagen" descr="2014-11-25 16_50_42-Greenshot.jpg"/>
-            <wp:cNvGraphicFramePr>
-              <a:graphicFrameLocks xmlns:a="http://schemas.openxmlformats.org/drawingml/2006/main" noChangeAspect="1"/>
-            </wp:cNvGraphicFramePr>
-            <a:graphic xmlns:a="http://schemas.openxmlformats.org/drawingml/2006/main">
-              <a:graphicData uri="http://schemas.openxmlformats.org/drawingml/2006/picture">
-                <pic:pic xmlns:pic="http://schemas.openxmlformats.org/drawingml/2006/picture">
-                  <pic:nvPicPr>
-                    <pic:cNvPr id="0" name="2014-11-25 16_50_42-Greenshot.jpg"/>
-                    <pic:cNvPicPr/>
-                  </pic:nvPicPr>
-                  <pic:blipFill>
-                    <a:blip r:embed="rId7"/>
-                    <a:stretch>
-                      <a:fillRect/>
-                    </a:stretch>
-                  </pic:blipFill>
-                  <pic:spPr>
-                    <a:xfrm>
-                      <a:off x="0" y="0"/>
-                      <a:ext cx="5400040" cy="3409950"/>
-                    </a:xfrm>
-                    <a:prstGeom prst="rect">
-                      <a:avLst/>
-                    </a:prstGeom>
-                  </pic:spPr>
-                </pic:pic>
-              </a:graphicData>
-            </a:graphic>
-          </wp:inline>
-        </w:drawing>
-      </w:r>
-    </w:p>
-    <w:p>
-      <w:pPr>
-        <w:pStyle w:val="Sinespaciado"/>
-        <w:ind w:left="720"/>
-        <w:jc w:val="center"/>
-        <w:rPr>
-          <w:rFonts w:ascii="Arial" w:hAnsi="Arial" w:cs="Arial"/>
-        </w:rPr>
-      </w:pPr>
-      <w:r>
-        <w:rPr>
-          <w:rFonts w:ascii="Arial" w:hAnsi="Arial" w:cs="Arial"/>
-        </w:rPr>
-        <w:lastRenderedPageBreak/>
-        <w:t>Figura x. : Pantalla principal de pedidos.</w:t>
-      </w:r>
-    </w:p>
-    <w:p>
-      <w:pPr>
-        <w:pStyle w:val="Prrafodelista"/>
-        <w:ind w:left="426"/>
-        <w:jc w:val="both"/>
-        <w:rPr>
-          <w:rFonts w:ascii="Arial" w:hAnsi="Arial" w:cs="Arial"/>
-        </w:rPr>
-      </w:pPr>
-    </w:p>
-    <w:p>
-      <w:pPr>
-        <w:pStyle w:val="Prrafodelista"/>
-        <w:ind w:left="426"/>
-        <w:jc w:val="both"/>
-        <w:rPr>
-          <w:rFonts w:ascii="Arial" w:hAnsi="Arial" w:cs="Arial"/>
-        </w:rPr>
-      </w:pPr>
-      <w:r>
-        <w:rPr>
-          <w:rFonts w:ascii="Arial" w:hAnsi="Arial" w:cs="Arial"/>
-        </w:rPr>
-        <w:t>Si existen pedidos registrados en la base de datos, estos se mostraran automáticamente la tabla principal de pedidos.</w:t>
-      </w:r>
-    </w:p>
-    <w:p>
-      <w:pPr>
-        <w:pStyle w:val="Prrafodelista"/>
-        <w:ind w:left="426"/>
-        <w:jc w:val="both"/>
-        <w:rPr>
-          <w:rFonts w:ascii="Arial" w:hAnsi="Arial" w:cs="Arial"/>
-        </w:rPr>
-      </w:pPr>
-    </w:p>
-    <w:p>
-      <w:pPr>
-        <w:pStyle w:val="Prrafodelista"/>
-        <w:ind w:left="426"/>
-        <w:jc w:val="center"/>
-        <w:rPr>
-          <w:rFonts w:ascii="Arial" w:hAnsi="Arial" w:cs="Arial"/>
-        </w:rPr>
-      </w:pPr>
-      <w:r>
-        <w:rPr>
-          <w:rFonts w:ascii="Arial" w:hAnsi="Arial" w:cs="Arial"/>
-          <w:noProof/>
-          <w:lang w:eastAsia="es-ES"/>
-        </w:rPr>
-        <w:drawing>
-          <wp:inline distT="0" distB="0" distL="0" distR="0">
-            <wp:extent cx="3124983" cy="907851"/>
-            <wp:effectExtent l="19050" t="0" r="0" b="0"/>
-            <wp:docPr id="5" name="4 Imagen" descr="2014-11-25 16_50_42-Greenshot.jpg"/>
             <wp:cNvGraphicFramePr>
               <a:graphicFrameLocks xmlns:a="http://schemas.openxmlformats.org/drawingml/2006/main" noChangeAspect="1"/>
             </wp:cNvGraphicFramePr>
@@ -1989,6 +1868,111 @@
                   <pic:spPr>
                     <a:xfrm>
                       <a:off x="0" y="0"/>
+                      <a:ext cx="4742396" cy="2994670"/>
+                    </a:xfrm>
+                    <a:prstGeom prst="rect">
+                      <a:avLst/>
+                    </a:prstGeom>
+                  </pic:spPr>
+                </pic:pic>
+              </a:graphicData>
+            </a:graphic>
+          </wp:inline>
+        </w:drawing>
+      </w:r>
+    </w:p>
+    <w:p>
+      <w:pPr>
+        <w:pStyle w:val="Sinespaciado"/>
+        <w:ind w:left="426"/>
+        <w:jc w:val="center"/>
+        <w:rPr>
+          <w:rFonts w:ascii="Arial" w:hAnsi="Arial" w:cs="Arial"/>
+        </w:rPr>
+      </w:pPr>
+      <w:r>
+        <w:rPr>
+          <w:rFonts w:ascii="Arial" w:hAnsi="Arial" w:cs="Arial"/>
+        </w:rPr>
+        <w:t>Figura x. : Pantalla principal de pedidos.</w:t>
+      </w:r>
+    </w:p>
+    <w:p>
+      <w:pPr>
+        <w:pStyle w:val="Prrafodelista"/>
+        <w:ind w:left="426"/>
+        <w:jc w:val="both"/>
+        <w:rPr>
+          <w:rFonts w:ascii="Arial" w:hAnsi="Arial" w:cs="Arial"/>
+        </w:rPr>
+      </w:pPr>
+    </w:p>
+    <w:p>
+      <w:pPr>
+        <w:pStyle w:val="Prrafodelista"/>
+        <w:ind w:left="426"/>
+        <w:jc w:val="both"/>
+        <w:rPr>
+          <w:rFonts w:ascii="Arial" w:hAnsi="Arial" w:cs="Arial"/>
+        </w:rPr>
+      </w:pPr>
+      <w:r>
+        <w:rPr>
+          <w:rFonts w:ascii="Arial" w:hAnsi="Arial" w:cs="Arial"/>
+        </w:rPr>
+        <w:t>Si existen pedidos registrados en la base de datos, estos se mostraran automáticamente la tabla principal de pedidos.</w:t>
+      </w:r>
+    </w:p>
+    <w:p>
+      <w:pPr>
+        <w:pStyle w:val="Prrafodelista"/>
+        <w:ind w:left="426"/>
+        <w:jc w:val="both"/>
+        <w:rPr>
+          <w:rFonts w:ascii="Arial" w:hAnsi="Arial" w:cs="Arial"/>
+        </w:rPr>
+      </w:pPr>
+    </w:p>
+    <w:p>
+      <w:pPr>
+        <w:pStyle w:val="Prrafodelista"/>
+        <w:ind w:left="426"/>
+        <w:jc w:val="center"/>
+        <w:rPr>
+          <w:rFonts w:ascii="Arial" w:hAnsi="Arial" w:cs="Arial"/>
+        </w:rPr>
+      </w:pPr>
+      <w:r>
+        <w:rPr>
+          <w:rFonts w:ascii="Arial" w:hAnsi="Arial" w:cs="Arial"/>
+          <w:noProof/>
+          <w:lang w:eastAsia="es-ES"/>
+        </w:rPr>
+        <w:lastRenderedPageBreak/>
+        <w:drawing>
+          <wp:inline distT="0" distB="0" distL="0" distR="0">
+            <wp:extent cx="3124983" cy="907851"/>
+            <wp:effectExtent l="19050" t="0" r="0" b="0"/>
+            <wp:docPr id="5" name="4 Imagen" descr="2014-11-25 16_50_42-Greenshot.jpg"/>
+            <wp:cNvGraphicFramePr>
+              <a:graphicFrameLocks xmlns:a="http://schemas.openxmlformats.org/drawingml/2006/main" noChangeAspect="1"/>
+            </wp:cNvGraphicFramePr>
+            <a:graphic xmlns:a="http://schemas.openxmlformats.org/drawingml/2006/main">
+              <a:graphicData uri="http://schemas.openxmlformats.org/drawingml/2006/picture">
+                <pic:pic xmlns:pic="http://schemas.openxmlformats.org/drawingml/2006/picture">
+                  <pic:nvPicPr>
+                    <pic:cNvPr id="0" name="2014-11-25 16_50_42-Greenshot.jpg"/>
+                    <pic:cNvPicPr/>
+                  </pic:nvPicPr>
+                  <pic:blipFill>
+                    <a:blip r:embed="rId9"/>
+                    <a:stretch>
+                      <a:fillRect/>
+                    </a:stretch>
+                  </pic:blipFill>
+                  <pic:spPr>
+                    <a:xfrm>
+                      <a:off x="0" y="0"/>
                       <a:ext cx="3123292" cy="907360"/>
                     </a:xfrm>
                     <a:prstGeom prst="rect">
@@ -2005,7 +1989,7 @@
     <w:p>
       <w:pPr>
         <w:pStyle w:val="Sinespaciado"/>
-        <w:ind w:left="720"/>
+        <w:ind w:left="426"/>
         <w:jc w:val="center"/>
         <w:rPr>
           <w:rFonts w:ascii="Arial" w:hAnsi="Arial" w:cs="Arial"/>
@@ -2130,7 +2114,7 @@
                     <pic:cNvPicPr/>
                   </pic:nvPicPr>
                   <pic:blipFill>
-                    <a:blip r:embed="rId9"/>
+                    <a:blip r:embed="rId10"/>
                     <a:stretch>
                       <a:fillRect/>
                     </a:stretch>
@@ -2154,7 +2138,7 @@
     <w:p>
       <w:pPr>
         <w:pStyle w:val="Sinespaciado"/>
-        <w:ind w:left="720"/>
+        <w:ind w:left="426"/>
         <w:jc w:val="center"/>
         <w:rPr>
           <w:rFonts w:ascii="Arial" w:hAnsi="Arial" w:cs="Arial"/>
@@ -2279,7 +2263,7 @@
                     <pic:cNvPicPr/>
                   </pic:nvPicPr>
                   <pic:blipFill>
-                    <a:blip r:embed="rId10"/>
+                    <a:blip r:embed="rId11"/>
                     <a:stretch>
                       <a:fillRect/>
                     </a:stretch>
@@ -2303,7 +2287,7 @@
     <w:p>
       <w:pPr>
         <w:pStyle w:val="Sinespaciado"/>
-        <w:ind w:left="720"/>
+        <w:ind w:left="426"/>
         <w:jc w:val="center"/>
         <w:rPr>
           <w:rFonts w:ascii="Arial" w:hAnsi="Arial" w:cs="Arial"/>
@@ -2339,14 +2323,7 @@
         <w:rPr>
           <w:rFonts w:ascii="Arial" w:hAnsi="Arial" w:cs="Arial"/>
         </w:rPr>
-        <w:t xml:space="preserve">Al finalizar la elección de las fechas se debe presionar el botón "Buscar Pedido" para empezar la búsqueda. Si existen pedidos en el intervalo de tiempo </w:t>
-      </w:r>
-      <w:r>
-        <w:rPr>
-          <w:rFonts w:ascii="Arial" w:hAnsi="Arial" w:cs="Arial"/>
-        </w:rPr>
-        <w:lastRenderedPageBreak/>
-        <w:t>seleccionado, estos se publicaran en la tabla principal de pedido. De lo contrario la tabla de pedidos se presentara vacía.</w:t>
+        <w:t>Al finalizar la elección de las fechas se debe presionar el botón "Buscar Pedido" para empezar la búsqueda. Si existen pedidos en el intervalo de tiempo seleccionado, estos se publicaran en la tabla principal de pedido. De lo contrario la tabla de pedidos se presentara vacía.</w:t>
       </w:r>
     </w:p>
     <w:p>
@@ -2374,6 +2351,7 @@
           <w:rFonts w:ascii="Arial" w:hAnsi="Arial" w:cs="Arial"/>
           <w:u w:val="single"/>
         </w:rPr>
+        <w:lastRenderedPageBreak/>
         <w:t>Actualizar lista de pedidos</w:t>
       </w:r>
       <w:r>
@@ -2495,7 +2473,7 @@
                     <pic:cNvPicPr/>
                   </pic:nvPicPr>
                   <pic:blipFill>
-                    <a:blip r:embed="rId11" cstate="print"/>
+                    <a:blip r:embed="rId12" cstate="print"/>
                     <a:stretch>
                       <a:fillRect/>
                     </a:stretch>
@@ -2519,7 +2497,7 @@
     <w:p>
       <w:pPr>
         <w:pStyle w:val="Sinespaciado"/>
-        <w:ind w:left="720"/>
+        <w:ind w:left="426"/>
         <w:jc w:val="center"/>
         <w:rPr>
           <w:rFonts w:ascii="Arial" w:hAnsi="Arial" w:cs="Arial"/>
@@ -2644,23 +2622,25 @@
           <w:rFonts w:ascii="Arial" w:hAnsi="Arial" w:cs="Arial"/>
         </w:rPr>
       </w:pPr>
+    </w:p>
+    <w:p>
+      <w:pPr>
+        <w:pStyle w:val="Prrafodelista"/>
+        <w:ind w:left="426"/>
+        <w:jc w:val="center"/>
+        <w:rPr>
+          <w:rFonts w:ascii="Arial" w:hAnsi="Arial" w:cs="Arial"/>
+        </w:rPr>
+      </w:pPr>
       <w:r>
         <w:rPr>
           <w:rFonts w:ascii="Arial" w:hAnsi="Arial" w:cs="Arial"/>
           <w:noProof/>
           <w:lang w:eastAsia="es-ES"/>
         </w:rPr>
-        <w:t xml:space="preserve"> </w:t>
-      </w:r>
-      <w:r>
-        <w:rPr>
-          <w:rFonts w:ascii="Arial" w:hAnsi="Arial" w:cs="Arial"/>
-          <w:noProof/>
-          <w:lang w:eastAsia="es-ES"/>
-        </w:rPr>
         <w:drawing>
           <wp:inline distT="0" distB="0" distL="0" distR="0">
-            <wp:extent cx="5400040" cy="3397885"/>
+            <wp:extent cx="4960144" cy="3121088"/>
             <wp:effectExtent l="19050" t="0" r="0" b="0"/>
             <wp:docPr id="8" name="7 Imagen" descr="2014-11-13 19_23_45-Greenshot.jpg"/>
             <wp:cNvGraphicFramePr>
@@ -2674,7 +2654,7 @@
                     <pic:cNvPicPr/>
                   </pic:nvPicPr>
                   <pic:blipFill>
-                    <a:blip r:embed="rId12"/>
+                    <a:blip r:embed="rId13"/>
                     <a:stretch>
                       <a:fillRect/>
                     </a:stretch>
@@ -2682,7 +2662,7 @@
                   <pic:spPr>
                     <a:xfrm>
                       <a:off x="0" y="0"/>
-                      <a:ext cx="5400040" cy="3397885"/>
+                      <a:ext cx="4957375" cy="3119346"/>
                     </a:xfrm>
                     <a:prstGeom prst="rect">
                       <a:avLst/>
@@ -2698,7 +2678,7 @@
     <w:p>
       <w:pPr>
         <w:pStyle w:val="Sinespaciado"/>
-        <w:ind w:left="720"/>
+        <w:ind w:left="426"/>
         <w:jc w:val="center"/>
         <w:rPr>
           <w:rFonts w:ascii="Arial" w:hAnsi="Arial" w:cs="Arial"/>
@@ -2708,7 +2688,6 @@
         <w:rPr>
           <w:rFonts w:ascii="Arial" w:hAnsi="Arial" w:cs="Arial"/>
         </w:rPr>
-        <w:lastRenderedPageBreak/>
         <w:t>Figura x. : Pantalla principal de videos recomendados.</w:t>
       </w:r>
     </w:p>
@@ -2784,7 +2763,14 @@
         <w:rPr>
           <w:rFonts w:ascii="Arial" w:hAnsi="Arial" w:cs="Arial"/>
         </w:rPr>
-        <w:t xml:space="preserve">. Un estado activo indica que el video se reproducirá en la carta gourmet. Solo puede existir un video activo y este es resaltado con el color amarillo para ser diferenciado de los </w:t>
+        <w:t xml:space="preserve">. Un estado activo indica que el video se </w:t>
+      </w:r>
+      <w:r>
+        <w:rPr>
+          <w:rFonts w:ascii="Arial" w:hAnsi="Arial" w:cs="Arial"/>
+        </w:rPr>
+        <w:lastRenderedPageBreak/>
+        <w:t xml:space="preserve">reproducirá en la carta gourmet. Solo puede existir un video activo y este es resaltado con el color amarillo para ser diferenciado de los </w:t>
       </w:r>
       <w:r>
         <w:rPr>
@@ -2838,7 +2824,7 @@
                     <pic:cNvPicPr/>
                   </pic:nvPicPr>
                   <pic:blipFill>
-                    <a:blip r:embed="rId13"/>
+                    <a:blip r:embed="rId14"/>
                     <a:stretch>
                       <a:fillRect/>
                     </a:stretch>
@@ -2862,7 +2848,7 @@
     <w:p>
       <w:pPr>
         <w:pStyle w:val="Sinespaciado"/>
-        <w:ind w:left="720"/>
+        <w:ind w:left="426"/>
         <w:jc w:val="center"/>
         <w:rPr>
           <w:rFonts w:ascii="Arial" w:hAnsi="Arial" w:cs="Arial"/>
@@ -3005,7 +2991,7 @@
                     <pic:cNvPicPr/>
                   </pic:nvPicPr>
                   <pic:blipFill>
-                    <a:blip r:embed="rId14"/>
+                    <a:blip r:embed="rId15"/>
                     <a:stretch>
                       <a:fillRect/>
                     </a:stretch>
@@ -3199,7 +3185,7 @@
       <w:pPr>
         <w:pStyle w:val="Prrafodelista"/>
         <w:ind w:left="426"/>
-        <w:jc w:val="both"/>
+        <w:jc w:val="center"/>
         <w:rPr>
           <w:rFonts w:ascii="Arial" w:hAnsi="Arial" w:cs="Arial"/>
         </w:rPr>
@@ -3213,7 +3199,7 @@
         <w:lastRenderedPageBreak/>
         <w:drawing>
           <wp:inline distT="0" distB="0" distL="0" distR="0">
-            <wp:extent cx="5400040" cy="3397885"/>
+            <wp:extent cx="4711537" cy="2964656"/>
             <wp:effectExtent l="19050" t="0" r="0" b="0"/>
             <wp:docPr id="11" name="10 Imagen" descr="2014-11-13 19_23_56-Greenshot.jpg"/>
             <wp:cNvGraphicFramePr>
@@ -3227,7 +3213,7 @@
                     <pic:cNvPicPr/>
                   </pic:nvPicPr>
                   <pic:blipFill>
-                    <a:blip r:embed="rId15"/>
+                    <a:blip r:embed="rId16"/>
                     <a:stretch>
                       <a:fillRect/>
                     </a:stretch>
@@ -3235,7 +3221,7 @@
                   <pic:spPr>
                     <a:xfrm>
                       <a:off x="0" y="0"/>
-                      <a:ext cx="5400040" cy="3397885"/>
+                      <a:ext cx="4708906" cy="2963001"/>
                     </a:xfrm>
                     <a:prstGeom prst="rect">
                       <a:avLst/>
@@ -3251,6 +3237,7 @@
     <w:p>
       <w:pPr>
         <w:pStyle w:val="Sinespaciado"/>
+        <w:ind w:left="426"/>
         <w:jc w:val="center"/>
         <w:rPr>
           <w:rFonts w:ascii="Arial" w:hAnsi="Arial" w:cs="Arial"/>
@@ -3344,7 +3331,7 @@
                     <pic:cNvPicPr/>
                   </pic:nvPicPr>
                   <pic:blipFill>
-                    <a:blip r:embed="rId16"/>
+                    <a:blip r:embed="rId17"/>
                     <a:stretch>
                       <a:fillRect/>
                     </a:stretch>
@@ -3368,6 +3355,7 @@
     <w:p>
       <w:pPr>
         <w:pStyle w:val="Sinespaciado"/>
+        <w:ind w:left="426"/>
         <w:jc w:val="center"/>
         <w:rPr>
           <w:rFonts w:ascii="Arial" w:hAnsi="Arial" w:cs="Arial"/>
@@ -3453,7 +3441,7 @@
                     <pic:cNvPicPr/>
                   </pic:nvPicPr>
                   <pic:blipFill>
-                    <a:blip r:embed="rId17"/>
+                    <a:blip r:embed="rId18"/>
                     <a:stretch>
                       <a:fillRect/>
                     </a:stretch>
@@ -3634,6 +3622,7 @@
         <w:rPr>
           <w:rFonts w:ascii="Arial" w:hAnsi="Arial" w:cs="Arial"/>
         </w:rPr>
+        <w:lastRenderedPageBreak/>
         <w:t>La pestaña de Menú permite la gestión de los platos y bebidas de la carta gourmet.</w:t>
       </w:r>
       <w:r>
@@ -3663,7 +3652,7 @@
       <w:pPr>
         <w:pStyle w:val="Prrafodelista"/>
         <w:ind w:left="426"/>
-        <w:jc w:val="both"/>
+        <w:jc w:val="center"/>
         <w:rPr>
           <w:rFonts w:ascii="Arial" w:hAnsi="Arial" w:cs="Arial"/>
         </w:rPr>
@@ -3676,8 +3665,8 @@
         </w:rPr>
         <w:drawing>
           <wp:inline distT="0" distB="0" distL="0" distR="0">
-            <wp:extent cx="5400040" cy="3397885"/>
-            <wp:effectExtent l="19050" t="0" r="0" b="0"/>
+            <wp:extent cx="4926227" cy="3099746"/>
+            <wp:effectExtent l="19050" t="0" r="7723" b="0"/>
             <wp:docPr id="14" name="13 Imagen" descr="2014-11-13 19_26_04-Greenshot.jpg"/>
             <wp:cNvGraphicFramePr>
               <a:graphicFrameLocks xmlns:a="http://schemas.openxmlformats.org/drawingml/2006/main" noChangeAspect="1"/>
@@ -3690,7 +3679,7 @@
                     <pic:cNvPicPr/>
                   </pic:nvPicPr>
                   <pic:blipFill>
-                    <a:blip r:embed="rId18"/>
+                    <a:blip r:embed="rId19"/>
                     <a:stretch>
                       <a:fillRect/>
                     </a:stretch>
@@ -3698,7 +3687,7 @@
                   <pic:spPr>
                     <a:xfrm>
                       <a:off x="0" y="0"/>
-                      <a:ext cx="5400040" cy="3397885"/>
+                      <a:ext cx="4923477" cy="3098016"/>
                     </a:xfrm>
                     <a:prstGeom prst="rect">
                       <a:avLst/>
@@ -3714,7 +3703,7 @@
     <w:p>
       <w:pPr>
         <w:pStyle w:val="Sinespaciado"/>
-        <w:ind w:left="720"/>
+        <w:ind w:left="426"/>
         <w:jc w:val="center"/>
         <w:rPr>
           <w:rFonts w:ascii="Arial" w:hAnsi="Arial" w:cs="Arial"/>
@@ -3830,7 +3819,7 @@
                     <pic:cNvPicPr/>
                   </pic:nvPicPr>
                   <pic:blipFill>
-                    <a:blip r:embed="rId19"/>
+                    <a:blip r:embed="rId20"/>
                     <a:stretch>
                       <a:fillRect/>
                     </a:stretch>
@@ -3854,7 +3843,7 @@
     <w:p>
       <w:pPr>
         <w:pStyle w:val="Sinespaciado"/>
-        <w:ind w:left="720"/>
+        <w:ind w:left="426"/>
         <w:jc w:val="center"/>
         <w:rPr>
           <w:rFonts w:ascii="Arial" w:hAnsi="Arial" w:cs="Arial"/>
@@ -3952,6 +3941,183 @@
     <w:p>
       <w:pPr>
         <w:pStyle w:val="Prrafodelista"/>
+        <w:ind w:left="426"/>
+        <w:jc w:val="both"/>
+        <w:rPr>
+          <w:rFonts w:ascii="Arial" w:hAnsi="Arial" w:cs="Arial"/>
+        </w:rPr>
+      </w:pPr>
+      <w:r>
+        <w:rPr>
+          <w:rFonts w:ascii="Arial" w:hAnsi="Arial" w:cs="Arial"/>
+        </w:rPr>
+        <w:t xml:space="preserve">Al iniciar la aplicación el dispositivo móvil muestra el </w:t>
+      </w:r>
+      <w:proofErr w:type="spellStart"/>
+      <w:r>
+        <w:rPr>
+          <w:rFonts w:ascii="Arial" w:hAnsi="Arial" w:cs="Arial"/>
+        </w:rPr>
+        <w:t>Splash</w:t>
+      </w:r>
+      <w:proofErr w:type="spellEnd"/>
+      <w:r>
+        <w:rPr>
+          <w:rFonts w:ascii="Arial" w:hAnsi="Arial" w:cs="Arial"/>
+        </w:rPr>
+        <w:t xml:space="preserve"> de la </w:t>
+      </w:r>
+      <w:r>
+        <w:rPr>
+          <w:rFonts w:ascii="Arial" w:hAnsi="Arial" w:cs="Arial"/>
+        </w:rPr>
+        <w:t>aplicación</w:t>
+      </w:r>
+    </w:p>
+    <w:p>
+      <w:pPr>
+        <w:pStyle w:val="Prrafodelista"/>
+        <w:ind w:left="426"/>
+        <w:jc w:val="both"/>
+        <w:rPr>
+          <w:rFonts w:ascii="Arial" w:hAnsi="Arial" w:cs="Arial"/>
+        </w:rPr>
+      </w:pPr>
+    </w:p>
+    <w:p>
+      <w:pPr>
+        <w:pStyle w:val="Prrafodelista"/>
+        <w:ind w:left="426"/>
+        <w:jc w:val="center"/>
+        <w:rPr>
+          <w:rFonts w:ascii="Arial" w:hAnsi="Arial" w:cs="Arial"/>
+        </w:rPr>
+      </w:pPr>
+      <w:r>
+        <w:rPr>
+          <w:rFonts w:ascii="Arial" w:hAnsi="Arial" w:cs="Arial"/>
+          <w:noProof/>
+          <w:lang w:eastAsia="es-ES"/>
+        </w:rPr>
+        <w:drawing>
+          <wp:inline distT="0" distB="0" distL="0" distR="0">
+            <wp:extent cx="1540440" cy="1501768"/>
+            <wp:effectExtent l="19050" t="0" r="2610" b="0"/>
+            <wp:docPr id="16" name="15 Imagen" descr="Screenshot_2014-11-13-13-08-33.png"/>
+            <wp:cNvGraphicFramePr>
+              <a:graphicFrameLocks xmlns:a="http://schemas.openxmlformats.org/drawingml/2006/main" noChangeAspect="1"/>
+            </wp:cNvGraphicFramePr>
+            <a:graphic xmlns:a="http://schemas.openxmlformats.org/drawingml/2006/main">
+              <a:graphicData uri="http://schemas.openxmlformats.org/drawingml/2006/picture">
+                <pic:pic xmlns:pic="http://schemas.openxmlformats.org/drawingml/2006/picture">
+                  <pic:nvPicPr>
+                    <pic:cNvPr id="0" name="Screenshot_2014-11-13-13-08-33.png"/>
+                    <pic:cNvPicPr/>
+                  </pic:nvPicPr>
+                  <pic:blipFill>
+                    <a:blip r:embed="rId21" cstate="print"/>
+                    <a:stretch>
+                      <a:fillRect/>
+                    </a:stretch>
+                  </pic:blipFill>
+                  <pic:spPr>
+                    <a:xfrm>
+                      <a:off x="0" y="0"/>
+                      <a:ext cx="1542042" cy="1503330"/>
+                    </a:xfrm>
+                    <a:prstGeom prst="rect">
+                      <a:avLst/>
+                    </a:prstGeom>
+                  </pic:spPr>
+                </pic:pic>
+              </a:graphicData>
+            </a:graphic>
+          </wp:inline>
+        </w:drawing>
+      </w:r>
+    </w:p>
+    <w:p>
+      <w:pPr>
+        <w:pStyle w:val="Sinespaciado"/>
+        <w:ind w:left="426"/>
+        <w:jc w:val="center"/>
+        <w:rPr>
+          <w:rFonts w:ascii="Arial" w:hAnsi="Arial" w:cs="Arial"/>
+        </w:rPr>
+      </w:pPr>
+      <w:r>
+        <w:rPr>
+          <w:rFonts w:ascii="Arial" w:hAnsi="Arial" w:cs="Arial"/>
+        </w:rPr>
+        <w:t xml:space="preserve">Figura x.1: </w:t>
+      </w:r>
+      <w:proofErr w:type="spellStart"/>
+      <w:r>
+        <w:rPr>
+          <w:rFonts w:ascii="Arial" w:hAnsi="Arial" w:cs="Arial"/>
+        </w:rPr>
+        <w:t>Splash</w:t>
+      </w:r>
+      <w:proofErr w:type="spellEnd"/>
+      <w:r>
+        <w:rPr>
+          <w:rFonts w:ascii="Arial" w:hAnsi="Arial" w:cs="Arial"/>
+        </w:rPr>
+        <w:t xml:space="preserve"> de la aplicación</w:t>
+      </w:r>
+    </w:p>
+    <w:p>
+      <w:pPr>
+        <w:pStyle w:val="Sinespaciado"/>
+        <w:jc w:val="center"/>
+        <w:rPr>
+          <w:rFonts w:ascii="Arial" w:hAnsi="Arial" w:cs="Arial"/>
+        </w:rPr>
+      </w:pPr>
+    </w:p>
+    <w:p>
+      <w:pPr>
+        <w:pStyle w:val="Sinespaciado"/>
+        <w:ind w:left="426"/>
+        <w:jc w:val="both"/>
+        <w:rPr>
+          <w:rFonts w:ascii="Arial" w:hAnsi="Arial" w:cs="Arial"/>
+        </w:rPr>
+      </w:pPr>
+      <w:r>
+        <w:rPr>
+          <w:rFonts w:ascii="Arial" w:hAnsi="Arial" w:cs="Arial"/>
+        </w:rPr>
+        <w:t xml:space="preserve">Luego del </w:t>
+      </w:r>
+      <w:proofErr w:type="spellStart"/>
+      <w:r>
+        <w:rPr>
+          <w:rFonts w:ascii="Arial" w:hAnsi="Arial" w:cs="Arial"/>
+        </w:rPr>
+        <w:t>Splash</w:t>
+      </w:r>
+      <w:proofErr w:type="spellEnd"/>
+      <w:r>
+        <w:rPr>
+          <w:rFonts w:ascii="Arial" w:hAnsi="Arial" w:cs="Arial"/>
+        </w:rPr>
+        <w:t xml:space="preserve"> de la aplicación, se carga la Interfaz de navegación.</w:t>
+      </w:r>
+    </w:p>
+    <w:p>
+      <w:pPr>
+        <w:pStyle w:val="Prrafodelista"/>
+        <w:ind w:left="426"/>
+        <w:jc w:val="both"/>
+        <w:rPr>
+          <w:rFonts w:ascii="Arial" w:hAnsi="Arial" w:cs="Arial"/>
+        </w:rPr>
+      </w:pPr>
+    </w:p>
+    <w:p>
+      <w:pPr>
+        <w:pStyle w:val="Prrafodelista"/>
         <w:numPr>
           <w:ilvl w:val="0"/>
           <w:numId w:val="15"/>
@@ -3966,8 +4132,358 @@
         <w:rPr>
           <w:rFonts w:ascii="Arial" w:hAnsi="Arial" w:cs="Arial"/>
         </w:rPr>
-        <w:t>Pedidos: Agregar, Consultar y Modificar</w:t>
-      </w:r>
+        <w:t xml:space="preserve">Navegar por la Carta Gourmet </w:t>
+      </w:r>
+    </w:p>
+    <w:p>
+      <w:pPr>
+        <w:pStyle w:val="Prrafodelista"/>
+        <w:ind w:left="426"/>
+        <w:jc w:val="both"/>
+        <w:rPr>
+          <w:rFonts w:ascii="Arial" w:hAnsi="Arial" w:cs="Arial"/>
+        </w:rPr>
+      </w:pPr>
+      <w:r>
+        <w:rPr>
+          <w:rFonts w:ascii="Arial" w:hAnsi="Arial" w:cs="Arial"/>
+        </w:rPr>
+        <w:t>Al iniciar la aplicación el usuario debe enfocar a la carta gourmet para poder ver la carta interactiva.</w:t>
+      </w:r>
+    </w:p>
+    <w:p>
+      <w:pPr>
+        <w:pStyle w:val="Prrafodelista"/>
+        <w:ind w:left="426"/>
+        <w:jc w:val="both"/>
+        <w:rPr>
+          <w:rFonts w:ascii="Arial" w:hAnsi="Arial" w:cs="Arial"/>
+        </w:rPr>
+      </w:pPr>
+    </w:p>
+    <w:p>
+      <w:pPr>
+        <w:pStyle w:val="Prrafodelista"/>
+        <w:ind w:left="426"/>
+        <w:jc w:val="center"/>
+        <w:rPr>
+          <w:rFonts w:ascii="Arial" w:hAnsi="Arial" w:cs="Arial"/>
+        </w:rPr>
+      </w:pPr>
+      <w:r>
+        <w:rPr>
+          <w:rFonts w:ascii="Arial" w:hAnsi="Arial" w:cs="Arial"/>
+          <w:noProof/>
+          <w:lang w:eastAsia="es-ES"/>
+        </w:rPr>
+        <w:drawing>
+          <wp:inline distT="0" distB="0" distL="0" distR="0">
+            <wp:extent cx="3611320" cy="2166622"/>
+            <wp:effectExtent l="19050" t="0" r="8180" b="0"/>
+            <wp:docPr id="17" name="16 Imagen" descr="Navegacion.png"/>
+            <wp:cNvGraphicFramePr>
+              <a:graphicFrameLocks xmlns:a="http://schemas.openxmlformats.org/drawingml/2006/main" noChangeAspect="1"/>
+            </wp:cNvGraphicFramePr>
+            <a:graphic xmlns:a="http://schemas.openxmlformats.org/drawingml/2006/main">
+              <a:graphicData uri="http://schemas.openxmlformats.org/drawingml/2006/picture">
+                <pic:pic xmlns:pic="http://schemas.openxmlformats.org/drawingml/2006/picture">
+                  <pic:nvPicPr>
+                    <pic:cNvPr id="0" name="Navegacion.png"/>
+                    <pic:cNvPicPr/>
+                  </pic:nvPicPr>
+                  <pic:blipFill>
+                    <a:blip r:embed="rId22"/>
+                    <a:stretch>
+                      <a:fillRect/>
+                    </a:stretch>
+                  </pic:blipFill>
+                  <pic:spPr>
+                    <a:xfrm>
+                      <a:off x="0" y="0"/>
+                      <a:ext cx="3614108" cy="2168295"/>
+                    </a:xfrm>
+                    <a:prstGeom prst="rect">
+                      <a:avLst/>
+                    </a:prstGeom>
+                  </pic:spPr>
+                </pic:pic>
+              </a:graphicData>
+            </a:graphic>
+          </wp:inline>
+        </w:drawing>
+      </w:r>
+    </w:p>
+    <w:p>
+      <w:pPr>
+        <w:pStyle w:val="Prrafodelista"/>
+        <w:ind w:left="426"/>
+        <w:jc w:val="center"/>
+        <w:rPr>
+          <w:rFonts w:ascii="Arial" w:hAnsi="Arial" w:cs="Arial"/>
+        </w:rPr>
+      </w:pPr>
+      <w:r>
+        <w:rPr>
+          <w:rFonts w:ascii="Arial" w:hAnsi="Arial" w:cs="Arial"/>
+        </w:rPr>
+        <w:t>Figura x. : Pantalla de navegación.</w:t>
+      </w:r>
+    </w:p>
+    <w:p>
+      <w:pPr>
+        <w:pStyle w:val="Prrafodelista"/>
+        <w:ind w:left="426"/>
+        <w:jc w:val="center"/>
+        <w:rPr>
+          <w:rFonts w:ascii="Arial" w:hAnsi="Arial" w:cs="Arial"/>
+        </w:rPr>
+      </w:pPr>
+    </w:p>
+    <w:p>
+      <w:pPr>
+        <w:pStyle w:val="Prrafodelista"/>
+        <w:ind w:left="426"/>
+        <w:jc w:val="both"/>
+        <w:rPr>
+          <w:rFonts w:ascii="Arial" w:hAnsi="Arial" w:cs="Arial"/>
+        </w:rPr>
+      </w:pPr>
+      <w:r>
+        <w:rPr>
+          <w:rFonts w:ascii="Arial" w:hAnsi="Arial" w:cs="Arial"/>
+        </w:rPr>
+        <w:t>Se debe mencionar que cada vez que el usuario deja de apuntar a la carta el menú interactivo desaparece. Para volver a activarlo, se debe enfocar a la carta gourmet nuevamente.</w:t>
+      </w:r>
+    </w:p>
+    <w:p>
+      <w:pPr>
+        <w:pStyle w:val="Sinespaciado"/>
+        <w:ind w:left="426"/>
+        <w:jc w:val="both"/>
+        <w:rPr>
+          <w:rFonts w:ascii="Arial" w:hAnsi="Arial" w:cs="Arial"/>
+        </w:rPr>
+      </w:pPr>
+      <w:r>
+        <w:rPr>
+          <w:rFonts w:ascii="Arial" w:hAnsi="Arial" w:cs="Arial"/>
+        </w:rPr>
+        <w:t>La carta interactiva presenta en la parte izquierda el listado de platos que el cliente puede pedir. Mientras en la parte derecha enseña una representación 3D del plato, correspondiente al plato seleccionado en la listado antes mencionado.</w:t>
+      </w:r>
+    </w:p>
+    <w:p>
+      <w:pPr>
+        <w:pStyle w:val="Sinespaciado"/>
+        <w:ind w:left="426"/>
+        <w:jc w:val="both"/>
+        <w:rPr>
+          <w:rFonts w:ascii="Arial" w:hAnsi="Arial" w:cs="Arial"/>
+        </w:rPr>
+      </w:pPr>
+    </w:p>
+    <w:p>
+      <w:pPr>
+        <w:pStyle w:val="Sinespaciado"/>
+        <w:ind w:left="426"/>
+        <w:jc w:val="both"/>
+        <w:rPr>
+          <w:rFonts w:ascii="Arial" w:hAnsi="Arial" w:cs="Arial"/>
+        </w:rPr>
+      </w:pPr>
+      <w:r>
+        <w:rPr>
+          <w:rFonts w:ascii="Arial" w:hAnsi="Arial" w:cs="Arial"/>
+        </w:rPr>
+        <w:t>En la pantalla se observa un grupo de botones, ubicados en la parte inferior derecha, que permiten al usuario cambiar de plato y cambiar de categoría de platos:</w:t>
+      </w:r>
+    </w:p>
+    <w:p>
+      <w:pPr>
+        <w:pStyle w:val="Sinespaciado"/>
+        <w:ind w:left="426"/>
+        <w:jc w:val="both"/>
+        <w:rPr>
+          <w:rFonts w:ascii="Arial" w:hAnsi="Arial" w:cs="Arial"/>
+        </w:rPr>
+      </w:pPr>
+    </w:p>
+    <w:p>
+      <w:pPr>
+        <w:pStyle w:val="Sinespaciado"/>
+        <w:ind w:left="426"/>
+        <w:jc w:val="center"/>
+        <w:rPr>
+          <w:rFonts w:ascii="Arial" w:hAnsi="Arial" w:cs="Arial"/>
+        </w:rPr>
+      </w:pPr>
+      <w:r>
+        <w:rPr>
+          <w:rFonts w:ascii="Arial" w:hAnsi="Arial" w:cs="Arial"/>
+          <w:noProof/>
+        </w:rPr>
+        <w:lastRenderedPageBreak/>
+        <w:drawing>
+          <wp:inline distT="0" distB="0" distL="0" distR="0">
+            <wp:extent cx="2171086" cy="1345938"/>
+            <wp:effectExtent l="19050" t="0" r="614" b="0"/>
+            <wp:docPr id="18" name="17 Imagen" descr="Navegacion2.png"/>
+            <wp:cNvGraphicFramePr>
+              <a:graphicFrameLocks xmlns:a="http://schemas.openxmlformats.org/drawingml/2006/main" noChangeAspect="1"/>
+            </wp:cNvGraphicFramePr>
+            <a:graphic xmlns:a="http://schemas.openxmlformats.org/drawingml/2006/main">
+              <a:graphicData uri="http://schemas.openxmlformats.org/drawingml/2006/picture">
+                <pic:pic xmlns:pic="http://schemas.openxmlformats.org/drawingml/2006/picture">
+                  <pic:nvPicPr>
+                    <pic:cNvPr id="0" name="Navegacion2.png"/>
+                    <pic:cNvPicPr/>
+                  </pic:nvPicPr>
+                  <pic:blipFill>
+                    <a:blip r:embed="rId23"/>
+                    <a:stretch>
+                      <a:fillRect/>
+                    </a:stretch>
+                  </pic:blipFill>
+                  <pic:spPr>
+                    <a:xfrm>
+                      <a:off x="0" y="0"/>
+                      <a:ext cx="2171438" cy="1346156"/>
+                    </a:xfrm>
+                    <a:prstGeom prst="rect">
+                      <a:avLst/>
+                    </a:prstGeom>
+                  </pic:spPr>
+                </pic:pic>
+              </a:graphicData>
+            </a:graphic>
+          </wp:inline>
+        </w:drawing>
+      </w:r>
+    </w:p>
+    <w:p>
+      <w:pPr>
+        <w:pStyle w:val="Sinespaciado"/>
+        <w:ind w:left="426"/>
+        <w:jc w:val="center"/>
+        <w:rPr>
+          <w:rFonts w:ascii="Arial" w:hAnsi="Arial" w:cs="Arial"/>
+        </w:rPr>
+      </w:pPr>
+      <w:r>
+        <w:rPr>
+          <w:rFonts w:ascii="Arial" w:hAnsi="Arial" w:cs="Arial"/>
+        </w:rPr>
+        <w:t>Figura x. : Botones de navegación.</w:t>
+      </w:r>
+    </w:p>
+    <w:p>
+      <w:pPr>
+        <w:pStyle w:val="Prrafodelista"/>
+        <w:ind w:left="426"/>
+        <w:jc w:val="both"/>
+        <w:rPr>
+          <w:rFonts w:ascii="Arial" w:hAnsi="Arial" w:cs="Arial"/>
+        </w:rPr>
+      </w:pPr>
+    </w:p>
+    <w:p>
+      <w:pPr>
+        <w:pStyle w:val="Prrafodelista"/>
+        <w:numPr>
+          <w:ilvl w:val="0"/>
+          <w:numId w:val="5"/>
+        </w:numPr>
+        <w:jc w:val="both"/>
+        <w:rPr>
+          <w:rFonts w:ascii="Arial" w:hAnsi="Arial" w:cs="Arial"/>
+        </w:rPr>
+      </w:pPr>
+      <w:r>
+        <w:rPr>
+          <w:rFonts w:ascii="Arial" w:hAnsi="Arial" w:cs="Arial"/>
+          <w:u w:val="single"/>
+        </w:rPr>
+        <w:t>Cambiar de plato:</w:t>
+      </w:r>
+      <w:r>
+        <w:rPr>
+          <w:rFonts w:ascii="Arial" w:hAnsi="Arial" w:cs="Arial"/>
+          <w:u w:val="single"/>
+        </w:rPr>
+        <w:t xml:space="preserve"> </w:t>
+      </w:r>
+      <w:r>
+        <w:rPr>
+          <w:rFonts w:ascii="Arial" w:hAnsi="Arial" w:cs="Arial"/>
+        </w:rPr>
+        <w:t>Para cambiar de plato el usuario debe presionar las flechas que indican hacia arriba o hacia abajo.</w:t>
+      </w:r>
+    </w:p>
+    <w:p>
+      <w:pPr>
+        <w:pStyle w:val="Prrafodelista"/>
+        <w:jc w:val="both"/>
+        <w:rPr>
+          <w:rFonts w:ascii="Arial" w:hAnsi="Arial" w:cs="Arial"/>
+        </w:rPr>
+      </w:pPr>
+    </w:p>
+    <w:p>
+      <w:pPr>
+        <w:pStyle w:val="Prrafodelista"/>
+        <w:numPr>
+          <w:ilvl w:val="0"/>
+          <w:numId w:val="5"/>
+        </w:numPr>
+        <w:jc w:val="both"/>
+        <w:rPr>
+          <w:rFonts w:ascii="Arial" w:hAnsi="Arial" w:cs="Arial"/>
+        </w:rPr>
+      </w:pPr>
+      <w:r>
+        <w:rPr>
+          <w:rFonts w:ascii="Arial" w:hAnsi="Arial" w:cs="Arial"/>
+          <w:u w:val="single"/>
+        </w:rPr>
+        <w:t xml:space="preserve">Cambiar de </w:t>
+      </w:r>
+      <w:r>
+        <w:rPr>
+          <w:rFonts w:ascii="Arial" w:hAnsi="Arial" w:cs="Arial"/>
+          <w:u w:val="single"/>
+        </w:rPr>
+        <w:t>categoría</w:t>
+      </w:r>
+      <w:r>
+        <w:rPr>
+          <w:rFonts w:ascii="Arial" w:hAnsi="Arial" w:cs="Arial"/>
+          <w:u w:val="single"/>
+        </w:rPr>
+        <w:t>:</w:t>
+      </w:r>
+      <w:r>
+        <w:rPr>
+          <w:rFonts w:ascii="Arial" w:hAnsi="Arial" w:cs="Arial"/>
+        </w:rPr>
+        <w:t xml:space="preserve"> Para cambiar de categoría el usuario debe presionar las flechas que indican hacia la izquierda o hacia la derecha.</w:t>
+      </w:r>
+    </w:p>
+    <w:p>
+      <w:pPr>
+        <w:pStyle w:val="Prrafodelista"/>
+        <w:jc w:val="both"/>
+        <w:rPr>
+          <w:rFonts w:ascii="Arial" w:hAnsi="Arial" w:cs="Arial"/>
+        </w:rPr>
+      </w:pPr>
+    </w:p>
+    <w:p>
+      <w:pPr>
+        <w:pStyle w:val="Prrafodelista"/>
+        <w:jc w:val="both"/>
+        <w:rPr>
+          <w:rFonts w:ascii="Arial" w:hAnsi="Arial" w:cs="Arial"/>
+        </w:rPr>
+      </w:pPr>
     </w:p>
     <w:p>
       <w:pPr>
@@ -3986,8 +4502,912 @@
         <w:rPr>
           <w:rFonts w:ascii="Arial" w:hAnsi="Arial" w:cs="Arial"/>
         </w:rPr>
-        <w:t>Consultar Diario</w:t>
-      </w:r>
+        <w:t>Pedidos: Agregar, Consultar,</w:t>
+      </w:r>
+      <w:r>
+        <w:rPr>
+          <w:rFonts w:ascii="Arial" w:hAnsi="Arial" w:cs="Arial"/>
+        </w:rPr>
+        <w:t xml:space="preserve"> Modificar</w:t>
+      </w:r>
+      <w:r>
+        <w:rPr>
+          <w:rFonts w:ascii="Arial" w:hAnsi="Arial" w:cs="Arial"/>
+        </w:rPr>
+        <w:t xml:space="preserve"> y Enviar.</w:t>
+      </w:r>
+    </w:p>
+    <w:p>
+      <w:pPr>
+        <w:pStyle w:val="Prrafodelista"/>
+        <w:ind w:left="426"/>
+        <w:jc w:val="both"/>
+        <w:rPr>
+          <w:rFonts w:ascii="Arial" w:hAnsi="Arial" w:cs="Arial"/>
+        </w:rPr>
+      </w:pPr>
+    </w:p>
+    <w:p>
+      <w:pPr>
+        <w:pStyle w:val="Prrafodelista"/>
+        <w:ind w:left="426"/>
+        <w:jc w:val="both"/>
+        <w:rPr>
+          <w:rFonts w:ascii="Arial" w:hAnsi="Arial" w:cs="Arial"/>
+        </w:rPr>
+      </w:pPr>
+      <w:r>
+        <w:rPr>
+          <w:rFonts w:ascii="Arial" w:hAnsi="Arial" w:cs="Arial"/>
+        </w:rPr>
+        <w:t xml:space="preserve">Una vez seleccionada la comida a consumir, </w:t>
+      </w:r>
+      <w:r>
+        <w:rPr>
+          <w:rFonts w:ascii="Arial" w:hAnsi="Arial" w:cs="Arial"/>
+        </w:rPr>
+        <w:t xml:space="preserve">el </w:t>
+      </w:r>
+      <w:r>
+        <w:rPr>
+          <w:rFonts w:ascii="Arial" w:hAnsi="Arial" w:cs="Arial"/>
+        </w:rPr>
+        <w:t>sistema permite agregar</w:t>
+      </w:r>
+      <w:r>
+        <w:rPr>
+          <w:rFonts w:ascii="Arial" w:hAnsi="Arial" w:cs="Arial"/>
+        </w:rPr>
+        <w:t>la a un listado para formar</w:t>
+      </w:r>
+      <w:r>
+        <w:rPr>
+          <w:rFonts w:ascii="Arial" w:hAnsi="Arial" w:cs="Arial"/>
+        </w:rPr>
+        <w:t xml:space="preserve"> el pedido.</w:t>
+      </w:r>
+      <w:r>
+        <w:rPr>
+          <w:rFonts w:ascii="Arial" w:hAnsi="Arial" w:cs="Arial"/>
+        </w:rPr>
+        <w:t xml:space="preserve"> </w:t>
+      </w:r>
+    </w:p>
+    <w:p>
+      <w:pPr>
+        <w:pStyle w:val="Prrafodelista"/>
+        <w:ind w:left="426"/>
+        <w:jc w:val="both"/>
+        <w:rPr>
+          <w:rFonts w:ascii="Arial" w:hAnsi="Arial" w:cs="Arial"/>
+        </w:rPr>
+      </w:pPr>
+    </w:p>
+    <w:p>
+      <w:pPr>
+        <w:pStyle w:val="Prrafodelista"/>
+        <w:ind w:left="426"/>
+        <w:jc w:val="both"/>
+        <w:rPr>
+          <w:rFonts w:ascii="Arial" w:hAnsi="Arial" w:cs="Arial"/>
+        </w:rPr>
+      </w:pPr>
+      <w:r>
+        <w:rPr>
+          <w:rFonts w:ascii="Arial" w:hAnsi="Arial" w:cs="Arial"/>
+          <w:u w:val="single"/>
+        </w:rPr>
+        <w:t>Agregar plato a pedido</w:t>
+      </w:r>
+      <w:r>
+        <w:rPr>
+          <w:rFonts w:ascii="Arial" w:hAnsi="Arial" w:cs="Arial"/>
+        </w:rPr>
+        <w:t>: Al estar ubicado sobre un producto del menú interactivo el usuario puede agregarlo al listado del pedido. Para realizar esto debe presionar el botón de "Agregar", ubicado en la parte superior derecha</w:t>
+      </w:r>
+      <w:r>
+        <w:rPr>
+          <w:rFonts w:ascii="Arial" w:hAnsi="Arial" w:cs="Arial"/>
+        </w:rPr>
+        <w:t xml:space="preserve"> de la carta</w:t>
+      </w:r>
+      <w:r>
+        <w:rPr>
+          <w:rFonts w:ascii="Arial" w:hAnsi="Arial" w:cs="Arial"/>
+        </w:rPr>
+        <w:t>.</w:t>
+      </w:r>
+    </w:p>
+    <w:p>
+      <w:pPr>
+        <w:pStyle w:val="Prrafodelista"/>
+        <w:ind w:left="426"/>
+        <w:jc w:val="both"/>
+        <w:rPr>
+          <w:rFonts w:ascii="Arial" w:hAnsi="Arial" w:cs="Arial"/>
+        </w:rPr>
+      </w:pPr>
+    </w:p>
+    <w:p>
+      <w:pPr>
+        <w:pStyle w:val="Prrafodelista"/>
+        <w:ind w:left="426"/>
+        <w:jc w:val="center"/>
+        <w:rPr>
+          <w:rFonts w:ascii="Arial" w:hAnsi="Arial" w:cs="Arial"/>
+        </w:rPr>
+      </w:pPr>
+      <w:r>
+        <w:rPr>
+          <w:rFonts w:ascii="Arial" w:hAnsi="Arial" w:cs="Arial"/>
+          <w:noProof/>
+          <w:lang w:eastAsia="es-ES"/>
+        </w:rPr>
+        <w:drawing>
+          <wp:inline distT="0" distB="0" distL="0" distR="0">
+            <wp:extent cx="1076325" cy="1066800"/>
+            <wp:effectExtent l="19050" t="0" r="9525" b="0"/>
+            <wp:docPr id="22" name="21 Imagen" descr="Navegacion3.png"/>
+            <wp:cNvGraphicFramePr>
+              <a:graphicFrameLocks xmlns:a="http://schemas.openxmlformats.org/drawingml/2006/main" noChangeAspect="1"/>
+            </wp:cNvGraphicFramePr>
+            <a:graphic xmlns:a="http://schemas.openxmlformats.org/drawingml/2006/main">
+              <a:graphicData uri="http://schemas.openxmlformats.org/drawingml/2006/picture">
+                <pic:pic xmlns:pic="http://schemas.openxmlformats.org/drawingml/2006/picture">
+                  <pic:nvPicPr>
+                    <pic:cNvPr id="0" name="Navegacion3.png"/>
+                    <pic:cNvPicPr/>
+                  </pic:nvPicPr>
+                  <pic:blipFill>
+                    <a:blip r:embed="rId24"/>
+                    <a:stretch>
+                      <a:fillRect/>
+                    </a:stretch>
+                  </pic:blipFill>
+                  <pic:spPr>
+                    <a:xfrm>
+                      <a:off x="0" y="0"/>
+                      <a:ext cx="1076325" cy="1066800"/>
+                    </a:xfrm>
+                    <a:prstGeom prst="rect">
+                      <a:avLst/>
+                    </a:prstGeom>
+                  </pic:spPr>
+                </pic:pic>
+              </a:graphicData>
+            </a:graphic>
+          </wp:inline>
+        </w:drawing>
+      </w:r>
+    </w:p>
+    <w:p>
+      <w:pPr>
+        <w:pStyle w:val="Sinespaciado"/>
+        <w:ind w:left="426"/>
+        <w:jc w:val="center"/>
+        <w:rPr>
+          <w:rFonts w:ascii="Arial" w:hAnsi="Arial" w:cs="Arial"/>
+        </w:rPr>
+      </w:pPr>
+      <w:r>
+        <w:rPr>
+          <w:rFonts w:ascii="Arial" w:hAnsi="Arial" w:cs="Arial"/>
+        </w:rPr>
+        <w:t>Figura x. : Botón Agregar.</w:t>
+      </w:r>
+    </w:p>
+    <w:p>
+      <w:pPr>
+        <w:pStyle w:val="Sinespaciado"/>
+        <w:jc w:val="center"/>
+        <w:rPr>
+          <w:rFonts w:ascii="Arial" w:hAnsi="Arial" w:cs="Arial"/>
+        </w:rPr>
+      </w:pPr>
+    </w:p>
+    <w:p>
+      <w:pPr>
+        <w:pStyle w:val="Prrafodelista"/>
+        <w:ind w:left="426"/>
+        <w:jc w:val="both"/>
+        <w:rPr>
+          <w:rFonts w:ascii="Arial" w:hAnsi="Arial" w:cs="Arial"/>
+          <w:color w:val="FF0000"/>
+        </w:rPr>
+      </w:pPr>
+      <w:r>
+        <w:rPr>
+          <w:rFonts w:ascii="Arial" w:hAnsi="Arial" w:cs="Arial"/>
+          <w:color w:val="FF0000"/>
+        </w:rPr>
+        <w:t xml:space="preserve">Se </w:t>
+      </w:r>
+      <w:r>
+        <w:rPr>
+          <w:rFonts w:ascii="Arial" w:hAnsi="Arial" w:cs="Arial"/>
+          <w:color w:val="FF0000"/>
+        </w:rPr>
+        <w:t>observa</w:t>
+      </w:r>
+      <w:r>
+        <w:rPr>
+          <w:rFonts w:ascii="Arial" w:hAnsi="Arial" w:cs="Arial"/>
+          <w:color w:val="FF0000"/>
+        </w:rPr>
+        <w:t xml:space="preserve"> en la pantalla</w:t>
+      </w:r>
+      <w:r>
+        <w:rPr>
+          <w:rFonts w:ascii="Arial" w:hAnsi="Arial" w:cs="Arial"/>
+          <w:color w:val="FF0000"/>
+        </w:rPr>
+        <w:t>(superior izquierda) de la aplicación un contador, que indica la cantidad de productos agregados al listado del pedido. Este se incrementa a</w:t>
+      </w:r>
+      <w:r>
+        <w:rPr>
+          <w:rFonts w:ascii="Arial" w:hAnsi="Arial" w:cs="Arial"/>
+          <w:color w:val="FF0000"/>
+        </w:rPr>
+        <w:t xml:space="preserve">l </w:t>
+      </w:r>
+      <w:r>
+        <w:rPr>
+          <w:rFonts w:ascii="Arial" w:hAnsi="Arial" w:cs="Arial"/>
+          <w:color w:val="FF0000"/>
+        </w:rPr>
+        <w:t>presionar sobre el botón "Agregar",</w:t>
+      </w:r>
+      <w:r>
+        <w:rPr>
+          <w:rFonts w:ascii="Arial" w:hAnsi="Arial" w:cs="Arial"/>
+          <w:color w:val="FF0000"/>
+        </w:rPr>
+        <w:t xml:space="preserve"> el cual</w:t>
+      </w:r>
+      <w:r>
+        <w:rPr>
+          <w:rFonts w:ascii="Arial" w:hAnsi="Arial" w:cs="Arial"/>
+          <w:color w:val="FF0000"/>
+        </w:rPr>
+        <w:t xml:space="preserve"> permite </w:t>
+      </w:r>
+      <w:r>
+        <w:rPr>
+          <w:rFonts w:ascii="Arial" w:hAnsi="Arial" w:cs="Arial"/>
+          <w:color w:val="FF0000"/>
+        </w:rPr>
+        <w:t>agregar</w:t>
+      </w:r>
+      <w:r>
+        <w:rPr>
+          <w:rFonts w:ascii="Arial" w:hAnsi="Arial" w:cs="Arial"/>
+          <w:color w:val="FF0000"/>
+        </w:rPr>
+        <w:t xml:space="preserve"> platos al listado del pedido</w:t>
+      </w:r>
+      <w:r>
+        <w:rPr>
+          <w:rFonts w:ascii="Arial" w:hAnsi="Arial" w:cs="Arial"/>
+          <w:color w:val="FF0000"/>
+        </w:rPr>
+        <w:t xml:space="preserve"> ( como se menciono anteriormente)</w:t>
+      </w:r>
+      <w:r>
+        <w:rPr>
+          <w:rFonts w:ascii="Arial" w:hAnsi="Arial" w:cs="Arial"/>
+          <w:color w:val="FF0000"/>
+        </w:rPr>
+        <w:t>.</w:t>
+      </w:r>
+    </w:p>
+    <w:p>
+      <w:pPr>
+        <w:pStyle w:val="Sinespaciado"/>
+        <w:ind w:left="426"/>
+        <w:jc w:val="center"/>
+        <w:rPr>
+          <w:rFonts w:ascii="Arial" w:hAnsi="Arial" w:cs="Arial"/>
+          <w:color w:val="FF0000"/>
+        </w:rPr>
+      </w:pPr>
+      <w:r>
+        <w:rPr>
+          <w:rFonts w:ascii="Arial" w:hAnsi="Arial" w:cs="Arial"/>
+          <w:color w:val="FF0000"/>
+        </w:rPr>
+        <w:t>Figura x. : Contador del pedido.</w:t>
+      </w:r>
+    </w:p>
+    <w:p>
+      <w:pPr>
+        <w:pStyle w:val="Sinespaciado"/>
+        <w:jc w:val="center"/>
+        <w:rPr>
+          <w:rFonts w:ascii="Arial" w:hAnsi="Arial" w:cs="Arial"/>
+        </w:rPr>
+      </w:pPr>
+    </w:p>
+    <w:p>
+      <w:pPr>
+        <w:pStyle w:val="Prrafodelista"/>
+        <w:ind w:left="426"/>
+        <w:jc w:val="both"/>
+        <w:rPr>
+          <w:rFonts w:ascii="Arial" w:hAnsi="Arial" w:cs="Arial"/>
+        </w:rPr>
+      </w:pPr>
+      <w:r>
+        <w:rPr>
+          <w:rFonts w:ascii="Arial" w:hAnsi="Arial" w:cs="Arial"/>
+          <w:u w:val="single"/>
+        </w:rPr>
+        <w:t>Consular pedido:</w:t>
+      </w:r>
+      <w:r>
+        <w:rPr>
+          <w:rFonts w:ascii="Arial" w:hAnsi="Arial" w:cs="Arial"/>
+        </w:rPr>
+        <w:t xml:space="preserve"> Para consultar el pedido el usuario debe seleccionar el icono de "Pedido" ubicado en la parte superior izquierda.</w:t>
+      </w:r>
+    </w:p>
+    <w:p>
+      <w:pPr>
+        <w:pStyle w:val="Prrafodelista"/>
+        <w:ind w:left="426"/>
+        <w:jc w:val="both"/>
+        <w:rPr>
+          <w:rFonts w:ascii="Arial" w:hAnsi="Arial" w:cs="Arial"/>
+        </w:rPr>
+      </w:pPr>
+    </w:p>
+    <w:p>
+      <w:pPr>
+        <w:pStyle w:val="Prrafodelista"/>
+        <w:ind w:left="426"/>
+        <w:jc w:val="center"/>
+        <w:rPr>
+          <w:rFonts w:ascii="Arial" w:hAnsi="Arial" w:cs="Arial"/>
+        </w:rPr>
+      </w:pPr>
+      <w:r>
+        <w:rPr>
+          <w:rFonts w:ascii="Arial" w:hAnsi="Arial" w:cs="Arial"/>
+          <w:noProof/>
+          <w:lang w:eastAsia="es-ES"/>
+        </w:rPr>
+        <w:drawing>
+          <wp:inline distT="0" distB="0" distL="0" distR="0">
+            <wp:extent cx="769989" cy="657308"/>
+            <wp:effectExtent l="19050" t="0" r="0" b="0"/>
+            <wp:docPr id="21" name="20 Imagen" descr="Navegacion4.png"/>
+            <wp:cNvGraphicFramePr>
+              <a:graphicFrameLocks xmlns:a="http://schemas.openxmlformats.org/drawingml/2006/main" noChangeAspect="1"/>
+            </wp:cNvGraphicFramePr>
+            <a:graphic xmlns:a="http://schemas.openxmlformats.org/drawingml/2006/main">
+              <a:graphicData uri="http://schemas.openxmlformats.org/drawingml/2006/picture">
+                <pic:pic xmlns:pic="http://schemas.openxmlformats.org/drawingml/2006/picture">
+                  <pic:nvPicPr>
+                    <pic:cNvPr id="0" name="Navegacion4.png"/>
+                    <pic:cNvPicPr/>
+                  </pic:nvPicPr>
+                  <pic:blipFill>
+                    <a:blip r:embed="rId25"/>
+                    <a:stretch>
+                      <a:fillRect/>
+                    </a:stretch>
+                  </pic:blipFill>
+                  <pic:spPr>
+                    <a:xfrm>
+                      <a:off x="0" y="0"/>
+                      <a:ext cx="768779" cy="656275"/>
+                    </a:xfrm>
+                    <a:prstGeom prst="rect">
+                      <a:avLst/>
+                    </a:prstGeom>
+                  </pic:spPr>
+                </pic:pic>
+              </a:graphicData>
+            </a:graphic>
+          </wp:inline>
+        </w:drawing>
+      </w:r>
+    </w:p>
+    <w:p>
+      <w:pPr>
+        <w:pStyle w:val="Sinespaciado"/>
+        <w:ind w:left="426"/>
+        <w:jc w:val="center"/>
+        <w:rPr>
+          <w:rFonts w:ascii="Arial" w:hAnsi="Arial" w:cs="Arial"/>
+        </w:rPr>
+      </w:pPr>
+      <w:r>
+        <w:rPr>
+          <w:rFonts w:ascii="Arial" w:hAnsi="Arial" w:cs="Arial"/>
+        </w:rPr>
+        <w:lastRenderedPageBreak/>
+        <w:t>Figura x. : Botón Pedido.</w:t>
+      </w:r>
+    </w:p>
+    <w:p>
+      <w:pPr>
+        <w:pStyle w:val="Sinespaciado"/>
+        <w:ind w:left="426"/>
+        <w:jc w:val="center"/>
+        <w:rPr>
+          <w:rFonts w:ascii="Arial" w:hAnsi="Arial" w:cs="Arial"/>
+        </w:rPr>
+      </w:pPr>
+    </w:p>
+    <w:p>
+      <w:pPr>
+        <w:pStyle w:val="Prrafodelista"/>
+        <w:ind w:left="426"/>
+        <w:jc w:val="both"/>
+        <w:rPr>
+          <w:rFonts w:ascii="Arial" w:hAnsi="Arial" w:cs="Arial"/>
+        </w:rPr>
+      </w:pPr>
+      <w:r>
+        <w:rPr>
+          <w:rFonts w:ascii="Arial" w:hAnsi="Arial" w:cs="Arial"/>
+        </w:rPr>
+        <w:t>Al ingresar a la pantalla de pedidos se puede observar: la descripción, el precio, la cantidad y el estado de cada elemento agregado al Pedido. El estado de un elemento indica si este ha sido enviado en el pedido</w:t>
+      </w:r>
+      <w:r>
+        <w:rPr>
+          <w:rFonts w:ascii="Arial" w:hAnsi="Arial" w:cs="Arial"/>
+        </w:rPr>
+        <w:t xml:space="preserve"> o no</w:t>
+      </w:r>
+      <w:r>
+        <w:rPr>
+          <w:rFonts w:ascii="Arial" w:hAnsi="Arial" w:cs="Arial"/>
+        </w:rPr>
+        <w:t>.</w:t>
+      </w:r>
+      <w:r>
+        <w:rPr>
+          <w:rFonts w:ascii="Arial" w:hAnsi="Arial" w:cs="Arial"/>
+        </w:rPr>
+        <w:t xml:space="preserve"> Además a</w:t>
+      </w:r>
+      <w:r>
+        <w:rPr>
+          <w:rFonts w:ascii="Arial" w:hAnsi="Arial" w:cs="Arial"/>
+        </w:rPr>
+        <w:t>l final del listado se muestra el monto total del pedido.</w:t>
+      </w:r>
+    </w:p>
+    <w:p>
+      <w:pPr>
+        <w:pStyle w:val="Prrafodelista"/>
+        <w:ind w:left="426"/>
+        <w:jc w:val="both"/>
+        <w:rPr>
+          <w:rFonts w:ascii="Arial" w:hAnsi="Arial" w:cs="Arial"/>
+        </w:rPr>
+      </w:pPr>
+    </w:p>
+    <w:p>
+      <w:pPr>
+        <w:pStyle w:val="Prrafodelista"/>
+        <w:ind w:left="426"/>
+        <w:jc w:val="center"/>
+        <w:rPr>
+          <w:rFonts w:ascii="Arial" w:hAnsi="Arial" w:cs="Arial"/>
+        </w:rPr>
+      </w:pPr>
+      <w:r>
+        <w:rPr>
+          <w:rFonts w:ascii="Arial" w:hAnsi="Arial" w:cs="Arial"/>
+          <w:noProof/>
+          <w:lang w:eastAsia="es-ES"/>
+        </w:rPr>
+        <w:drawing>
+          <wp:inline distT="0" distB="0" distL="0" distR="0">
+            <wp:extent cx="3683677" cy="1766467"/>
+            <wp:effectExtent l="19050" t="0" r="0" b="0"/>
+            <wp:docPr id="23" name="22 Imagen" descr="PantallaPedido.png"/>
+            <wp:cNvGraphicFramePr>
+              <a:graphicFrameLocks xmlns:a="http://schemas.openxmlformats.org/drawingml/2006/main" noChangeAspect="1"/>
+            </wp:cNvGraphicFramePr>
+            <a:graphic xmlns:a="http://schemas.openxmlformats.org/drawingml/2006/main">
+              <a:graphicData uri="http://schemas.openxmlformats.org/drawingml/2006/picture">
+                <pic:pic xmlns:pic="http://schemas.openxmlformats.org/drawingml/2006/picture">
+                  <pic:nvPicPr>
+                    <pic:cNvPr id="0" name="PantallaPedido.png"/>
+                    <pic:cNvPicPr/>
+                  </pic:nvPicPr>
+                  <pic:blipFill>
+                    <a:blip r:embed="rId26"/>
+                    <a:stretch>
+                      <a:fillRect/>
+                    </a:stretch>
+                  </pic:blipFill>
+                  <pic:spPr>
+                    <a:xfrm>
+                      <a:off x="0" y="0"/>
+                      <a:ext cx="3685368" cy="1767278"/>
+                    </a:xfrm>
+                    <a:prstGeom prst="rect">
+                      <a:avLst/>
+                    </a:prstGeom>
+                  </pic:spPr>
+                </pic:pic>
+              </a:graphicData>
+            </a:graphic>
+          </wp:inline>
+        </w:drawing>
+      </w:r>
+    </w:p>
+    <w:p>
+      <w:pPr>
+        <w:pStyle w:val="Sinespaciado"/>
+        <w:ind w:left="426"/>
+        <w:jc w:val="center"/>
+        <w:rPr>
+          <w:rFonts w:ascii="Arial" w:hAnsi="Arial" w:cs="Arial"/>
+        </w:rPr>
+      </w:pPr>
+      <w:r>
+        <w:rPr>
+          <w:rFonts w:ascii="Arial" w:hAnsi="Arial" w:cs="Arial"/>
+        </w:rPr>
+        <w:t>Figura x. : Pantalla de Pedido.</w:t>
+      </w:r>
+    </w:p>
+    <w:p>
+      <w:pPr>
+        <w:pStyle w:val="Prrafodelista"/>
+        <w:ind w:left="426"/>
+        <w:jc w:val="both"/>
+        <w:rPr>
+          <w:rFonts w:ascii="Arial" w:hAnsi="Arial" w:cs="Arial"/>
+        </w:rPr>
+      </w:pPr>
+    </w:p>
+    <w:p>
+      <w:pPr>
+        <w:pStyle w:val="Prrafodelista"/>
+        <w:ind w:left="426"/>
+        <w:jc w:val="both"/>
+        <w:rPr>
+          <w:rFonts w:ascii="Arial" w:hAnsi="Arial" w:cs="Arial"/>
+        </w:rPr>
+      </w:pPr>
+      <w:r>
+        <w:rPr>
+          <w:rFonts w:ascii="Arial" w:hAnsi="Arial" w:cs="Arial"/>
+        </w:rPr>
+        <w:t>Se observa en la pantalla dos botones: Volver y Enviar. El primeros de estos retorna a la pantalla de navegación principal, mientras que el segundo envía</w:t>
+      </w:r>
+      <w:r>
+        <w:rPr>
+          <w:rFonts w:ascii="Arial" w:hAnsi="Arial" w:cs="Arial"/>
+        </w:rPr>
+        <w:t xml:space="preserve"> el pedido</w:t>
+      </w:r>
+      <w:r>
+        <w:rPr>
+          <w:rFonts w:ascii="Arial" w:hAnsi="Arial" w:cs="Arial"/>
+        </w:rPr>
+        <w:t>.</w:t>
+      </w:r>
+    </w:p>
+    <w:p>
+      <w:pPr>
+        <w:pStyle w:val="Prrafodelista"/>
+        <w:ind w:left="426"/>
+        <w:jc w:val="both"/>
+        <w:rPr>
+          <w:rFonts w:ascii="Arial" w:hAnsi="Arial" w:cs="Arial"/>
+        </w:rPr>
+      </w:pPr>
+    </w:p>
+    <w:p>
+      <w:pPr>
+        <w:pStyle w:val="Prrafodelista"/>
+        <w:ind w:left="426"/>
+        <w:jc w:val="both"/>
+        <w:rPr>
+          <w:rFonts w:ascii="Arial" w:hAnsi="Arial" w:cs="Arial"/>
+        </w:rPr>
+      </w:pPr>
+      <w:r>
+        <w:rPr>
+          <w:rFonts w:ascii="Arial" w:hAnsi="Arial" w:cs="Arial"/>
+          <w:u w:val="single"/>
+        </w:rPr>
+        <w:t>Modificar Pedido:</w:t>
+      </w:r>
+      <w:r>
+        <w:rPr>
+          <w:rFonts w:ascii="Arial" w:hAnsi="Arial" w:cs="Arial"/>
+        </w:rPr>
+        <w:t xml:space="preserve"> El sistema también permite elimina</w:t>
+      </w:r>
+      <w:r>
+        <w:rPr>
+          <w:rFonts w:ascii="Arial" w:hAnsi="Arial" w:cs="Arial"/>
+        </w:rPr>
+        <w:t xml:space="preserve"> un elemento del listado del pedido. Para eliminar un elemento se debe presionar sobre el símbolo "X" al lado del elemento que se quiere eliminar.</w:t>
+      </w:r>
+    </w:p>
+    <w:p>
+      <w:pPr>
+        <w:pStyle w:val="Prrafodelista"/>
+        <w:ind w:left="426"/>
+        <w:jc w:val="center"/>
+        <w:rPr>
+          <w:rFonts w:ascii="Arial" w:hAnsi="Arial" w:cs="Arial"/>
+          <w:noProof/>
+          <w:lang w:eastAsia="es-ES"/>
+        </w:rPr>
+      </w:pPr>
+    </w:p>
+    <w:p>
+      <w:pPr>
+        <w:pStyle w:val="Prrafodelista"/>
+        <w:ind w:left="426"/>
+        <w:jc w:val="center"/>
+        <w:rPr>
+          <w:rFonts w:ascii="Arial" w:hAnsi="Arial" w:cs="Arial"/>
+        </w:rPr>
+      </w:pPr>
+      <w:r>
+        <w:rPr>
+          <w:rFonts w:ascii="Arial" w:hAnsi="Arial" w:cs="Arial"/>
+          <w:noProof/>
+          <w:lang w:eastAsia="es-ES"/>
+        </w:rPr>
+        <w:drawing>
+          <wp:inline distT="0" distB="0" distL="0" distR="0">
+            <wp:extent cx="784738" cy="760738"/>
+            <wp:effectExtent l="19050" t="0" r="0" b="0"/>
+            <wp:docPr id="25" name="24 Imagen" descr="PantallaPedido2.png"/>
+            <wp:cNvGraphicFramePr>
+              <a:graphicFrameLocks xmlns:a="http://schemas.openxmlformats.org/drawingml/2006/main" noChangeAspect="1"/>
+            </wp:cNvGraphicFramePr>
+            <a:graphic xmlns:a="http://schemas.openxmlformats.org/drawingml/2006/main">
+              <a:graphicData uri="http://schemas.openxmlformats.org/drawingml/2006/picture">
+                <pic:pic xmlns:pic="http://schemas.openxmlformats.org/drawingml/2006/picture">
+                  <pic:nvPicPr>
+                    <pic:cNvPr id="0" name="PantallaPedido2.png"/>
+                    <pic:cNvPicPr/>
+                  </pic:nvPicPr>
+                  <pic:blipFill>
+                    <a:blip r:embed="rId27"/>
+                    <a:stretch>
+                      <a:fillRect/>
+                    </a:stretch>
+                  </pic:blipFill>
+                  <pic:spPr>
+                    <a:xfrm>
+                      <a:off x="0" y="0"/>
+                      <a:ext cx="787097" cy="763025"/>
+                    </a:xfrm>
+                    <a:prstGeom prst="rect">
+                      <a:avLst/>
+                    </a:prstGeom>
+                  </pic:spPr>
+                </pic:pic>
+              </a:graphicData>
+            </a:graphic>
+          </wp:inline>
+        </w:drawing>
+      </w:r>
+    </w:p>
+    <w:p>
+      <w:pPr>
+        <w:pStyle w:val="Sinespaciado"/>
+        <w:ind w:left="426"/>
+        <w:jc w:val="center"/>
+        <w:rPr>
+          <w:rFonts w:ascii="Arial" w:hAnsi="Arial" w:cs="Arial"/>
+        </w:rPr>
+      </w:pPr>
+      <w:r>
+        <w:rPr>
+          <w:rFonts w:ascii="Arial" w:hAnsi="Arial" w:cs="Arial"/>
+        </w:rPr>
+        <w:t>Figura x. : Botón eliminar.</w:t>
+      </w:r>
+    </w:p>
+    <w:p>
+      <w:pPr>
+        <w:pStyle w:val="Prrafodelista"/>
+        <w:ind w:left="426"/>
+        <w:jc w:val="both"/>
+        <w:rPr>
+          <w:rFonts w:ascii="Arial" w:hAnsi="Arial" w:cs="Arial"/>
+        </w:rPr>
+      </w:pPr>
+    </w:p>
+    <w:p>
+      <w:pPr>
+        <w:pStyle w:val="Prrafodelista"/>
+        <w:ind w:left="426"/>
+        <w:jc w:val="both"/>
+        <w:rPr>
+          <w:rFonts w:ascii="Arial" w:hAnsi="Arial" w:cs="Arial"/>
+        </w:rPr>
+      </w:pPr>
+      <w:r>
+        <w:rPr>
+          <w:rFonts w:ascii="Arial" w:hAnsi="Arial" w:cs="Arial"/>
+        </w:rPr>
+        <w:t>Si existen más de una unidad del elemento, la cantidad irá disminuyendo en una unidad hasta que este tome el valor cero y el elemento se elimine.</w:t>
+      </w:r>
+    </w:p>
+    <w:p>
+      <w:pPr>
+        <w:pStyle w:val="Prrafodelista"/>
+        <w:ind w:left="426"/>
+        <w:jc w:val="both"/>
+        <w:rPr>
+          <w:rFonts w:ascii="Arial" w:hAnsi="Arial" w:cs="Arial"/>
+        </w:rPr>
+      </w:pPr>
+    </w:p>
+    <w:p>
+      <w:pPr>
+        <w:pStyle w:val="Prrafodelista"/>
+        <w:ind w:left="426"/>
+        <w:jc w:val="both"/>
+        <w:rPr>
+          <w:rFonts w:ascii="Arial" w:hAnsi="Arial" w:cs="Arial"/>
+        </w:rPr>
+      </w:pPr>
+      <w:r>
+        <w:rPr>
+          <w:rFonts w:ascii="Arial" w:hAnsi="Arial" w:cs="Arial"/>
+          <w:u w:val="single"/>
+        </w:rPr>
+        <w:t>Enviar Pedido</w:t>
+      </w:r>
+      <w:r>
+        <w:rPr>
+          <w:rFonts w:ascii="Arial" w:hAnsi="Arial" w:cs="Arial"/>
+        </w:rPr>
+        <w:t>:</w:t>
+      </w:r>
+      <w:r>
+        <w:rPr>
+          <w:rFonts w:ascii="Arial" w:hAnsi="Arial" w:cs="Arial"/>
+        </w:rPr>
+        <w:t xml:space="preserve"> Para enviar un pedido el usuario debe presionar el botón "Enviar".</w:t>
+      </w:r>
+    </w:p>
+    <w:p>
+      <w:pPr>
+        <w:pStyle w:val="Prrafodelista"/>
+        <w:ind w:left="426"/>
+        <w:jc w:val="both"/>
+        <w:rPr>
+          <w:rFonts w:ascii="Arial" w:hAnsi="Arial" w:cs="Arial"/>
+        </w:rPr>
+      </w:pPr>
+      <w:r>
+        <w:rPr>
+          <w:rFonts w:ascii="Arial" w:hAnsi="Arial" w:cs="Arial"/>
+        </w:rPr>
+        <w:t>Ubicado en la parte inferior derecha de la pantalla de Pedido.</w:t>
+      </w:r>
+    </w:p>
+    <w:p>
+      <w:pPr>
+        <w:pStyle w:val="Prrafodelista"/>
+        <w:ind w:left="426"/>
+        <w:jc w:val="both"/>
+        <w:rPr>
+          <w:rFonts w:ascii="Arial" w:hAnsi="Arial" w:cs="Arial"/>
+        </w:rPr>
+      </w:pPr>
+    </w:p>
+    <w:p>
+      <w:pPr>
+        <w:pStyle w:val="Prrafodelista"/>
+        <w:ind w:left="426"/>
+        <w:jc w:val="center"/>
+        <w:rPr>
+          <w:rFonts w:ascii="Arial" w:hAnsi="Arial" w:cs="Arial"/>
+        </w:rPr>
+      </w:pPr>
+      <w:r>
+        <w:rPr>
+          <w:rFonts w:ascii="Arial" w:hAnsi="Arial" w:cs="Arial"/>
+          <w:noProof/>
+          <w:lang w:eastAsia="es-ES"/>
+        </w:rPr>
+        <w:drawing>
+          <wp:inline distT="0" distB="0" distL="0" distR="0">
+            <wp:extent cx="1463163" cy="572228"/>
+            <wp:effectExtent l="19050" t="0" r="3687" b="0"/>
+            <wp:docPr id="26" name="25 Imagen" descr="PantallaPedido3.png"/>
+            <wp:cNvGraphicFramePr>
+              <a:graphicFrameLocks xmlns:a="http://schemas.openxmlformats.org/drawingml/2006/main" noChangeAspect="1"/>
+            </wp:cNvGraphicFramePr>
+            <a:graphic xmlns:a="http://schemas.openxmlformats.org/drawingml/2006/main">
+              <a:graphicData uri="http://schemas.openxmlformats.org/drawingml/2006/picture">
+                <pic:pic xmlns:pic="http://schemas.openxmlformats.org/drawingml/2006/picture">
+                  <pic:nvPicPr>
+                    <pic:cNvPr id="0" name="PantallaPedido3.png"/>
+                    <pic:cNvPicPr/>
+                  </pic:nvPicPr>
+                  <pic:blipFill>
+                    <a:blip r:embed="rId28"/>
+                    <a:stretch>
+                      <a:fillRect/>
+                    </a:stretch>
+                  </pic:blipFill>
+                  <pic:spPr>
+                    <a:xfrm>
+                      <a:off x="0" y="0"/>
+                      <a:ext cx="1471963" cy="575669"/>
+                    </a:xfrm>
+                    <a:prstGeom prst="rect">
+                      <a:avLst/>
+                    </a:prstGeom>
+                  </pic:spPr>
+                </pic:pic>
+              </a:graphicData>
+            </a:graphic>
+          </wp:inline>
+        </w:drawing>
+      </w:r>
+    </w:p>
+    <w:p>
+      <w:pPr>
+        <w:pStyle w:val="Sinespaciado"/>
+        <w:ind w:left="426"/>
+        <w:jc w:val="center"/>
+        <w:rPr>
+          <w:rFonts w:ascii="Arial" w:hAnsi="Arial" w:cs="Arial"/>
+        </w:rPr>
+      </w:pPr>
+      <w:r>
+        <w:rPr>
+          <w:rFonts w:ascii="Arial" w:hAnsi="Arial" w:cs="Arial"/>
+        </w:rPr>
+        <w:t>Figura x. : Botón eliminar.</w:t>
+      </w:r>
+    </w:p>
+    <w:p>
+      <w:pPr>
+        <w:pStyle w:val="Prrafodelista"/>
+        <w:ind w:left="426"/>
+        <w:jc w:val="both"/>
+        <w:rPr>
+          <w:rFonts w:ascii="Arial" w:hAnsi="Arial" w:cs="Arial"/>
+        </w:rPr>
+      </w:pPr>
+    </w:p>
+    <w:p>
+      <w:pPr>
+        <w:pStyle w:val="Prrafodelista"/>
+        <w:ind w:left="426"/>
+        <w:jc w:val="both"/>
+        <w:rPr>
+          <w:rFonts w:ascii="Arial" w:hAnsi="Arial" w:cs="Arial"/>
+        </w:rPr>
+      </w:pPr>
+      <w:r>
+        <w:rPr>
+          <w:rFonts w:ascii="Arial" w:hAnsi="Arial" w:cs="Arial"/>
+        </w:rPr>
+        <w:t>Una vez enviado el pedido, este no se puede cancelar.</w:t>
+      </w:r>
+    </w:p>
+    <w:p>
+      <w:pPr>
+        <w:pStyle w:val="Prrafodelista"/>
+        <w:ind w:left="426"/>
+        <w:jc w:val="both"/>
+        <w:rPr>
+          <w:rFonts w:ascii="Arial" w:hAnsi="Arial" w:cs="Arial"/>
+        </w:rPr>
+      </w:pPr>
     </w:p>
     <w:p>
       <w:pPr>
@@ -4006,14 +5426,205 @@
         <w:rPr>
           <w:rFonts w:ascii="Arial" w:hAnsi="Arial" w:cs="Arial"/>
         </w:rPr>
-        <w:t>Consultar Video</w:t>
-      </w:r>
-      <w:r>
-        <w:rPr>
-          <w:rFonts w:ascii="Arial" w:hAnsi="Arial" w:cs="Arial"/>
-        </w:rPr>
-        <w:t xml:space="preserve"> </w:t>
-      </w:r>
+        <w:lastRenderedPageBreak/>
+        <w:t>Consultar Diario</w:t>
+      </w:r>
+    </w:p>
+    <w:p>
+      <w:pPr>
+        <w:pStyle w:val="Prrafodelista"/>
+        <w:ind w:left="426"/>
+        <w:jc w:val="both"/>
+        <w:rPr>
+          <w:rFonts w:ascii="Arial" w:hAnsi="Arial" w:cs="Arial"/>
+        </w:rPr>
+      </w:pPr>
+      <w:r>
+        <w:rPr>
+          <w:rFonts w:ascii="Arial" w:hAnsi="Arial" w:cs="Arial"/>
+        </w:rPr>
+        <w:t>El usuario puede consultar los Diarios digitales a través de la carta interactiva, para ello debe presionar sobre el objeto 3D del diario.</w:t>
+      </w:r>
+    </w:p>
+    <w:p>
+      <w:pPr>
+        <w:pStyle w:val="Prrafodelista"/>
+        <w:ind w:left="426"/>
+        <w:jc w:val="both"/>
+        <w:rPr>
+          <w:rFonts w:ascii="Arial" w:hAnsi="Arial" w:cs="Arial"/>
+        </w:rPr>
+      </w:pPr>
+    </w:p>
+    <w:p>
+      <w:pPr>
+        <w:pStyle w:val="Sinespaciado"/>
+        <w:ind w:left="426"/>
+        <w:jc w:val="center"/>
+        <w:rPr>
+          <w:rFonts w:ascii="Arial" w:hAnsi="Arial" w:cs="Arial"/>
+          <w:color w:val="FF0000"/>
+        </w:rPr>
+      </w:pPr>
+      <w:r>
+        <w:rPr>
+          <w:rFonts w:ascii="Arial" w:hAnsi="Arial" w:cs="Arial"/>
+          <w:color w:val="FF0000"/>
+        </w:rPr>
+        <w:t>Figura x. : Objeto Diario.</w:t>
+      </w:r>
+    </w:p>
+    <w:p>
+      <w:pPr>
+        <w:pStyle w:val="Prrafodelista"/>
+        <w:ind w:left="426"/>
+        <w:jc w:val="both"/>
+        <w:rPr>
+          <w:rFonts w:ascii="Arial" w:hAnsi="Arial" w:cs="Arial"/>
+        </w:rPr>
+      </w:pPr>
+    </w:p>
+    <w:p>
+      <w:pPr>
+        <w:pStyle w:val="Prrafodelista"/>
+        <w:ind w:left="426"/>
+        <w:jc w:val="both"/>
+        <w:rPr>
+          <w:rFonts w:ascii="Arial" w:hAnsi="Arial" w:cs="Arial"/>
+        </w:rPr>
+      </w:pPr>
+      <w:r>
+        <w:rPr>
+          <w:rFonts w:ascii="Arial" w:hAnsi="Arial" w:cs="Arial"/>
+        </w:rPr>
+        <w:t xml:space="preserve">Al presionar sobre el objeto se carga la pantalla de Diarios Digitales en el dispositivo. </w:t>
+      </w:r>
+    </w:p>
+    <w:p>
+      <w:pPr>
+        <w:pStyle w:val="Prrafodelista"/>
+        <w:ind w:left="426"/>
+        <w:jc w:val="both"/>
+        <w:rPr>
+          <w:rFonts w:ascii="Arial" w:hAnsi="Arial" w:cs="Arial"/>
+        </w:rPr>
+      </w:pPr>
+      <w:r>
+        <w:rPr>
+          <w:rFonts w:ascii="Arial" w:hAnsi="Arial" w:cs="Arial"/>
+        </w:rPr>
+        <w:t>La pantalla de Diarios digitales muestra el listado de los diarios a los que el usuario tiene acceso.</w:t>
+      </w:r>
+    </w:p>
+    <w:p>
+      <w:pPr>
+        <w:pStyle w:val="Prrafodelista"/>
+        <w:ind w:left="426"/>
+        <w:jc w:val="center"/>
+        <w:rPr>
+          <w:rFonts w:ascii="Arial" w:hAnsi="Arial" w:cs="Arial"/>
+        </w:rPr>
+      </w:pPr>
+      <w:r>
+        <w:rPr>
+          <w:rFonts w:ascii="Arial" w:hAnsi="Arial" w:cs="Arial"/>
+          <w:noProof/>
+          <w:lang w:eastAsia="es-ES"/>
+        </w:rPr>
+        <w:drawing>
+          <wp:inline distT="0" distB="0" distL="0" distR="0">
+            <wp:extent cx="1367299" cy="1941051"/>
+            <wp:effectExtent l="19050" t="0" r="4301" b="0"/>
+            <wp:docPr id="27" name="26 Imagen" descr="Screenshot_2014-11-13-12-36-16.png"/>
+            <wp:cNvGraphicFramePr>
+              <a:graphicFrameLocks xmlns:a="http://schemas.openxmlformats.org/drawingml/2006/main" noChangeAspect="1"/>
+            </wp:cNvGraphicFramePr>
+            <a:graphic xmlns:a="http://schemas.openxmlformats.org/drawingml/2006/main">
+              <a:graphicData uri="http://schemas.openxmlformats.org/drawingml/2006/picture">
+                <pic:pic xmlns:pic="http://schemas.openxmlformats.org/drawingml/2006/picture">
+                  <pic:nvPicPr>
+                    <pic:cNvPr id="0" name="Screenshot_2014-11-13-12-36-16.png"/>
+                    <pic:cNvPicPr/>
+                  </pic:nvPicPr>
+                  <pic:blipFill>
+                    <a:blip r:embed="rId29" cstate="print"/>
+                    <a:stretch>
+                      <a:fillRect/>
+                    </a:stretch>
+                  </pic:blipFill>
+                  <pic:spPr>
+                    <a:xfrm>
+                      <a:off x="0" y="0"/>
+                      <a:ext cx="1368712" cy="1943056"/>
+                    </a:xfrm>
+                    <a:prstGeom prst="rect">
+                      <a:avLst/>
+                    </a:prstGeom>
+                  </pic:spPr>
+                </pic:pic>
+              </a:graphicData>
+            </a:graphic>
+          </wp:inline>
+        </w:drawing>
+      </w:r>
+    </w:p>
+    <w:p>
+      <w:pPr>
+        <w:pStyle w:val="Sinespaciado"/>
+        <w:ind w:left="426"/>
+        <w:jc w:val="center"/>
+        <w:rPr>
+          <w:rFonts w:ascii="Arial" w:hAnsi="Arial" w:cs="Arial"/>
+        </w:rPr>
+      </w:pPr>
+      <w:r>
+        <w:rPr>
+          <w:rFonts w:ascii="Arial" w:hAnsi="Arial" w:cs="Arial"/>
+        </w:rPr>
+        <w:t>Figura x. : Pantalla de Diarios digitales</w:t>
+      </w:r>
+    </w:p>
+    <w:p>
+      <w:pPr>
+        <w:pStyle w:val="Sinespaciado"/>
+        <w:ind w:left="426"/>
+        <w:jc w:val="center"/>
+        <w:rPr>
+          <w:rFonts w:ascii="Arial" w:hAnsi="Arial" w:cs="Arial"/>
+        </w:rPr>
+      </w:pPr>
+      <w:r>
+        <w:rPr>
+          <w:rFonts w:ascii="Arial" w:hAnsi="Arial" w:cs="Arial"/>
+        </w:rPr>
+        <w:t>.</w:t>
+      </w:r>
+    </w:p>
+    <w:p>
+      <w:pPr>
+        <w:pStyle w:val="Prrafodelista"/>
+        <w:ind w:left="426"/>
+        <w:jc w:val="both"/>
+        <w:rPr>
+          <w:rFonts w:ascii="Arial" w:hAnsi="Arial" w:cs="Arial"/>
+        </w:rPr>
+      </w:pPr>
+      <w:r>
+        <w:rPr>
+          <w:rFonts w:ascii="Arial" w:hAnsi="Arial" w:cs="Arial"/>
+        </w:rPr>
+        <w:t xml:space="preserve">El usuario debe presionar el botón del diario al que desea acceder y será direccionado a la página oficial del diario. En caso de que el usuario desee volver a la pantalla principal de la carta debe presionar el botón "Volver" </w:t>
+      </w:r>
+    </w:p>
+    <w:p>
+      <w:pPr>
+        <w:pStyle w:val="Prrafodelista"/>
+        <w:ind w:left="426"/>
+        <w:jc w:val="both"/>
+        <w:rPr>
+          <w:rFonts w:ascii="Arial" w:hAnsi="Arial" w:cs="Arial"/>
+        </w:rPr>
+      </w:pPr>
     </w:p>
     <w:p>
       <w:pPr>
@@ -4032,7 +5643,163 @@
         <w:rPr>
           <w:rFonts w:ascii="Arial" w:hAnsi="Arial" w:cs="Arial"/>
         </w:rPr>
-        <w:t>Consultar video de señas</w:t>
+        <w:t>Consultar Video</w:t>
+      </w:r>
+      <w:r>
+        <w:rPr>
+          <w:rFonts w:ascii="Arial" w:hAnsi="Arial" w:cs="Arial"/>
+        </w:rPr>
+        <w:t xml:space="preserve"> </w:t>
+      </w:r>
+    </w:p>
+    <w:p>
+      <w:pPr>
+        <w:pStyle w:val="Prrafodelista"/>
+        <w:ind w:left="426"/>
+        <w:jc w:val="both"/>
+        <w:rPr>
+          <w:rFonts w:ascii="Arial" w:hAnsi="Arial" w:cs="Arial"/>
+        </w:rPr>
+      </w:pPr>
+      <w:r>
+        <w:rPr>
+          <w:rFonts w:ascii="Arial" w:hAnsi="Arial" w:cs="Arial"/>
+        </w:rPr>
+        <w:t>El usuario puede consultar los Videos recomendados por el negocio a través de la carta interactiva, para ello debe presionar sobre el objeto 3D del Video.</w:t>
+      </w:r>
+    </w:p>
+    <w:p>
+      <w:pPr>
+        <w:pStyle w:val="Prrafodelista"/>
+        <w:ind w:left="426"/>
+        <w:jc w:val="both"/>
+        <w:rPr>
+          <w:rFonts w:ascii="Arial" w:hAnsi="Arial" w:cs="Arial"/>
+        </w:rPr>
+      </w:pPr>
+    </w:p>
+    <w:p>
+      <w:pPr>
+        <w:pStyle w:val="Prrafodelista"/>
+        <w:ind w:left="426"/>
+        <w:jc w:val="center"/>
+        <w:rPr>
+          <w:rFonts w:ascii="Arial" w:hAnsi="Arial" w:cs="Arial"/>
+        </w:rPr>
+      </w:pPr>
+      <w:r>
+        <w:rPr>
+          <w:rFonts w:ascii="Arial" w:hAnsi="Arial" w:cs="Arial"/>
+          <w:noProof/>
+          <w:lang w:eastAsia="es-ES"/>
+        </w:rPr>
+        <w:drawing>
+          <wp:inline distT="0" distB="0" distL="0" distR="0">
+            <wp:extent cx="891540" cy="538287"/>
+            <wp:effectExtent l="19050" t="0" r="3810" b="0"/>
+            <wp:docPr id="28" name="27 Imagen" descr="Navegacion6.png"/>
+            <wp:cNvGraphicFramePr>
+              <a:graphicFrameLocks xmlns:a="http://schemas.openxmlformats.org/drawingml/2006/main" noChangeAspect="1"/>
+            </wp:cNvGraphicFramePr>
+            <a:graphic xmlns:a="http://schemas.openxmlformats.org/drawingml/2006/main">
+              <a:graphicData uri="http://schemas.openxmlformats.org/drawingml/2006/picture">
+                <pic:pic xmlns:pic="http://schemas.openxmlformats.org/drawingml/2006/picture">
+                  <pic:nvPicPr>
+                    <pic:cNvPr id="0" name="Navegacion6.png"/>
+                    <pic:cNvPicPr/>
+                  </pic:nvPicPr>
+                  <pic:blipFill>
+                    <a:blip r:embed="rId30"/>
+                    <a:stretch>
+                      <a:fillRect/>
+                    </a:stretch>
+                  </pic:blipFill>
+                  <pic:spPr>
+                    <a:xfrm>
+                      <a:off x="0" y="0"/>
+                      <a:ext cx="888296" cy="536328"/>
+                    </a:xfrm>
+                    <a:prstGeom prst="rect">
+                      <a:avLst/>
+                    </a:prstGeom>
+                  </pic:spPr>
+                </pic:pic>
+              </a:graphicData>
+            </a:graphic>
+          </wp:inline>
+        </w:drawing>
+      </w:r>
+    </w:p>
+    <w:p>
+      <w:pPr>
+        <w:pStyle w:val="Prrafodelista"/>
+        <w:ind w:left="426"/>
+        <w:jc w:val="center"/>
+        <w:rPr>
+          <w:rFonts w:ascii="Arial" w:hAnsi="Arial" w:cs="Arial"/>
+        </w:rPr>
+      </w:pPr>
+      <w:r>
+        <w:rPr>
+          <w:rFonts w:ascii="Arial" w:hAnsi="Arial" w:cs="Arial"/>
+        </w:rPr>
+        <w:t>Figura x. : Objeto Video.</w:t>
+      </w:r>
+    </w:p>
+    <w:p>
+      <w:pPr>
+        <w:pStyle w:val="Prrafodelista"/>
+        <w:ind w:left="426"/>
+        <w:jc w:val="both"/>
+        <w:rPr>
+          <w:rFonts w:ascii="Arial" w:hAnsi="Arial" w:cs="Arial"/>
+        </w:rPr>
+      </w:pPr>
+    </w:p>
+    <w:p>
+      <w:pPr>
+        <w:pStyle w:val="Prrafodelista"/>
+        <w:ind w:left="426"/>
+        <w:jc w:val="both"/>
+        <w:rPr>
+          <w:rFonts w:ascii="Arial" w:hAnsi="Arial" w:cs="Arial"/>
+        </w:rPr>
+      </w:pPr>
+      <w:r>
+        <w:rPr>
+          <w:rFonts w:ascii="Arial" w:hAnsi="Arial" w:cs="Arial"/>
+        </w:rPr>
+        <w:t xml:space="preserve">Al presionar sobre el objeto el usuario es </w:t>
+      </w:r>
+      <w:proofErr w:type="spellStart"/>
+      <w:r>
+        <w:rPr>
+          <w:rFonts w:ascii="Arial" w:hAnsi="Arial" w:cs="Arial"/>
+        </w:rPr>
+        <w:t>redireccionado</w:t>
+      </w:r>
+      <w:proofErr w:type="spellEnd"/>
+      <w:r>
+        <w:rPr>
+          <w:rFonts w:ascii="Arial" w:hAnsi="Arial" w:cs="Arial"/>
+        </w:rPr>
+        <w:t xml:space="preserve"> a la página de youtube del video. </w:t>
+      </w:r>
+    </w:p>
+    <w:p>
+      <w:pPr>
+        <w:pStyle w:val="Prrafodelista"/>
+        <w:ind w:left="426"/>
+        <w:jc w:val="both"/>
+        <w:rPr>
+          <w:rFonts w:ascii="Arial" w:hAnsi="Arial" w:cs="Arial"/>
+        </w:rPr>
+      </w:pPr>
+      <w:r>
+        <w:rPr>
+          <w:rFonts w:ascii="Arial" w:hAnsi="Arial" w:cs="Arial"/>
+        </w:rPr>
+        <w:t>.</w:t>
       </w:r>
     </w:p>
     <w:p>
@@ -4052,18 +5819,323 @@
         <w:rPr>
           <w:rFonts w:ascii="Arial" w:hAnsi="Arial" w:cs="Arial"/>
         </w:rPr>
+        <w:t>Consultar video de señas</w:t>
+      </w:r>
+    </w:p>
+    <w:p>
+      <w:pPr>
+        <w:pStyle w:val="Prrafodelista"/>
+        <w:ind w:left="426"/>
+        <w:jc w:val="both"/>
+        <w:rPr>
+          <w:rFonts w:ascii="Arial" w:hAnsi="Arial" w:cs="Arial"/>
+        </w:rPr>
+      </w:pPr>
+      <w:r>
+        <w:rPr>
+          <w:rFonts w:ascii="Arial" w:hAnsi="Arial" w:cs="Arial"/>
+        </w:rPr>
+        <w:t>La carta interactiva reproduce automáticamente un video de lenguaje de señas del plato seleccionado. Este video se encuentra ubicado en la parte superior derecha y el usuario puede volver a reproducir el video</w:t>
+      </w:r>
+      <w:r>
+        <w:rPr>
+          <w:rFonts w:ascii="Arial" w:hAnsi="Arial" w:cs="Arial"/>
+        </w:rPr>
+        <w:t xml:space="preserve"> de señas</w:t>
+      </w:r>
+      <w:r>
+        <w:rPr>
+          <w:rFonts w:ascii="Arial" w:hAnsi="Arial" w:cs="Arial"/>
+        </w:rPr>
+        <w:t xml:space="preserve"> al presionar sobre este.</w:t>
+      </w:r>
+    </w:p>
+    <w:p>
+      <w:pPr>
+        <w:pStyle w:val="Prrafodelista"/>
+        <w:ind w:left="426"/>
+        <w:jc w:val="center"/>
+        <w:rPr>
+          <w:rFonts w:ascii="Arial" w:hAnsi="Arial" w:cs="Arial"/>
+        </w:rPr>
+      </w:pPr>
+      <w:r>
+        <w:rPr>
+          <w:rFonts w:ascii="Arial" w:hAnsi="Arial" w:cs="Arial"/>
+          <w:noProof/>
+          <w:lang w:eastAsia="es-ES"/>
+        </w:rPr>
+        <w:lastRenderedPageBreak/>
+        <w:drawing>
+          <wp:inline distT="0" distB="0" distL="0" distR="0">
+            <wp:extent cx="1514783" cy="1131666"/>
+            <wp:effectExtent l="19050" t="0" r="9217" b="0"/>
+            <wp:docPr id="29" name="28 Imagen" descr="Navegacion5.png"/>
+            <wp:cNvGraphicFramePr>
+              <a:graphicFrameLocks xmlns:a="http://schemas.openxmlformats.org/drawingml/2006/main" noChangeAspect="1"/>
+            </wp:cNvGraphicFramePr>
+            <a:graphic xmlns:a="http://schemas.openxmlformats.org/drawingml/2006/main">
+              <a:graphicData uri="http://schemas.openxmlformats.org/drawingml/2006/picture">
+                <pic:pic xmlns:pic="http://schemas.openxmlformats.org/drawingml/2006/picture">
+                  <pic:nvPicPr>
+                    <pic:cNvPr id="0" name="Navegacion5.png"/>
+                    <pic:cNvPicPr/>
+                  </pic:nvPicPr>
+                  <pic:blipFill>
+                    <a:blip r:embed="rId31"/>
+                    <a:stretch>
+                      <a:fillRect/>
+                    </a:stretch>
+                  </pic:blipFill>
+                  <pic:spPr>
+                    <a:xfrm>
+                      <a:off x="0" y="0"/>
+                      <a:ext cx="1518510" cy="1134451"/>
+                    </a:xfrm>
+                    <a:prstGeom prst="rect">
+                      <a:avLst/>
+                    </a:prstGeom>
+                  </pic:spPr>
+                </pic:pic>
+              </a:graphicData>
+            </a:graphic>
+          </wp:inline>
+        </w:drawing>
+      </w:r>
+    </w:p>
+    <w:p>
+      <w:pPr>
+        <w:pStyle w:val="Prrafodelista"/>
+        <w:ind w:left="426"/>
+        <w:jc w:val="center"/>
+        <w:rPr>
+          <w:rFonts w:ascii="Arial" w:hAnsi="Arial" w:cs="Arial"/>
+        </w:rPr>
+      </w:pPr>
+      <w:r>
+        <w:rPr>
+          <w:rFonts w:ascii="Arial" w:hAnsi="Arial" w:cs="Arial"/>
+        </w:rPr>
+        <w:t xml:space="preserve">Figura x. : </w:t>
+      </w:r>
+      <w:r>
+        <w:rPr>
+          <w:rFonts w:ascii="Arial" w:hAnsi="Arial" w:cs="Arial"/>
+        </w:rPr>
+        <w:t>Video de señas</w:t>
+      </w:r>
+      <w:r>
+        <w:rPr>
+          <w:rFonts w:ascii="Arial" w:hAnsi="Arial" w:cs="Arial"/>
+        </w:rPr>
+        <w:t>.</w:t>
+      </w:r>
+    </w:p>
+    <w:p>
+      <w:pPr>
+        <w:pStyle w:val="Prrafodelista"/>
+        <w:ind w:left="426"/>
+        <w:jc w:val="both"/>
+        <w:rPr>
+          <w:rFonts w:ascii="Arial" w:hAnsi="Arial" w:cs="Arial"/>
+        </w:rPr>
+      </w:pPr>
+    </w:p>
+    <w:p>
+      <w:pPr>
+        <w:pStyle w:val="Prrafodelista"/>
+        <w:numPr>
+          <w:ilvl w:val="0"/>
+          <w:numId w:val="15"/>
+        </w:numPr>
+        <w:ind w:left="426"/>
+        <w:jc w:val="both"/>
+        <w:rPr>
+          <w:rFonts w:ascii="Arial" w:hAnsi="Arial" w:cs="Arial"/>
+        </w:rPr>
+      </w:pPr>
+      <w:r>
+        <w:rPr>
+          <w:rFonts w:ascii="Arial" w:hAnsi="Arial" w:cs="Arial"/>
+        </w:rPr>
         <w:t>Configurar Servidor</w:t>
       </w:r>
     </w:p>
     <w:p>
       <w:pPr>
-        <w:pStyle w:val="Prrafodelista"/>
-        <w:ind w:left="426"/>
-        <w:jc w:val="both"/>
-        <w:rPr>
-          <w:rFonts w:ascii="Arial" w:hAnsi="Arial" w:cs="Arial"/>
-        </w:rPr>
-      </w:pPr>
+        <w:pStyle w:val="Sinespaciado"/>
+        <w:ind w:left="426"/>
+        <w:jc w:val="both"/>
+        <w:rPr>
+          <w:rFonts w:ascii="Arial" w:hAnsi="Arial" w:cs="Arial"/>
+        </w:rPr>
+      </w:pPr>
+      <w:r>
+        <w:rPr>
+          <w:rFonts w:ascii="Arial" w:hAnsi="Arial" w:cs="Arial"/>
+        </w:rPr>
+        <w:t xml:space="preserve">El sistema permite al administrador configurar la conexión del dispositivo móvil con el servidor. </w:t>
+      </w:r>
+    </w:p>
+    <w:p>
+      <w:pPr>
+        <w:pStyle w:val="Sinespaciado"/>
+        <w:ind w:left="426"/>
+        <w:jc w:val="both"/>
+        <w:rPr>
+          <w:rFonts w:ascii="Arial" w:hAnsi="Arial" w:cs="Arial"/>
+        </w:rPr>
+      </w:pPr>
+      <w:r>
+        <w:rPr>
+          <w:rFonts w:ascii="Arial" w:hAnsi="Arial" w:cs="Arial"/>
+        </w:rPr>
+        <w:t xml:space="preserve">En el caso de errores con la conexión al servidor, el dispositivo </w:t>
+      </w:r>
+      <w:proofErr w:type="spellStart"/>
+      <w:r>
+        <w:rPr>
+          <w:rFonts w:ascii="Arial" w:hAnsi="Arial" w:cs="Arial"/>
+        </w:rPr>
+        <w:t>movil</w:t>
+      </w:r>
+      <w:proofErr w:type="spellEnd"/>
+      <w:r>
+        <w:rPr>
+          <w:rFonts w:ascii="Arial" w:hAnsi="Arial" w:cs="Arial"/>
+        </w:rPr>
+        <w:t xml:space="preserve"> genera en la pantalla un cuadro para colocar en forma manual la </w:t>
+      </w:r>
+      <w:proofErr w:type="spellStart"/>
+      <w:r>
+        <w:rPr>
+          <w:rFonts w:ascii="Arial" w:hAnsi="Arial" w:cs="Arial"/>
+        </w:rPr>
+        <w:t>ip</w:t>
+      </w:r>
+      <w:proofErr w:type="spellEnd"/>
+      <w:r>
+        <w:rPr>
+          <w:rFonts w:ascii="Arial" w:hAnsi="Arial" w:cs="Arial"/>
+        </w:rPr>
+        <w:t xml:space="preserve"> del servidor. </w:t>
+      </w:r>
+    </w:p>
+    <w:p>
+      <w:pPr>
+        <w:pStyle w:val="Sinespaciado"/>
+        <w:ind w:left="426"/>
+        <w:jc w:val="both"/>
+        <w:rPr>
+          <w:rFonts w:ascii="Arial" w:hAnsi="Arial" w:cs="Arial"/>
+        </w:rPr>
+      </w:pPr>
+    </w:p>
+    <w:p>
+      <w:pPr>
+        <w:pStyle w:val="Prrafodelista"/>
+        <w:ind w:left="426"/>
+        <w:jc w:val="center"/>
+        <w:rPr>
+          <w:rFonts w:ascii="Arial" w:hAnsi="Arial" w:cs="Arial"/>
+        </w:rPr>
+      </w:pPr>
+      <w:r>
+        <w:rPr>
+          <w:rFonts w:ascii="Arial" w:hAnsi="Arial" w:cs="Arial"/>
+          <w:noProof/>
+          <w:lang w:eastAsia="es-ES"/>
+        </w:rPr>
+        <w:drawing>
+          <wp:inline distT="0" distB="0" distL="0" distR="0">
+            <wp:extent cx="2088310" cy="1248713"/>
+            <wp:effectExtent l="19050" t="0" r="7190" b="0"/>
+            <wp:docPr id="30" name="29 Imagen" descr="configuracionServidor2.png"/>
+            <wp:cNvGraphicFramePr>
+              <a:graphicFrameLocks xmlns:a="http://schemas.openxmlformats.org/drawingml/2006/main" noChangeAspect="1"/>
+            </wp:cNvGraphicFramePr>
+            <a:graphic xmlns:a="http://schemas.openxmlformats.org/drawingml/2006/main">
+              <a:graphicData uri="http://schemas.openxmlformats.org/drawingml/2006/picture">
+                <pic:pic xmlns:pic="http://schemas.openxmlformats.org/drawingml/2006/picture">
+                  <pic:nvPicPr>
+                    <pic:cNvPr id="0" name="configuracionServidor2.png"/>
+                    <pic:cNvPicPr/>
+                  </pic:nvPicPr>
+                  <pic:blipFill>
+                    <a:blip r:embed="rId32"/>
+                    <a:stretch>
+                      <a:fillRect/>
+                    </a:stretch>
+                  </pic:blipFill>
+                  <pic:spPr>
+                    <a:xfrm>
+                      <a:off x="0" y="0"/>
+                      <a:ext cx="2089680" cy="1249532"/>
+                    </a:xfrm>
+                    <a:prstGeom prst="rect">
+                      <a:avLst/>
+                    </a:prstGeom>
+                  </pic:spPr>
+                </pic:pic>
+              </a:graphicData>
+            </a:graphic>
+          </wp:inline>
+        </w:drawing>
+      </w:r>
+    </w:p>
+    <w:p>
+      <w:pPr>
+        <w:pStyle w:val="Prrafodelista"/>
+        <w:ind w:left="426"/>
+        <w:jc w:val="center"/>
+        <w:rPr>
+          <w:rFonts w:ascii="Arial" w:hAnsi="Arial" w:cs="Arial"/>
+        </w:rPr>
+      </w:pPr>
+      <w:r>
+        <w:rPr>
+          <w:rFonts w:ascii="Arial" w:hAnsi="Arial" w:cs="Arial"/>
+        </w:rPr>
+        <w:t xml:space="preserve">Figura x. : </w:t>
+      </w:r>
+      <w:r>
+        <w:rPr>
+          <w:rFonts w:ascii="Arial" w:hAnsi="Arial" w:cs="Arial"/>
+        </w:rPr>
+        <w:t>Pantalla de configuración</w:t>
+      </w:r>
+      <w:r>
+        <w:rPr>
+          <w:rFonts w:ascii="Arial" w:hAnsi="Arial" w:cs="Arial"/>
+        </w:rPr>
+        <w:t>.</w:t>
+      </w:r>
+    </w:p>
+    <w:p>
+      <w:pPr>
+        <w:pStyle w:val="Prrafodelista"/>
+        <w:ind w:left="426"/>
+        <w:jc w:val="center"/>
+        <w:rPr>
+          <w:rFonts w:ascii="Arial" w:hAnsi="Arial" w:cs="Arial"/>
+        </w:rPr>
+      </w:pPr>
+    </w:p>
+    <w:p>
+      <w:pPr>
+        <w:pStyle w:val="Prrafodelista"/>
+        <w:ind w:left="426"/>
+        <w:jc w:val="both"/>
+        <w:rPr>
+          <w:rFonts w:ascii="Arial" w:hAnsi="Arial" w:cs="Arial"/>
+        </w:rPr>
+      </w:pPr>
+      <w:r>
+        <w:rPr>
+          <w:rFonts w:ascii="Arial" w:hAnsi="Arial" w:cs="Arial"/>
+        </w:rPr>
+        <w:t>Una vez ingresada la dirección IP del servidor el administrador debe presionar el botón "Aceptar". Si la dirección es correcta la aplicación muestra la pantalla principal de la carta interactiva, en caso contrario continuara presentando la pantalla de configuración de servidor.</w:t>
+      </w:r>
     </w:p>
     <w:p>
       <w:pPr>
@@ -4471,7 +6543,7 @@
   <w:abstractNum w:abstractNumId="3">
     <w:nsid w:val="328A0E15"/>
     <w:multiLevelType w:val="hybridMultilevel"/>
-    <w:tmpl w:val="3920DFF6"/>
+    <w:tmpl w:val="BDE8F260"/>
     <w:lvl w:ilvl="0" w:tplc="0C0A0001">
       <w:start w:val="1"/>
       <w:numFmt w:val="bullet"/>
@@ -6399,4 +8471,16 @@
   <a:objectDefaults/>
   <a:extraClrSchemeLst/>
 </a:theme>
+</file>
+
+<file path=customXml/item1.xml><?xml version="1.0" encoding="utf-8"?>
+<b:Sources xmlns:b="http://schemas.openxmlformats.org/officeDocument/2006/bibliography" xmlns="http://schemas.openxmlformats.org/officeDocument/2006/bibliography" SelectedStyle="\APA.XSL" StyleName="APA"/>
+</file>
+
+<file path=customXml/itemProps1.xml><?xml version="1.0" encoding="utf-8"?>
+<ds:datastoreItem xmlns:ds="http://schemas.openxmlformats.org/officeDocument/2006/customXml" ds:itemID="{E58C3F06-9F2E-491D-9C48-960F49A36BD0}">
+  <ds:schemaRefs>
+    <ds:schemaRef ds:uri="http://schemas.openxmlformats.org/officeDocument/2006/bibliography"/>
+  </ds:schemaRefs>
+</ds:datastoreItem>
 </file>
</xml_diff>

<commit_message>
update manual de usuario 2.0
</commit_message>
<xml_diff>
--- a/Documentacion/Manual de usuario.docx
+++ b/Documentacion/Manual de usuario.docx
@@ -3,7 +3,22 @@
 <w:document xmlns:ve="http://schemas.openxmlformats.org/markup-compatibility/2006" xmlns:o="urn:schemas-microsoft-com:office:office" xmlns:r="http://schemas.openxmlformats.org/officeDocument/2006/relationships" xmlns:m="http://schemas.openxmlformats.org/officeDocument/2006/math" xmlns:v="urn:schemas-microsoft-com:vml" xmlns:wp="http://schemas.openxmlformats.org/drawingml/2006/wordprocessingDrawing" xmlns:w10="urn:schemas-microsoft-com:office:word" xmlns:w="http://schemas.openxmlformats.org/wordprocessingml/2006/main" xmlns:wne="http://schemas.microsoft.com/office/word/2006/wordml">
   <w:body>
     <w:p>
-      <w:r>
+      <w:pPr>
+        <w:jc w:val="center"/>
+        <w:rPr>
+          <w:rFonts w:ascii="Arial" w:hAnsi="Arial" w:cs="Arial"/>
+          <w:sz w:val="28"/>
+          <w:szCs w:val="28"/>
+          <w:u w:val="single"/>
+        </w:rPr>
+      </w:pPr>
+      <w:r>
+        <w:rPr>
+          <w:rFonts w:ascii="Arial" w:hAnsi="Arial" w:cs="Arial"/>
+          <w:sz w:val="28"/>
+          <w:szCs w:val="28"/>
+          <w:u w:val="single"/>
+        </w:rPr>
         <w:t>Manual de usuario</w:t>
       </w:r>
     </w:p>
@@ -14,8 +29,15 @@
           <w:ilvl w:val="0"/>
           <w:numId w:val="2"/>
         </w:numPr>
-      </w:pPr>
-      <w:r>
+        <w:ind w:left="426"/>
+        <w:rPr>
+          <w:rFonts w:ascii="Arial" w:hAnsi="Arial" w:cs="Arial"/>
+        </w:rPr>
+      </w:pPr>
+      <w:r>
+        <w:rPr>
+          <w:rFonts w:ascii="Arial" w:hAnsi="Arial" w:cs="Arial"/>
+        </w:rPr>
         <w:t>Introducción</w:t>
       </w:r>
     </w:p>
@@ -26,8 +48,15 @@
           <w:ilvl w:val="0"/>
           <w:numId w:val="2"/>
         </w:numPr>
-      </w:pPr>
-      <w:r>
+        <w:ind w:left="426"/>
+        <w:rPr>
+          <w:rFonts w:ascii="Arial" w:hAnsi="Arial" w:cs="Arial"/>
+        </w:rPr>
+      </w:pPr>
+      <w:r>
+        <w:rPr>
+          <w:rFonts w:ascii="Arial" w:hAnsi="Arial" w:cs="Arial"/>
+        </w:rPr>
         <w:t>Requerimientos</w:t>
       </w:r>
     </w:p>
@@ -38,8 +67,15 @@
           <w:ilvl w:val="0"/>
           <w:numId w:val="2"/>
         </w:numPr>
-      </w:pPr>
-      <w:r>
+        <w:ind w:left="426"/>
+        <w:rPr>
+          <w:rFonts w:ascii="Arial" w:hAnsi="Arial" w:cs="Arial"/>
+        </w:rPr>
+      </w:pPr>
+      <w:r>
+        <w:rPr>
+          <w:rFonts w:ascii="Arial" w:hAnsi="Arial" w:cs="Arial"/>
+        </w:rPr>
         <w:t xml:space="preserve">Modulo: Gestión de pedido </w:t>
       </w:r>
     </w:p>
@@ -50,15 +86,17 @@
           <w:ilvl w:val="0"/>
           <w:numId w:val="2"/>
         </w:numPr>
-      </w:pPr>
-      <w:r>
+        <w:ind w:left="426"/>
+        <w:rPr>
+          <w:rFonts w:ascii="Arial" w:hAnsi="Arial" w:cs="Arial"/>
+        </w:rPr>
+      </w:pPr>
+      <w:r>
+        <w:rPr>
+          <w:rFonts w:ascii="Arial" w:hAnsi="Arial" w:cs="Arial"/>
+        </w:rPr>
         <w:t>Modulo: Atención aumentada</w:t>
       </w:r>
-    </w:p>
-    <w:p>
-      <w:pPr>
-        <w:pStyle w:val="Prrafodelista"/>
-      </w:pPr>
     </w:p>
     <w:p>
       <w:pPr>
@@ -915,7 +953,6 @@
               <w:rPr>
                 <w:rFonts w:ascii="Arial" w:hAnsi="Arial" w:cs="Arial"/>
               </w:rPr>
-              <w:lastRenderedPageBreak/>
               <w:t>Periféricos</w:t>
             </w:r>
           </w:p>
@@ -1609,7 +1646,19 @@
         <w:rPr>
           <w:rFonts w:ascii="Arial" w:hAnsi="Arial" w:cs="Arial"/>
         </w:rPr>
-        <w:t xml:space="preserve">Figura x. : </w:t>
+        <w:t xml:space="preserve">Figura </w:t>
+      </w:r>
+      <w:r>
+        <w:rPr>
+          <w:rFonts w:ascii="Arial" w:hAnsi="Arial" w:cs="Arial"/>
+        </w:rPr>
+        <w:t>1</w:t>
+      </w:r>
+      <w:r>
+        <w:rPr>
+          <w:rFonts w:ascii="Arial" w:hAnsi="Arial" w:cs="Arial"/>
+        </w:rPr>
+        <w:t xml:space="preserve"> : </w:t>
       </w:r>
       <w:proofErr w:type="spellStart"/>
       <w:r>
@@ -1742,7 +1791,19 @@
         <w:rPr>
           <w:rFonts w:ascii="Arial" w:hAnsi="Arial" w:cs="Arial"/>
         </w:rPr>
-        <w:t>Figura x. : Autenticación incorrecta.</w:t>
+        <w:t xml:space="preserve">Figura </w:t>
+      </w:r>
+      <w:r>
+        <w:rPr>
+          <w:rFonts w:ascii="Arial" w:hAnsi="Arial" w:cs="Arial"/>
+        </w:rPr>
+        <w:t>2</w:t>
+      </w:r>
+      <w:r>
+        <w:rPr>
+          <w:rFonts w:ascii="Arial" w:hAnsi="Arial" w:cs="Arial"/>
+        </w:rPr>
+        <w:t xml:space="preserve"> : Autenticación incorrecta.</w:t>
       </w:r>
     </w:p>
     <w:p>
@@ -1894,7 +1955,19 @@
         <w:rPr>
           <w:rFonts w:ascii="Arial" w:hAnsi="Arial" w:cs="Arial"/>
         </w:rPr>
-        <w:t>Figura x. : Pantalla principal de pedidos.</w:t>
+        <w:t xml:space="preserve">Figura </w:t>
+      </w:r>
+      <w:r>
+        <w:rPr>
+          <w:rFonts w:ascii="Arial" w:hAnsi="Arial" w:cs="Arial"/>
+        </w:rPr>
+        <w:t>3</w:t>
+      </w:r>
+      <w:r>
+        <w:rPr>
+          <w:rFonts w:ascii="Arial" w:hAnsi="Arial" w:cs="Arial"/>
+        </w:rPr>
+        <w:t>: Pantalla principal de pedidos.</w:t>
       </w:r>
     </w:p>
     <w:p>
@@ -1999,7 +2072,19 @@
         <w:rPr>
           <w:rFonts w:ascii="Arial" w:hAnsi="Arial" w:cs="Arial"/>
         </w:rPr>
-        <w:t>Figura x. : Tabla principal de pedidos.</w:t>
+        <w:t xml:space="preserve">Figura </w:t>
+      </w:r>
+      <w:r>
+        <w:rPr>
+          <w:rFonts w:ascii="Arial" w:hAnsi="Arial" w:cs="Arial"/>
+        </w:rPr>
+        <w:t>4</w:t>
+      </w:r>
+      <w:r>
+        <w:rPr>
+          <w:rFonts w:ascii="Arial" w:hAnsi="Arial" w:cs="Arial"/>
+        </w:rPr>
+        <w:t xml:space="preserve"> : Tabla principal de pedidos.</w:t>
       </w:r>
     </w:p>
     <w:p>
@@ -2148,7 +2233,19 @@
         <w:rPr>
           <w:rFonts w:ascii="Arial" w:hAnsi="Arial" w:cs="Arial"/>
         </w:rPr>
-        <w:t>Figura x. : Tabla principal de detalle.</w:t>
+        <w:t xml:space="preserve">Figura </w:t>
+      </w:r>
+      <w:r>
+        <w:rPr>
+          <w:rFonts w:ascii="Arial" w:hAnsi="Arial" w:cs="Arial"/>
+        </w:rPr>
+        <w:t>5</w:t>
+      </w:r>
+      <w:r>
+        <w:rPr>
+          <w:rFonts w:ascii="Arial" w:hAnsi="Arial" w:cs="Arial"/>
+        </w:rPr>
+        <w:t xml:space="preserve"> : Tabla principal de detalle.</w:t>
       </w:r>
     </w:p>
     <w:p>
@@ -2297,7 +2394,19 @@
         <w:rPr>
           <w:rFonts w:ascii="Arial" w:hAnsi="Arial" w:cs="Arial"/>
         </w:rPr>
-        <w:t>Figura x. : Búsqueda de pedido por fecha.</w:t>
+        <w:t xml:space="preserve">Figura </w:t>
+      </w:r>
+      <w:r>
+        <w:rPr>
+          <w:rFonts w:ascii="Arial" w:hAnsi="Arial" w:cs="Arial"/>
+        </w:rPr>
+        <w:t>6</w:t>
+      </w:r>
+      <w:r>
+        <w:rPr>
+          <w:rFonts w:ascii="Arial" w:hAnsi="Arial" w:cs="Arial"/>
+        </w:rPr>
+        <w:t xml:space="preserve"> : Búsqueda de pedido por fecha.</w:t>
       </w:r>
     </w:p>
     <w:p>
@@ -2507,7 +2616,19 @@
         <w:rPr>
           <w:rFonts w:ascii="Arial" w:hAnsi="Arial" w:cs="Arial"/>
         </w:rPr>
-        <w:t>Figura x. : Pedido generado por el sistema.</w:t>
+        <w:t xml:space="preserve">Figura </w:t>
+      </w:r>
+      <w:r>
+        <w:rPr>
+          <w:rFonts w:ascii="Arial" w:hAnsi="Arial" w:cs="Arial"/>
+        </w:rPr>
+        <w:t>7</w:t>
+      </w:r>
+      <w:r>
+        <w:rPr>
+          <w:rFonts w:ascii="Arial" w:hAnsi="Arial" w:cs="Arial"/>
+        </w:rPr>
+        <w:t xml:space="preserve"> : Pedido generado por el sistema.</w:t>
       </w:r>
     </w:p>
     <w:p>
@@ -2688,7 +2809,19 @@
         <w:rPr>
           <w:rFonts w:ascii="Arial" w:hAnsi="Arial" w:cs="Arial"/>
         </w:rPr>
-        <w:t>Figura x. : Pantalla principal de videos recomendados.</w:t>
+        <w:t xml:space="preserve">Figura </w:t>
+      </w:r>
+      <w:r>
+        <w:rPr>
+          <w:rFonts w:ascii="Arial" w:hAnsi="Arial" w:cs="Arial"/>
+        </w:rPr>
+        <w:t>8</w:t>
+      </w:r>
+      <w:r>
+        <w:rPr>
+          <w:rFonts w:ascii="Arial" w:hAnsi="Arial" w:cs="Arial"/>
+        </w:rPr>
+        <w:t xml:space="preserve"> : Pantalla principal de videos recomendados.</w:t>
       </w:r>
     </w:p>
     <w:p>
@@ -2858,7 +2991,19 @@
         <w:rPr>
           <w:rFonts w:ascii="Arial" w:hAnsi="Arial" w:cs="Arial"/>
         </w:rPr>
-        <w:t>Figura x. : Tabla principal de videos.</w:t>
+        <w:t xml:space="preserve">Figura </w:t>
+      </w:r>
+      <w:r>
+        <w:rPr>
+          <w:rFonts w:ascii="Arial" w:hAnsi="Arial" w:cs="Arial"/>
+        </w:rPr>
+        <w:t>9</w:t>
+      </w:r>
+      <w:r>
+        <w:rPr>
+          <w:rFonts w:ascii="Arial" w:hAnsi="Arial" w:cs="Arial"/>
+        </w:rPr>
+        <w:t xml:space="preserve"> : Tabla principal de videos.</w:t>
       </w:r>
     </w:p>
     <w:p>
@@ -3025,7 +3170,19 @@
         <w:rPr>
           <w:rFonts w:ascii="Arial" w:hAnsi="Arial" w:cs="Arial"/>
         </w:rPr>
-        <w:t xml:space="preserve">Figura x. </w:t>
+        <w:t xml:space="preserve">Figura </w:t>
+      </w:r>
+      <w:r>
+        <w:rPr>
+          <w:rFonts w:ascii="Arial" w:hAnsi="Arial" w:cs="Arial"/>
+        </w:rPr>
+        <w:t>10</w:t>
+      </w:r>
+      <w:r>
+        <w:rPr>
+          <w:rFonts w:ascii="Arial" w:hAnsi="Arial" w:cs="Arial"/>
+        </w:rPr>
+        <w:t xml:space="preserve"> </w:t>
       </w:r>
       <w:r>
         <w:rPr>
@@ -3247,7 +3404,13 @@
         <w:rPr>
           <w:rFonts w:ascii="Arial" w:hAnsi="Arial" w:cs="Arial"/>
         </w:rPr>
-        <w:t>Figura x. : Pantalla principal de Diario.</w:t>
+        <w:t>Figura 11</w:t>
+      </w:r>
+      <w:r>
+        <w:rPr>
+          <w:rFonts w:ascii="Arial" w:hAnsi="Arial" w:cs="Arial"/>
+        </w:rPr>
+        <w:t xml:space="preserve"> : Pantalla principal de Diario.</w:t>
       </w:r>
     </w:p>
     <w:p>
@@ -3365,7 +3528,13 @@
         <w:rPr>
           <w:rFonts w:ascii="Arial" w:hAnsi="Arial" w:cs="Arial"/>
         </w:rPr>
-        <w:t>Figura x. : Tabla principal de Diario.</w:t>
+        <w:t>Figura 12</w:t>
+      </w:r>
+      <w:r>
+        <w:rPr>
+          <w:rFonts w:ascii="Arial" w:hAnsi="Arial" w:cs="Arial"/>
+        </w:rPr>
+        <w:t xml:space="preserve"> : Tabla principal de Diario.</w:t>
       </w:r>
     </w:p>
     <w:p>
@@ -3475,7 +3644,13 @@
         <w:rPr>
           <w:rFonts w:ascii="Arial" w:hAnsi="Arial" w:cs="Arial"/>
         </w:rPr>
-        <w:t xml:space="preserve">Figura x. </w:t>
+        <w:t>Figura 13</w:t>
+      </w:r>
+      <w:r>
+        <w:rPr>
+          <w:rFonts w:ascii="Arial" w:hAnsi="Arial" w:cs="Arial"/>
+        </w:rPr>
+        <w:t xml:space="preserve"> </w:t>
       </w:r>
       <w:r>
         <w:rPr>
@@ -3713,7 +3888,13 @@
         <w:rPr>
           <w:rFonts w:ascii="Arial" w:hAnsi="Arial" w:cs="Arial"/>
         </w:rPr>
-        <w:t>Figura x. : Pantalla principal Menú.</w:t>
+        <w:t>Figura 14</w:t>
+      </w:r>
+      <w:r>
+        <w:rPr>
+          <w:rFonts w:ascii="Arial" w:hAnsi="Arial" w:cs="Arial"/>
+        </w:rPr>
+        <w:t>: Pantalla principal Menú.</w:t>
       </w:r>
     </w:p>
     <w:p>
@@ -3853,7 +4034,7 @@
         <w:rPr>
           <w:rFonts w:ascii="Arial" w:hAnsi="Arial" w:cs="Arial"/>
         </w:rPr>
-        <w:t xml:space="preserve">Figura x. </w:t>
+        <w:t>Figura 15</w:t>
       </w:r>
       <w:r>
         <w:rPr>
@@ -4049,7 +4230,13 @@
         <w:rPr>
           <w:rFonts w:ascii="Arial" w:hAnsi="Arial" w:cs="Arial"/>
         </w:rPr>
-        <w:t xml:space="preserve">Figura x.1: </w:t>
+        <w:t>Figura 16</w:t>
+      </w:r>
+      <w:r>
+        <w:rPr>
+          <w:rFonts w:ascii="Arial" w:hAnsi="Arial" w:cs="Arial"/>
+        </w:rPr>
+        <w:t xml:space="preserve">: </w:t>
       </w:r>
       <w:proofErr w:type="spellStart"/>
       <w:r>
@@ -4226,7 +4413,13 @@
         <w:rPr>
           <w:rFonts w:ascii="Arial" w:hAnsi="Arial" w:cs="Arial"/>
         </w:rPr>
-        <w:t>Figura x. : Pantalla de navegación.</w:t>
+        <w:t>Figura 17</w:t>
+      </w:r>
+      <w:r>
+        <w:rPr>
+          <w:rFonts w:ascii="Arial" w:hAnsi="Arial" w:cs="Arial"/>
+        </w:rPr>
+        <w:t>: Pantalla de navegación.</w:t>
       </w:r>
     </w:p>
     <w:p>
@@ -4372,7 +4565,13 @@
         <w:rPr>
           <w:rFonts w:ascii="Arial" w:hAnsi="Arial" w:cs="Arial"/>
         </w:rPr>
-        <w:t>Figura x. : Botones de navegación.</w:t>
+        <w:t>Figura 18</w:t>
+      </w:r>
+      <w:r>
+        <w:rPr>
+          <w:rFonts w:ascii="Arial" w:hAnsi="Arial" w:cs="Arial"/>
+        </w:rPr>
+        <w:t xml:space="preserve"> : Botones de navegación.</w:t>
       </w:r>
     </w:p>
     <w:p>
@@ -4693,7 +4892,13 @@
         <w:rPr>
           <w:rFonts w:ascii="Arial" w:hAnsi="Arial" w:cs="Arial"/>
         </w:rPr>
-        <w:t>Figura x. : Botón Agregar.</w:t>
+        <w:t>Figura 19</w:t>
+      </w:r>
+      <w:r>
+        <w:rPr>
+          <w:rFonts w:ascii="Arial" w:hAnsi="Arial" w:cs="Arial"/>
+        </w:rPr>
+        <w:t xml:space="preserve"> : Botón Agregar.</w:t>
       </w:r>
     </w:p>
     <w:p>
@@ -4712,92 +4917,138 @@
         <w:jc w:val="both"/>
         <w:rPr>
           <w:rFonts w:ascii="Arial" w:hAnsi="Arial" w:cs="Arial"/>
+        </w:rPr>
+      </w:pPr>
+      <w:r>
+        <w:rPr>
+          <w:rFonts w:ascii="Arial" w:hAnsi="Arial" w:cs="Arial"/>
+        </w:rPr>
+        <w:t xml:space="preserve">Se </w:t>
+      </w:r>
+      <w:r>
+        <w:rPr>
+          <w:rFonts w:ascii="Arial" w:hAnsi="Arial" w:cs="Arial"/>
+        </w:rPr>
+        <w:t>observa</w:t>
+      </w:r>
+      <w:r>
+        <w:rPr>
+          <w:rFonts w:ascii="Arial" w:hAnsi="Arial" w:cs="Arial"/>
+        </w:rPr>
+        <w:t xml:space="preserve"> en la pantalla</w:t>
+      </w:r>
+      <w:r>
+        <w:rPr>
+          <w:rFonts w:ascii="Arial" w:hAnsi="Arial" w:cs="Arial"/>
+        </w:rPr>
+        <w:t>(superior izquierda) de la aplicación un contador, que indica la cantidad de productos agregados al listado del pedido. Este se incrementa a</w:t>
+      </w:r>
+      <w:r>
+        <w:rPr>
+          <w:rFonts w:ascii="Arial" w:hAnsi="Arial" w:cs="Arial"/>
+        </w:rPr>
+        <w:t xml:space="preserve">l </w:t>
+      </w:r>
+      <w:r>
+        <w:rPr>
+          <w:rFonts w:ascii="Arial" w:hAnsi="Arial" w:cs="Arial"/>
+        </w:rPr>
+        <w:t>presionar sobre el botón "Agregar",</w:t>
+      </w:r>
+      <w:r>
+        <w:rPr>
+          <w:rFonts w:ascii="Arial" w:hAnsi="Arial" w:cs="Arial"/>
+        </w:rPr>
+        <w:t xml:space="preserve"> el cual</w:t>
+      </w:r>
+      <w:r>
+        <w:rPr>
+          <w:rFonts w:ascii="Arial" w:hAnsi="Arial" w:cs="Arial"/>
+        </w:rPr>
+        <w:t xml:space="preserve"> permite agregar</w:t>
+      </w:r>
+      <w:r>
+        <w:rPr>
+          <w:rFonts w:ascii="Arial" w:hAnsi="Arial" w:cs="Arial"/>
+        </w:rPr>
+        <w:t xml:space="preserve"> platos al listado del pedido</w:t>
+      </w:r>
+      <w:r>
+        <w:rPr>
+          <w:rFonts w:ascii="Arial" w:hAnsi="Arial" w:cs="Arial"/>
+        </w:rPr>
+        <w:t xml:space="preserve"> ( como se menciono anteriormente)</w:t>
+      </w:r>
+      <w:r>
+        <w:rPr>
+          <w:rFonts w:ascii="Arial" w:hAnsi="Arial" w:cs="Arial"/>
+        </w:rPr>
+        <w:t>.</w:t>
+      </w:r>
+    </w:p>
+    <w:p>
+      <w:pPr>
+        <w:pStyle w:val="Prrafodelista"/>
+        <w:ind w:left="426"/>
+        <w:jc w:val="both"/>
+        <w:rPr>
+          <w:rFonts w:ascii="Arial" w:hAnsi="Arial" w:cs="Arial"/>
           <w:color w:val="FF0000"/>
         </w:rPr>
       </w:pPr>
-      <w:r>
+    </w:p>
+    <w:p>
+      <w:pPr>
+        <w:pStyle w:val="Prrafodelista"/>
+        <w:ind w:left="426"/>
+        <w:jc w:val="center"/>
         <w:rPr>
           <w:rFonts w:ascii="Arial" w:hAnsi="Arial" w:cs="Arial"/>
           <w:color w:val="FF0000"/>
         </w:rPr>
-        <w:t xml:space="preserve">Se </w:t>
-      </w:r>
-      <w:r>
-        <w:rPr>
-          <w:rFonts w:ascii="Arial" w:hAnsi="Arial" w:cs="Arial"/>
+      </w:pPr>
+      <w:r>
+        <w:rPr>
+          <w:rFonts w:ascii="Arial" w:hAnsi="Arial" w:cs="Arial"/>
+          <w:noProof/>
           <w:color w:val="FF0000"/>
-        </w:rPr>
-        <w:t>observa</w:t>
-      </w:r>
-      <w:r>
-        <w:rPr>
-          <w:rFonts w:ascii="Arial" w:hAnsi="Arial" w:cs="Arial"/>
-          <w:color w:val="FF0000"/>
-        </w:rPr>
-        <w:t xml:space="preserve"> en la pantalla</w:t>
-      </w:r>
-      <w:r>
-        <w:rPr>
-          <w:rFonts w:ascii="Arial" w:hAnsi="Arial" w:cs="Arial"/>
-          <w:color w:val="FF0000"/>
-        </w:rPr>
-        <w:t>(superior izquierda) de la aplicación un contador, que indica la cantidad de productos agregados al listado del pedido. Este se incrementa a</w:t>
-      </w:r>
-      <w:r>
-        <w:rPr>
-          <w:rFonts w:ascii="Arial" w:hAnsi="Arial" w:cs="Arial"/>
-          <w:color w:val="FF0000"/>
-        </w:rPr>
-        <w:t xml:space="preserve">l </w:t>
-      </w:r>
-      <w:r>
-        <w:rPr>
-          <w:rFonts w:ascii="Arial" w:hAnsi="Arial" w:cs="Arial"/>
-          <w:color w:val="FF0000"/>
-        </w:rPr>
-        <w:t>presionar sobre el botón "Agregar",</w:t>
-      </w:r>
-      <w:r>
-        <w:rPr>
-          <w:rFonts w:ascii="Arial" w:hAnsi="Arial" w:cs="Arial"/>
-          <w:color w:val="FF0000"/>
-        </w:rPr>
-        <w:t xml:space="preserve"> el cual</w:t>
-      </w:r>
-      <w:r>
-        <w:rPr>
-          <w:rFonts w:ascii="Arial" w:hAnsi="Arial" w:cs="Arial"/>
-          <w:color w:val="FF0000"/>
-        </w:rPr>
-        <w:t xml:space="preserve"> permite </w:t>
-      </w:r>
-      <w:r>
-        <w:rPr>
-          <w:rFonts w:ascii="Arial" w:hAnsi="Arial" w:cs="Arial"/>
-          <w:color w:val="FF0000"/>
-        </w:rPr>
-        <w:t>agregar</w:t>
-      </w:r>
-      <w:r>
-        <w:rPr>
-          <w:rFonts w:ascii="Arial" w:hAnsi="Arial" w:cs="Arial"/>
-          <w:color w:val="FF0000"/>
-        </w:rPr>
-        <w:t xml:space="preserve"> platos al listado del pedido</w:t>
-      </w:r>
-      <w:r>
-        <w:rPr>
-          <w:rFonts w:ascii="Arial" w:hAnsi="Arial" w:cs="Arial"/>
-          <w:color w:val="FF0000"/>
-        </w:rPr>
-        <w:t xml:space="preserve"> ( como se menciono anteriormente)</w:t>
-      </w:r>
-      <w:r>
-        <w:rPr>
-          <w:rFonts w:ascii="Arial" w:hAnsi="Arial" w:cs="Arial"/>
-          <w:color w:val="FF0000"/>
-        </w:rPr>
-        <w:t>.</w:t>
+          <w:lang w:eastAsia="es-ES"/>
+        </w:rPr>
+        <w:drawing>
+          <wp:inline distT="0" distB="0" distL="0" distR="0">
+            <wp:extent cx="873919" cy="722531"/>
+            <wp:effectExtent l="19050" t="0" r="2381" b="0"/>
+            <wp:docPr id="19" name="18 Imagen" descr="contador2.png"/>
+            <wp:cNvGraphicFramePr>
+              <a:graphicFrameLocks xmlns:a="http://schemas.openxmlformats.org/drawingml/2006/main" noChangeAspect="1"/>
+            </wp:cNvGraphicFramePr>
+            <a:graphic xmlns:a="http://schemas.openxmlformats.org/drawingml/2006/main">
+              <a:graphicData uri="http://schemas.openxmlformats.org/drawingml/2006/picture">
+                <pic:pic xmlns:pic="http://schemas.openxmlformats.org/drawingml/2006/picture">
+                  <pic:nvPicPr>
+                    <pic:cNvPr id="0" name="contador2.png"/>
+                    <pic:cNvPicPr/>
+                  </pic:nvPicPr>
+                  <pic:blipFill>
+                    <a:blip r:embed="rId25"/>
+                    <a:stretch>
+                      <a:fillRect/>
+                    </a:stretch>
+                  </pic:blipFill>
+                  <pic:spPr>
+                    <a:xfrm>
+                      <a:off x="0" y="0"/>
+                      <a:ext cx="875643" cy="723956"/>
+                    </a:xfrm>
+                    <a:prstGeom prst="rect">
+                      <a:avLst/>
+                    </a:prstGeom>
+                  </pic:spPr>
+                </pic:pic>
+              </a:graphicData>
+            </a:graphic>
+          </wp:inline>
+        </w:drawing>
       </w:r>
     </w:p>
     <w:p>
@@ -4807,15 +5058,19 @@
         <w:jc w:val="center"/>
         <w:rPr>
           <w:rFonts w:ascii="Arial" w:hAnsi="Arial" w:cs="Arial"/>
-          <w:color w:val="FF0000"/>
-        </w:rPr>
-      </w:pPr>
-      <w:r>
-        <w:rPr>
-          <w:rFonts w:ascii="Arial" w:hAnsi="Arial" w:cs="Arial"/>
-          <w:color w:val="FF0000"/>
-        </w:rPr>
-        <w:t>Figura x. : Contador del pedido.</w:t>
+        </w:rPr>
+      </w:pPr>
+      <w:r>
+        <w:rPr>
+          <w:rFonts w:ascii="Arial" w:hAnsi="Arial" w:cs="Arial"/>
+        </w:rPr>
+        <w:t>Figura 20</w:t>
+      </w:r>
+      <w:r>
+        <w:rPr>
+          <w:rFonts w:ascii="Arial" w:hAnsi="Arial" w:cs="Arial"/>
+        </w:rPr>
+        <w:t xml:space="preserve"> : Contador del pedido.</w:t>
       </w:r>
     </w:p>
     <w:p>
@@ -4875,6 +5130,7 @@
           <w:noProof/>
           <w:lang w:eastAsia="es-ES"/>
         </w:rPr>
+        <w:lastRenderedPageBreak/>
         <w:drawing>
           <wp:inline distT="0" distB="0" distL="0" distR="0">
             <wp:extent cx="769989" cy="657308"/>
@@ -4891,7 +5147,7 @@
                     <pic:cNvPicPr/>
                   </pic:nvPicPr>
                   <pic:blipFill>
-                    <a:blip r:embed="rId25"/>
+                    <a:blip r:embed="rId26"/>
                     <a:stretch>
                       <a:fillRect/>
                     </a:stretch>
@@ -4925,8 +5181,13 @@
         <w:rPr>
           <w:rFonts w:ascii="Arial" w:hAnsi="Arial" w:cs="Arial"/>
         </w:rPr>
-        <w:lastRenderedPageBreak/>
-        <w:t>Figura x. : Botón Pedido.</w:t>
+        <w:t>Figura 21</w:t>
+      </w:r>
+      <w:r>
+        <w:rPr>
+          <w:rFonts w:ascii="Arial" w:hAnsi="Arial" w:cs="Arial"/>
+        </w:rPr>
+        <w:t xml:space="preserve"> : Botón Pedido.</w:t>
       </w:r>
     </w:p>
     <w:p>
@@ -5020,7 +5281,7 @@
                     <pic:cNvPicPr/>
                   </pic:nvPicPr>
                   <pic:blipFill>
-                    <a:blip r:embed="rId26"/>
+                    <a:blip r:embed="rId27"/>
                     <a:stretch>
                       <a:fillRect/>
                     </a:stretch>
@@ -5054,7 +5315,13 @@
         <w:rPr>
           <w:rFonts w:ascii="Arial" w:hAnsi="Arial" w:cs="Arial"/>
         </w:rPr>
-        <w:t>Figura x. : Pantalla de Pedido.</w:t>
+        <w:t>Figura 22</w:t>
+      </w:r>
+      <w:r>
+        <w:rPr>
+          <w:rFonts w:ascii="Arial" w:hAnsi="Arial" w:cs="Arial"/>
+        </w:rPr>
+        <w:t xml:space="preserve"> : Pantalla de Pedido.</w:t>
       </w:r>
     </w:p>
     <w:p>
@@ -5177,7 +5444,7 @@
                     <pic:cNvPicPr/>
                   </pic:nvPicPr>
                   <pic:blipFill>
-                    <a:blip r:embed="rId27"/>
+                    <a:blip r:embed="rId28"/>
                     <a:stretch>
                       <a:fillRect/>
                     </a:stretch>
@@ -5211,7 +5478,13 @@
         <w:rPr>
           <w:rFonts w:ascii="Arial" w:hAnsi="Arial" w:cs="Arial"/>
         </w:rPr>
-        <w:t>Figura x. : Botón eliminar.</w:t>
+        <w:t>Figura 23</w:t>
+      </w:r>
+      <w:r>
+        <w:rPr>
+          <w:rFonts w:ascii="Arial" w:hAnsi="Arial" w:cs="Arial"/>
+        </w:rPr>
+        <w:t xml:space="preserve"> : Botón eliminar.</w:t>
       </w:r>
     </w:p>
     <w:p>
@@ -5336,7 +5609,7 @@
                     <pic:cNvPicPr/>
                   </pic:nvPicPr>
                   <pic:blipFill>
-                    <a:blip r:embed="rId28"/>
+                    <a:blip r:embed="rId29"/>
                     <a:stretch>
                       <a:fillRect/>
                     </a:stretch>
@@ -5370,7 +5643,14 @@
         <w:rPr>
           <w:rFonts w:ascii="Arial" w:hAnsi="Arial" w:cs="Arial"/>
         </w:rPr>
-        <w:t>Figura x. : Botón eliminar.</w:t>
+        <w:lastRenderedPageBreak/>
+        <w:t>Figura 24</w:t>
+      </w:r>
+      <w:r>
+        <w:rPr>
+          <w:rFonts w:ascii="Arial" w:hAnsi="Arial" w:cs="Arial"/>
+        </w:rPr>
+        <w:t xml:space="preserve"> : Botón eliminar.</w:t>
       </w:r>
     </w:p>
     <w:p>
@@ -5426,7 +5706,6 @@
         <w:rPr>
           <w:rFonts w:ascii="Arial" w:hAnsi="Arial" w:cs="Arial"/>
         </w:rPr>
-        <w:lastRenderedPageBreak/>
         <w:t>Consultar Diario</w:t>
       </w:r>
     </w:p>
@@ -5458,20 +5737,76 @@
     </w:p>
     <w:p>
       <w:pPr>
+        <w:pStyle w:val="Prrafodelista"/>
+        <w:ind w:left="426"/>
+        <w:jc w:val="center"/>
+        <w:rPr>
+          <w:rFonts w:ascii="Arial" w:hAnsi="Arial" w:cs="Arial"/>
+        </w:rPr>
+      </w:pPr>
+      <w:r>
+        <w:rPr>
+          <w:rFonts w:ascii="Arial" w:hAnsi="Arial" w:cs="Arial"/>
+          <w:noProof/>
+          <w:lang w:eastAsia="es-ES"/>
+        </w:rPr>
+        <w:drawing>
+          <wp:inline distT="0" distB="0" distL="0" distR="0">
+            <wp:extent cx="869078" cy="785813"/>
+            <wp:effectExtent l="19050" t="0" r="7222" b="0"/>
+            <wp:docPr id="20" name="19 Imagen" descr="mundo2.png"/>
+            <wp:cNvGraphicFramePr>
+              <a:graphicFrameLocks xmlns:a="http://schemas.openxmlformats.org/drawingml/2006/main" noChangeAspect="1"/>
+            </wp:cNvGraphicFramePr>
+            <a:graphic xmlns:a="http://schemas.openxmlformats.org/drawingml/2006/main">
+              <a:graphicData uri="http://schemas.openxmlformats.org/drawingml/2006/picture">
+                <pic:pic xmlns:pic="http://schemas.openxmlformats.org/drawingml/2006/picture">
+                  <pic:nvPicPr>
+                    <pic:cNvPr id="0" name="mundo2.png"/>
+                    <pic:cNvPicPr/>
+                  </pic:nvPicPr>
+                  <pic:blipFill>
+                    <a:blip r:embed="rId30"/>
+                    <a:stretch>
+                      <a:fillRect/>
+                    </a:stretch>
+                  </pic:blipFill>
+                  <pic:spPr>
+                    <a:xfrm>
+                      <a:off x="0" y="0"/>
+                      <a:ext cx="870519" cy="787116"/>
+                    </a:xfrm>
+                    <a:prstGeom prst="rect">
+                      <a:avLst/>
+                    </a:prstGeom>
+                  </pic:spPr>
+                </pic:pic>
+              </a:graphicData>
+            </a:graphic>
+          </wp:inline>
+        </w:drawing>
+      </w:r>
+    </w:p>
+    <w:p>
+      <w:pPr>
         <w:pStyle w:val="Sinespaciado"/>
         <w:ind w:left="426"/>
         <w:jc w:val="center"/>
         <w:rPr>
           <w:rFonts w:ascii="Arial" w:hAnsi="Arial" w:cs="Arial"/>
-          <w:color w:val="FF0000"/>
-        </w:rPr>
-      </w:pPr>
-      <w:r>
-        <w:rPr>
-          <w:rFonts w:ascii="Arial" w:hAnsi="Arial" w:cs="Arial"/>
-          <w:color w:val="FF0000"/>
-        </w:rPr>
-        <w:t>Figura x. : Objeto Diario.</w:t>
+        </w:rPr>
+      </w:pPr>
+      <w:r>
+        <w:rPr>
+          <w:rFonts w:ascii="Arial" w:hAnsi="Arial" w:cs="Arial"/>
+        </w:rPr>
+        <w:t>Figura 25</w:t>
+      </w:r>
+      <w:r>
+        <w:rPr>
+          <w:rFonts w:ascii="Arial" w:hAnsi="Arial" w:cs="Arial"/>
+        </w:rPr>
+        <w:t xml:space="preserve"> : Objeto Diario.</w:t>
       </w:r>
     </w:p>
     <w:p>
@@ -5547,7 +5882,7 @@
                     <pic:cNvPicPr/>
                   </pic:nvPicPr>
                   <pic:blipFill>
-                    <a:blip r:embed="rId29" cstate="print"/>
+                    <a:blip r:embed="rId31" cstate="print"/>
                     <a:stretch>
                       <a:fillRect/>
                     </a:stretch>
@@ -5581,7 +5916,13 @@
         <w:rPr>
           <w:rFonts w:ascii="Arial" w:hAnsi="Arial" w:cs="Arial"/>
         </w:rPr>
-        <w:t>Figura x. : Pantalla de Diarios digitales</w:t>
+        <w:t>Figura 26</w:t>
+      </w:r>
+      <w:r>
+        <w:rPr>
+          <w:rFonts w:ascii="Arial" w:hAnsi="Arial" w:cs="Arial"/>
+        </w:rPr>
+        <w:t xml:space="preserve"> : Pantalla de Diarios digitales</w:t>
       </w:r>
     </w:p>
     <w:p>
@@ -5709,7 +6050,7 @@
                     <pic:cNvPicPr/>
                   </pic:nvPicPr>
                   <pic:blipFill>
-                    <a:blip r:embed="rId30"/>
+                    <a:blip r:embed="rId32"/>
                     <a:stretch>
                       <a:fillRect/>
                     </a:stretch>
@@ -5743,7 +6084,13 @@
         <w:rPr>
           <w:rFonts w:ascii="Arial" w:hAnsi="Arial" w:cs="Arial"/>
         </w:rPr>
-        <w:t>Figura x. : Objeto Video.</w:t>
+        <w:t>Figura 27</w:t>
+      </w:r>
+      <w:r>
+        <w:rPr>
+          <w:rFonts w:ascii="Arial" w:hAnsi="Arial" w:cs="Arial"/>
+        </w:rPr>
+        <w:t xml:space="preserve"> : Objeto Video.</w:t>
       </w:r>
     </w:p>
     <w:p>
@@ -5819,6 +6166,7 @@
         <w:rPr>
           <w:rFonts w:ascii="Arial" w:hAnsi="Arial" w:cs="Arial"/>
         </w:rPr>
+        <w:lastRenderedPageBreak/>
         <w:t>Consultar video de señas</w:t>
       </w:r>
     </w:p>
@@ -5865,7 +6213,6 @@
           <w:noProof/>
           <w:lang w:eastAsia="es-ES"/>
         </w:rPr>
-        <w:lastRenderedPageBreak/>
         <w:drawing>
           <wp:inline distT="0" distB="0" distL="0" distR="0">
             <wp:extent cx="1514783" cy="1131666"/>
@@ -5882,7 +6229,7 @@
                     <pic:cNvPicPr/>
                   </pic:nvPicPr>
                   <pic:blipFill>
-                    <a:blip r:embed="rId31"/>
+                    <a:blip r:embed="rId33"/>
                     <a:stretch>
                       <a:fillRect/>
                     </a:stretch>
@@ -5916,7 +6263,13 @@
         <w:rPr>
           <w:rFonts w:ascii="Arial" w:hAnsi="Arial" w:cs="Arial"/>
         </w:rPr>
-        <w:t xml:space="preserve">Figura x. : </w:t>
+        <w:t>Figura 28</w:t>
+      </w:r>
+      <w:r>
+        <w:rPr>
+          <w:rFonts w:ascii="Arial" w:hAnsi="Arial" w:cs="Arial"/>
+        </w:rPr>
+        <w:t xml:space="preserve"> : </w:t>
       </w:r>
       <w:r>
         <w:rPr>
@@ -6062,7 +6415,7 @@
                     <pic:cNvPicPr/>
                   </pic:nvPicPr>
                   <pic:blipFill>
-                    <a:blip r:embed="rId32"/>
+                    <a:blip r:embed="rId34"/>
                     <a:stretch>
                       <a:fillRect/>
                     </a:stretch>
@@ -6096,7 +6449,13 @@
         <w:rPr>
           <w:rFonts w:ascii="Arial" w:hAnsi="Arial" w:cs="Arial"/>
         </w:rPr>
-        <w:t xml:space="preserve">Figura x. : </w:t>
+        <w:t>Figura 29</w:t>
+      </w:r>
+      <w:r>
+        <w:rPr>
+          <w:rFonts w:ascii="Arial" w:hAnsi="Arial" w:cs="Arial"/>
+        </w:rPr>
+        <w:t xml:space="preserve"> : </w:t>
       </w:r>
       <w:r>
         <w:rPr>

</xml_diff>